<commit_message>
practised some sql questions on joins
</commit_message>
<xml_diff>
--- a/SQL/Practice_Questions.docx
+++ b/SQL/Practice_Questions.docx
@@ -12155,6 +12155,129 @@
       </w:pPr>
       <w:r>
         <w:pict>
+          <v:rect id="_x0000_i1038" o:spt="1" style="height:1.5pt;width:432pt;" fillcolor="#A0A0A0" filled="t" stroked="f" coordsize="21600,21600" o:hr="t" o:hrstd="t" o:hralign="center">
+            <v:path/>
+            <v:fill on="t" focussize="0,0"/>
+            <v:stroke on="f"/>
+            <v:imagedata o:title=""/>
+            <o:lock v:ext="edit"/>
+            <w10:wrap type="none"/>
+            <w10:anchorlock/>
+          </v:rect>
+        </w:pict>
+      </w:r>
+    </w:p>
+    <w:p>
+      <w:pPr>
+        <w:pStyle w:val="2"/>
+        <w:keepNext w:val="0"/>
+        <w:keepLines w:val="0"/>
+        <w:widowControl/>
+        <w:suppressLineNumbers w:val="0"/>
+      </w:pPr>
+      <w:r>
+        <w:rPr>
+          <w:rStyle w:val="10"/>
+          <w:b/>
+          <w:bCs/>
+        </w:rPr>
+        <w:t>Easy Questions</w:t>
+      </w:r>
+    </w:p>
+    <w:p>
+      <w:pPr>
+        <w:keepNext w:val="0"/>
+        <w:keepLines w:val="0"/>
+        <w:widowControl/>
+        <w:numPr>
+          <w:ilvl w:val="0"/>
+          <w:numId w:val="18"/>
+        </w:numPr>
+        <w:suppressLineNumbers w:val="0"/>
+        <w:spacing w:before="0" w:beforeAutospacing="1" w:after="0" w:afterAutospacing="1"/>
+        <w:ind w:left="720" w:hanging="360"/>
+      </w:pPr>
+      <w:r>
+        <w:t>Find the name of the manager of the employee with EMPNO 7369.</w:t>
+      </w:r>
+    </w:p>
+    <w:p>
+      <w:pPr>
+        <w:keepNext w:val="0"/>
+        <w:keepLines w:val="0"/>
+        <w:widowControl/>
+        <w:numPr>
+          <w:ilvl w:val="0"/>
+          <w:numId w:val="18"/>
+        </w:numPr>
+        <w:suppressLineNumbers w:val="0"/>
+        <w:spacing w:before="0" w:beforeAutospacing="1" w:after="0" w:afterAutospacing="1"/>
+        <w:ind w:left="720" w:hanging="360"/>
+      </w:pPr>
+      <w:r>
+        <w:t>List the employees who do not have a manager.</w:t>
+      </w:r>
+    </w:p>
+    <w:p>
+      <w:pPr>
+        <w:keepNext w:val="0"/>
+        <w:keepLines w:val="0"/>
+        <w:widowControl/>
+        <w:numPr>
+          <w:ilvl w:val="0"/>
+          <w:numId w:val="18"/>
+        </w:numPr>
+        <w:suppressLineNumbers w:val="0"/>
+        <w:spacing w:before="0" w:beforeAutospacing="1" w:after="0" w:afterAutospacing="1"/>
+        <w:ind w:left="720" w:hanging="360"/>
+      </w:pPr>
+      <w:r>
+        <w:t>Find the number of employees under manager with EMPNO 7839.</w:t>
+      </w:r>
+    </w:p>
+    <w:p>
+      <w:pPr>
+        <w:keepNext w:val="0"/>
+        <w:keepLines w:val="0"/>
+        <w:widowControl/>
+        <w:numPr>
+          <w:ilvl w:val="0"/>
+          <w:numId w:val="18"/>
+        </w:numPr>
+        <w:suppressLineNumbers w:val="0"/>
+        <w:spacing w:before="0" w:beforeAutospacing="1" w:after="0" w:afterAutospacing="1"/>
+        <w:ind w:left="720" w:hanging="360"/>
+      </w:pPr>
+      <w:r>
+        <w:t>Retrieve the names of all managers in the company.</w:t>
+      </w:r>
+    </w:p>
+    <w:p>
+      <w:pPr>
+        <w:keepNext w:val="0"/>
+        <w:keepLines w:val="0"/>
+        <w:widowControl/>
+        <w:numPr>
+          <w:ilvl w:val="0"/>
+          <w:numId w:val="18"/>
+        </w:numPr>
+        <w:suppressLineNumbers w:val="0"/>
+        <w:spacing w:before="0" w:beforeAutospacing="1" w:after="0" w:afterAutospacing="1"/>
+        <w:ind w:left="720" w:hanging="360"/>
+      </w:pPr>
+      <w:r>
+        <w:t>Find the details of employees whose salary is greater than their manager's salary.</w:t>
+      </w:r>
+    </w:p>
+    <w:p>
+      <w:pPr>
+        <w:keepNext w:val="0"/>
+        <w:keepLines w:val="0"/>
+        <w:widowControl/>
+        <w:suppressLineNumbers w:val="0"/>
+      </w:pPr>
+      <w:r>
+        <w:pict>
           <v:rect id="_x0000_i1039" o:spt="1" style="height:1.5pt;width:432pt;" fillcolor="#A0A0A0" filled="t" stroked="f" coordsize="21600,21600" o:hr="t" o:hrstd="t" o:hralign="center">
             <v:path/>
             <v:fill on="t" focussize="0,0"/>
@@ -12181,92 +12304,161 @@
           <w:b/>
           <w:bCs/>
         </w:rPr>
-        <w:t>Easy Questions</w:t>
-      </w:r>
-    </w:p>
-    <w:p>
-      <w:pPr>
-        <w:keepNext w:val="0"/>
-        <w:keepLines w:val="0"/>
-        <w:widowControl/>
-        <w:numPr>
-          <w:ilvl w:val="0"/>
-          <w:numId w:val="18"/>
-        </w:numPr>
-        <w:suppressLineNumbers w:val="0"/>
-        <w:spacing w:before="0" w:beforeAutospacing="1" w:after="0" w:afterAutospacing="1"/>
-        <w:ind w:left="720" w:hanging="360"/>
-      </w:pPr>
-      <w:r>
-        <w:t>Find the name of the manager of the employee with EMPNO 7369.</w:t>
-      </w:r>
-    </w:p>
-    <w:p>
-      <w:pPr>
-        <w:keepNext w:val="0"/>
-        <w:keepLines w:val="0"/>
-        <w:widowControl/>
-        <w:numPr>
-          <w:ilvl w:val="0"/>
-          <w:numId w:val="18"/>
-        </w:numPr>
-        <w:suppressLineNumbers w:val="0"/>
-        <w:spacing w:before="0" w:beforeAutospacing="1" w:after="0" w:afterAutospacing="1"/>
-        <w:ind w:left="720" w:hanging="360"/>
-      </w:pPr>
-      <w:r>
-        <w:t>List the employees who do not have a manager.</w:t>
-      </w:r>
-    </w:p>
-    <w:p>
-      <w:pPr>
-        <w:keepNext w:val="0"/>
-        <w:keepLines w:val="0"/>
-        <w:widowControl/>
-        <w:numPr>
-          <w:ilvl w:val="0"/>
-          <w:numId w:val="18"/>
-        </w:numPr>
-        <w:suppressLineNumbers w:val="0"/>
-        <w:spacing w:before="0" w:beforeAutospacing="1" w:after="0" w:afterAutospacing="1"/>
-        <w:ind w:left="720" w:hanging="360"/>
-      </w:pPr>
-      <w:r>
-        <w:t>Find the number of employees under manager with EMPNO 7839.</w:t>
-      </w:r>
-    </w:p>
-    <w:p>
-      <w:pPr>
-        <w:keepNext w:val="0"/>
-        <w:keepLines w:val="0"/>
-        <w:widowControl/>
-        <w:numPr>
-          <w:ilvl w:val="0"/>
-          <w:numId w:val="18"/>
-        </w:numPr>
-        <w:suppressLineNumbers w:val="0"/>
-        <w:spacing w:before="0" w:beforeAutospacing="1" w:after="0" w:afterAutospacing="1"/>
-        <w:ind w:left="720" w:hanging="360"/>
-      </w:pPr>
-      <w:r>
-        <w:t>Retrieve the names of all managers in the company.</w:t>
-      </w:r>
-    </w:p>
-    <w:p>
-      <w:pPr>
-        <w:keepNext w:val="0"/>
-        <w:keepLines w:val="0"/>
-        <w:widowControl/>
-        <w:numPr>
-          <w:ilvl w:val="0"/>
-          <w:numId w:val="18"/>
-        </w:numPr>
-        <w:suppressLineNumbers w:val="0"/>
-        <w:spacing w:before="0" w:beforeAutospacing="1" w:after="0" w:afterAutospacing="1"/>
-        <w:ind w:left="720" w:hanging="360"/>
-      </w:pPr>
-      <w:r>
-        <w:t>Find the details of employees whose salary is greater than their manager's salary.</w:t>
+        <w:t>Moderate Questions</w:t>
+      </w:r>
+    </w:p>
+    <w:p>
+      <w:pPr>
+        <w:keepNext w:val="0"/>
+        <w:keepLines w:val="0"/>
+        <w:widowControl/>
+        <w:numPr>
+          <w:ilvl w:val="0"/>
+          <w:numId w:val="19"/>
+        </w:numPr>
+        <w:suppressLineNumbers w:val="0"/>
+        <w:spacing w:before="0" w:beforeAutospacing="1" w:after="0" w:afterAutospacing="1"/>
+        <w:ind w:left="720" w:hanging="360"/>
+      </w:pPr>
+      <w:r>
+        <w:t>Display the name of the employee and their manager for all employees in department 30.</w:t>
+      </w:r>
+    </w:p>
+    <w:p>
+      <w:pPr>
+        <w:keepNext w:val="0"/>
+        <w:keepLines w:val="0"/>
+        <w:widowControl/>
+        <w:numPr>
+          <w:ilvl w:val="0"/>
+          <w:numId w:val="19"/>
+        </w:numPr>
+        <w:suppressLineNumbers w:val="0"/>
+        <w:spacing w:before="0" w:beforeAutospacing="1" w:after="0" w:afterAutospacing="1"/>
+        <w:ind w:left="720" w:hanging="360"/>
+      </w:pPr>
+      <w:r>
+        <w:t>Identify employees whose manager is in the same department.</w:t>
+      </w:r>
+    </w:p>
+    <w:p>
+      <w:pPr>
+        <w:keepNext w:val="0"/>
+        <w:keepLines w:val="0"/>
+        <w:widowControl/>
+        <w:numPr>
+          <w:ilvl w:val="0"/>
+          <w:numId w:val="0"/>
+        </w:numPr>
+        <w:suppressLineNumbers w:val="0"/>
+        <w:tabs>
+          <w:tab w:val="left" w:pos="720"/>
+        </w:tabs>
+        <w:spacing w:before="0" w:beforeAutospacing="1" w:after="0" w:afterAutospacing="1"/>
+      </w:pPr>
+      <w:r>
+        <w:rPr>
+          <w:rFonts w:hint="default"/>
+        </w:rPr>
+        <w:t>SELECT ENAME FROM EMP WHERE EMPNO IN (SELECT MGR FROM EMP WHERE DEPTNO IN (SELECT DEPTNO FROM EMP));</w:t>
+      </w:r>
+    </w:p>
+    <w:p>
+      <w:pPr>
+        <w:keepNext w:val="0"/>
+        <w:keepLines w:val="0"/>
+        <w:widowControl/>
+        <w:numPr>
+          <w:ilvl w:val="0"/>
+          <w:numId w:val="19"/>
+        </w:numPr>
+        <w:suppressLineNumbers w:val="0"/>
+        <w:spacing w:before="0" w:beforeAutospacing="1" w:after="0" w:afterAutospacing="1"/>
+        <w:ind w:left="720" w:hanging="360"/>
+      </w:pPr>
+      <w:r>
+        <w:t>Retrieve the details of employees where the manager's job is 'MANAGER'.</w:t>
+      </w:r>
+    </w:p>
+    <w:p>
+      <w:pPr>
+        <w:keepNext w:val="0"/>
+        <w:keepLines w:val="0"/>
+        <w:widowControl/>
+        <w:numPr>
+          <w:ilvl w:val="0"/>
+          <w:numId w:val="0"/>
+        </w:numPr>
+        <w:suppressLineNumbers w:val="0"/>
+        <w:tabs>
+          <w:tab w:val="left" w:pos="720"/>
+        </w:tabs>
+        <w:spacing w:before="0" w:beforeAutospacing="1" w:after="0" w:afterAutospacing="1"/>
+        <w:rPr>
+          <w:rFonts w:hint="default"/>
+        </w:rPr>
+      </w:pPr>
+      <w:r>
+        <w:rPr>
+          <w:rFonts w:hint="default"/>
+        </w:rPr>
+        <w:t>SELECT * FROM EMP WHERE MGR IN (SELECT EMPNO FROM EMP WHERE JOB = 'MANAGER');</w:t>
+      </w:r>
+    </w:p>
+    <w:p>
+      <w:pPr>
+        <w:keepNext w:val="0"/>
+        <w:keepLines w:val="0"/>
+        <w:widowControl/>
+        <w:numPr>
+          <w:ilvl w:val="0"/>
+          <w:numId w:val="19"/>
+        </w:numPr>
+        <w:suppressLineNumbers w:val="0"/>
+        <w:spacing w:before="0" w:beforeAutospacing="1" w:after="0" w:afterAutospacing="1"/>
+        <w:ind w:left="720" w:hanging="360"/>
+      </w:pPr>
+      <w:r>
+        <w:t>Find the department number where the manager earns the highest salary.</w:t>
+      </w:r>
+    </w:p>
+    <w:p>
+      <w:pPr>
+        <w:keepNext w:val="0"/>
+        <w:keepLines w:val="0"/>
+        <w:widowControl/>
+        <w:numPr>
+          <w:ilvl w:val="0"/>
+          <w:numId w:val="0"/>
+        </w:numPr>
+        <w:suppressLineNumbers w:val="0"/>
+        <w:tabs>
+          <w:tab w:val="left" w:pos="720"/>
+        </w:tabs>
+        <w:spacing w:before="0" w:beforeAutospacing="1" w:after="0" w:afterAutospacing="1"/>
+      </w:pPr>
+      <w:r>
+        <w:rPr>
+          <w:rFonts w:hint="default"/>
+        </w:rPr>
+        <w:t>SELECT DEPTNO FROM EMP WHERE SAL &gt; (SELECT MAX(SAL) FROM EMP WHERE JOB='MANAGER');</w:t>
+      </w:r>
+    </w:p>
+    <w:p>
+      <w:pPr>
+        <w:keepNext w:val="0"/>
+        <w:keepLines w:val="0"/>
+        <w:widowControl/>
+        <w:numPr>
+          <w:ilvl w:val="0"/>
+          <w:numId w:val="19"/>
+        </w:numPr>
+        <w:suppressLineNumbers w:val="0"/>
+        <w:spacing w:before="0" w:beforeAutospacing="1" w:after="0" w:afterAutospacing="1"/>
+        <w:ind w:left="720" w:hanging="360"/>
+      </w:pPr>
+      <w:r>
+        <w:t>Display the name and salary of employees whose manager earns less than 2000.</w:t>
       </w:r>
     </w:p>
     <w:p>
@@ -12304,160 +12496,92 @@
           <w:b/>
           <w:bCs/>
         </w:rPr>
-        <w:t>Moderate Questions</w:t>
-      </w:r>
-    </w:p>
-    <w:p>
-      <w:pPr>
-        <w:keepNext w:val="0"/>
-        <w:keepLines w:val="0"/>
-        <w:widowControl/>
-        <w:numPr>
-          <w:ilvl w:val="0"/>
-          <w:numId w:val="19"/>
-        </w:numPr>
-        <w:suppressLineNumbers w:val="0"/>
-        <w:spacing w:before="0" w:beforeAutospacing="1" w:after="0" w:afterAutospacing="1"/>
-        <w:ind w:left="720" w:hanging="360"/>
-      </w:pPr>
-      <w:r>
-        <w:t>Display the name of the employee and their manager for all employees in department 30.</w:t>
-      </w:r>
-    </w:p>
-    <w:p>
-      <w:pPr>
-        <w:keepNext w:val="0"/>
-        <w:keepLines w:val="0"/>
-        <w:widowControl/>
-        <w:numPr>
-          <w:ilvl w:val="0"/>
-          <w:numId w:val="19"/>
-        </w:numPr>
-        <w:suppressLineNumbers w:val="0"/>
-        <w:spacing w:before="0" w:beforeAutospacing="1" w:after="0" w:afterAutospacing="1"/>
-        <w:ind w:left="720" w:hanging="360"/>
-      </w:pPr>
-      <w:r>
-        <w:t>Identify employees whose manager is in the same department.</w:t>
-      </w:r>
-    </w:p>
-    <w:p>
-      <w:pPr>
-        <w:keepNext w:val="0"/>
-        <w:keepLines w:val="0"/>
-        <w:widowControl/>
-        <w:numPr>
-          <w:numId w:val="0"/>
-        </w:numPr>
-        <w:suppressLineNumbers w:val="0"/>
-        <w:tabs>
-          <w:tab w:val="left" w:pos="720"/>
-        </w:tabs>
-        <w:spacing w:before="0" w:beforeAutospacing="1" w:after="0" w:afterAutospacing="1"/>
-      </w:pPr>
-      <w:r>
-        <w:rPr>
-          <w:rFonts w:hint="default"/>
-        </w:rPr>
-        <w:t>SELECT ENAME FROM EMP WHERE EMPNO IN (SELECT MGR FROM EMP WHERE DEPTNO IN (SELECT DEPTNO FROM EMP));</w:t>
-      </w:r>
-    </w:p>
-    <w:p>
-      <w:pPr>
-        <w:keepNext w:val="0"/>
-        <w:keepLines w:val="0"/>
-        <w:widowControl/>
-        <w:numPr>
-          <w:ilvl w:val="0"/>
-          <w:numId w:val="19"/>
-        </w:numPr>
-        <w:suppressLineNumbers w:val="0"/>
-        <w:spacing w:before="0" w:beforeAutospacing="1" w:after="0" w:afterAutospacing="1"/>
-        <w:ind w:left="720" w:hanging="360"/>
-      </w:pPr>
-      <w:r>
-        <w:t>Retrieve the details of employees where the manager's job is 'MANAGER'.</w:t>
-      </w:r>
-    </w:p>
-    <w:p>
-      <w:pPr>
-        <w:keepNext w:val="0"/>
-        <w:keepLines w:val="0"/>
-        <w:widowControl/>
-        <w:numPr>
-          <w:numId w:val="0"/>
-        </w:numPr>
-        <w:suppressLineNumbers w:val="0"/>
-        <w:tabs>
-          <w:tab w:val="left" w:pos="720"/>
-        </w:tabs>
-        <w:spacing w:before="0" w:beforeAutospacing="1" w:after="0" w:afterAutospacing="1"/>
-        <w:rPr>
-          <w:rFonts w:hint="default"/>
-        </w:rPr>
-      </w:pPr>
-      <w:r>
-        <w:rPr>
-          <w:rFonts w:hint="default"/>
-        </w:rPr>
-        <w:t>SELECT * FROM EMP WHERE MGR IN (SELECT EMPNO FROM EMP WHERE JOB = 'MANAGER');</w:t>
-      </w:r>
-    </w:p>
-    <w:p>
-      <w:pPr>
-        <w:keepNext w:val="0"/>
-        <w:keepLines w:val="0"/>
-        <w:widowControl/>
-        <w:numPr>
-          <w:ilvl w:val="0"/>
-          <w:numId w:val="19"/>
-        </w:numPr>
-        <w:suppressLineNumbers w:val="0"/>
-        <w:spacing w:before="0" w:beforeAutospacing="1" w:after="0" w:afterAutospacing="1"/>
-        <w:ind w:left="720" w:hanging="360"/>
-      </w:pPr>
-      <w:bookmarkStart w:id="0" w:name="_GoBack"/>
-      <w:r>
-        <w:t>Find the department number where the manager earns the highest salary.</w:t>
-      </w:r>
-    </w:p>
-    <w:p>
-      <w:pPr>
-        <w:keepNext w:val="0"/>
-        <w:keepLines w:val="0"/>
-        <w:widowControl/>
-        <w:numPr>
-          <w:numId w:val="0"/>
-        </w:numPr>
-        <w:suppressLineNumbers w:val="0"/>
-        <w:tabs>
-          <w:tab w:val="left" w:pos="720"/>
-        </w:tabs>
-        <w:spacing w:before="0" w:beforeAutospacing="1" w:after="0" w:afterAutospacing="1"/>
-      </w:pPr>
-      <w:r>
-        <w:rPr>
-          <w:rFonts w:hint="default"/>
-        </w:rPr>
-        <w:t>SELECT DEPTNO FROM EMP WHERE SAL &gt; (SELECT MAX(SAL) FROM EMP WHERE JOB='MANAGER');</w:t>
-      </w:r>
-      <w:bookmarkEnd w:id="0"/>
-    </w:p>
-    <w:p>
-      <w:pPr>
-        <w:keepNext w:val="0"/>
-        <w:keepLines w:val="0"/>
-        <w:widowControl/>
-        <w:numPr>
-          <w:ilvl w:val="0"/>
-          <w:numId w:val="19"/>
-        </w:numPr>
-        <w:suppressLineNumbers w:val="0"/>
-        <w:spacing w:before="0" w:beforeAutospacing="1" w:after="0" w:afterAutospacing="1"/>
-        <w:ind w:left="720" w:hanging="360"/>
-      </w:pPr>
-      <w:r>
-        <w:t>Display the name and salary of employees whose manager earns less than 2000.</w:t>
+        <w:t>Hard Questions</w:t>
+      </w:r>
+    </w:p>
+    <w:p>
+      <w:pPr>
+        <w:keepNext w:val="0"/>
+        <w:keepLines w:val="0"/>
+        <w:widowControl/>
+        <w:numPr>
+          <w:ilvl w:val="0"/>
+          <w:numId w:val="20"/>
+        </w:numPr>
+        <w:suppressLineNumbers w:val="0"/>
+        <w:spacing w:before="0" w:beforeAutospacing="1" w:after="0" w:afterAutospacing="1"/>
+        <w:ind w:left="720" w:hanging="360"/>
+      </w:pPr>
+      <w:r>
+        <w:t>Find the details of managers who manage more than three employees.</w:t>
+      </w:r>
+    </w:p>
+    <w:p>
+      <w:pPr>
+        <w:keepNext w:val="0"/>
+        <w:keepLines w:val="0"/>
+        <w:widowControl/>
+        <w:numPr>
+          <w:ilvl w:val="0"/>
+          <w:numId w:val="20"/>
+        </w:numPr>
+        <w:suppressLineNumbers w:val="0"/>
+        <w:spacing w:before="0" w:beforeAutospacing="1" w:after="0" w:afterAutospacing="1"/>
+        <w:ind w:left="720" w:hanging="360"/>
+      </w:pPr>
+      <w:r>
+        <w:t>List the employee names who work for a manager with a salary greater than 3000.</w:t>
+      </w:r>
+    </w:p>
+    <w:p>
+      <w:pPr>
+        <w:keepNext w:val="0"/>
+        <w:keepLines w:val="0"/>
+        <w:widowControl/>
+        <w:numPr>
+          <w:ilvl w:val="0"/>
+          <w:numId w:val="20"/>
+        </w:numPr>
+        <w:suppressLineNumbers w:val="0"/>
+        <w:spacing w:before="0" w:beforeAutospacing="1" w:after="0" w:afterAutospacing="1"/>
+        <w:ind w:left="720" w:hanging="360"/>
+      </w:pPr>
+      <w:r>
+        <w:t>Find the department where the average salary of employees is greater than the salary of their manager.</w:t>
+      </w:r>
+    </w:p>
+    <w:p>
+      <w:pPr>
+        <w:keepNext w:val="0"/>
+        <w:keepLines w:val="0"/>
+        <w:widowControl/>
+        <w:numPr>
+          <w:ilvl w:val="0"/>
+          <w:numId w:val="20"/>
+        </w:numPr>
+        <w:suppressLineNumbers w:val="0"/>
+        <w:spacing w:before="0" w:beforeAutospacing="1" w:after="0" w:afterAutospacing="1"/>
+        <w:ind w:left="720" w:hanging="360"/>
+      </w:pPr>
+      <w:r>
+        <w:t>Retrieve the names of employees whose managers joined after them.</w:t>
+      </w:r>
+    </w:p>
+    <w:p>
+      <w:pPr>
+        <w:keepNext w:val="0"/>
+        <w:keepLines w:val="0"/>
+        <w:widowControl/>
+        <w:numPr>
+          <w:ilvl w:val="0"/>
+          <w:numId w:val="20"/>
+        </w:numPr>
+        <w:suppressLineNumbers w:val="0"/>
+        <w:spacing w:before="0" w:beforeAutospacing="1" w:after="0" w:afterAutospacing="1"/>
+        <w:ind w:left="720" w:hanging="360"/>
+      </w:pPr>
+      <w:r>
+        <w:t>Display the names of employees who have the same job as their manager.</w:t>
       </w:r>
     </w:p>
     <w:p>
@@ -12495,92 +12619,92 @@
           <w:b/>
           <w:bCs/>
         </w:rPr>
-        <w:t>Hard Questions</w:t>
-      </w:r>
-    </w:p>
-    <w:p>
-      <w:pPr>
-        <w:keepNext w:val="0"/>
-        <w:keepLines w:val="0"/>
-        <w:widowControl/>
-        <w:numPr>
-          <w:ilvl w:val="0"/>
-          <w:numId w:val="20"/>
-        </w:numPr>
-        <w:suppressLineNumbers w:val="0"/>
-        <w:spacing w:before="0" w:beforeAutospacing="1" w:after="0" w:afterAutospacing="1"/>
-        <w:ind w:left="720" w:hanging="360"/>
-      </w:pPr>
-      <w:r>
-        <w:t>Find the details of managers who manage more than three employees.</w:t>
-      </w:r>
-    </w:p>
-    <w:p>
-      <w:pPr>
-        <w:keepNext w:val="0"/>
-        <w:keepLines w:val="0"/>
-        <w:widowControl/>
-        <w:numPr>
-          <w:ilvl w:val="0"/>
-          <w:numId w:val="20"/>
-        </w:numPr>
-        <w:suppressLineNumbers w:val="0"/>
-        <w:spacing w:before="0" w:beforeAutospacing="1" w:after="0" w:afterAutospacing="1"/>
-        <w:ind w:left="720" w:hanging="360"/>
-      </w:pPr>
-      <w:r>
-        <w:t>List the employee names who work for a manager with a salary greater than 3000.</w:t>
-      </w:r>
-    </w:p>
-    <w:p>
-      <w:pPr>
-        <w:keepNext w:val="0"/>
-        <w:keepLines w:val="0"/>
-        <w:widowControl/>
-        <w:numPr>
-          <w:ilvl w:val="0"/>
-          <w:numId w:val="20"/>
-        </w:numPr>
-        <w:suppressLineNumbers w:val="0"/>
-        <w:spacing w:before="0" w:beforeAutospacing="1" w:after="0" w:afterAutospacing="1"/>
-        <w:ind w:left="720" w:hanging="360"/>
-      </w:pPr>
-      <w:r>
-        <w:t>Find the department where the average salary of employees is greater than the salary of their manager.</w:t>
-      </w:r>
-    </w:p>
-    <w:p>
-      <w:pPr>
-        <w:keepNext w:val="0"/>
-        <w:keepLines w:val="0"/>
-        <w:widowControl/>
-        <w:numPr>
-          <w:ilvl w:val="0"/>
-          <w:numId w:val="20"/>
-        </w:numPr>
-        <w:suppressLineNumbers w:val="0"/>
-        <w:spacing w:before="0" w:beforeAutospacing="1" w:after="0" w:afterAutospacing="1"/>
-        <w:ind w:left="720" w:hanging="360"/>
-      </w:pPr>
-      <w:r>
-        <w:t>Retrieve the names of employees whose managers joined after them.</w:t>
-      </w:r>
-    </w:p>
-    <w:p>
-      <w:pPr>
-        <w:keepNext w:val="0"/>
-        <w:keepLines w:val="0"/>
-        <w:widowControl/>
-        <w:numPr>
-          <w:ilvl w:val="0"/>
-          <w:numId w:val="20"/>
-        </w:numPr>
-        <w:suppressLineNumbers w:val="0"/>
-        <w:spacing w:before="0" w:beforeAutospacing="1" w:after="0" w:afterAutospacing="1"/>
-        <w:ind w:left="720" w:hanging="360"/>
-      </w:pPr>
-      <w:r>
-        <w:t>Display the names of employees who have the same job as their manager.</w:t>
+        <w:t>Challenging Questions</w:t>
+      </w:r>
+    </w:p>
+    <w:p>
+      <w:pPr>
+        <w:keepNext w:val="0"/>
+        <w:keepLines w:val="0"/>
+        <w:widowControl/>
+        <w:numPr>
+          <w:ilvl w:val="0"/>
+          <w:numId w:val="21"/>
+        </w:numPr>
+        <w:suppressLineNumbers w:val="0"/>
+        <w:spacing w:before="0" w:beforeAutospacing="1" w:after="0" w:afterAutospacing="1"/>
+        <w:ind w:left="720" w:hanging="360"/>
+      </w:pPr>
+      <w:r>
+        <w:t>Identify employees who are both managers and report to another manager.</w:t>
+      </w:r>
+    </w:p>
+    <w:p>
+      <w:pPr>
+        <w:keepNext w:val="0"/>
+        <w:keepLines w:val="0"/>
+        <w:widowControl/>
+        <w:numPr>
+          <w:ilvl w:val="0"/>
+          <w:numId w:val="21"/>
+        </w:numPr>
+        <w:suppressLineNumbers w:val="0"/>
+        <w:spacing w:before="0" w:beforeAutospacing="1" w:after="0" w:afterAutospacing="1"/>
+        <w:ind w:left="720" w:hanging="360"/>
+      </w:pPr>
+      <w:r>
+        <w:t>Find the total salary of all employees under the manager whose name is 'KING'.</w:t>
+      </w:r>
+    </w:p>
+    <w:p>
+      <w:pPr>
+        <w:keepNext w:val="0"/>
+        <w:keepLines w:val="0"/>
+        <w:widowControl/>
+        <w:numPr>
+          <w:ilvl w:val="0"/>
+          <w:numId w:val="21"/>
+        </w:numPr>
+        <w:suppressLineNumbers w:val="0"/>
+        <w:spacing w:before="0" w:beforeAutospacing="1" w:after="0" w:afterAutospacing="1"/>
+        <w:ind w:left="720" w:hanging="360"/>
+      </w:pPr>
+      <w:r>
+        <w:t>List employees who are the only subordinate of their manager.</w:t>
+      </w:r>
+    </w:p>
+    <w:p>
+      <w:pPr>
+        <w:keepNext w:val="0"/>
+        <w:keepLines w:val="0"/>
+        <w:widowControl/>
+        <w:numPr>
+          <w:ilvl w:val="0"/>
+          <w:numId w:val="21"/>
+        </w:numPr>
+        <w:suppressLineNumbers w:val="0"/>
+        <w:spacing w:before="0" w:beforeAutospacing="1" w:after="0" w:afterAutospacing="1"/>
+        <w:ind w:left="720" w:hanging="360"/>
+      </w:pPr>
+      <w:r>
+        <w:t>Retrieve the details of employees who do not have a manager in their department.</w:t>
+      </w:r>
+    </w:p>
+    <w:p>
+      <w:pPr>
+        <w:keepNext w:val="0"/>
+        <w:keepLines w:val="0"/>
+        <w:widowControl/>
+        <w:numPr>
+          <w:ilvl w:val="0"/>
+          <w:numId w:val="21"/>
+        </w:numPr>
+        <w:suppressLineNumbers w:val="0"/>
+        <w:spacing w:before="0" w:beforeAutospacing="1" w:after="0" w:afterAutospacing="1"/>
+        <w:ind w:left="720" w:hanging="360"/>
+      </w:pPr>
+      <w:r>
+        <w:t>Display the details of employees whose manager's name starts with 'B'.</w:t>
       </w:r>
     </w:p>
     <w:p>
@@ -12618,92 +12742,92 @@
           <w:b/>
           <w:bCs/>
         </w:rPr>
-        <w:t>Challenging Questions</w:t>
-      </w:r>
-    </w:p>
-    <w:p>
-      <w:pPr>
-        <w:keepNext w:val="0"/>
-        <w:keepLines w:val="0"/>
-        <w:widowControl/>
-        <w:numPr>
-          <w:ilvl w:val="0"/>
-          <w:numId w:val="21"/>
-        </w:numPr>
-        <w:suppressLineNumbers w:val="0"/>
-        <w:spacing w:before="0" w:beforeAutospacing="1" w:after="0" w:afterAutospacing="1"/>
-        <w:ind w:left="720" w:hanging="360"/>
-      </w:pPr>
-      <w:r>
-        <w:t>Identify employees who are both managers and report to another manager.</w:t>
-      </w:r>
-    </w:p>
-    <w:p>
-      <w:pPr>
-        <w:keepNext w:val="0"/>
-        <w:keepLines w:val="0"/>
-        <w:widowControl/>
-        <w:numPr>
-          <w:ilvl w:val="0"/>
-          <w:numId w:val="21"/>
-        </w:numPr>
-        <w:suppressLineNumbers w:val="0"/>
-        <w:spacing w:before="0" w:beforeAutospacing="1" w:after="0" w:afterAutospacing="1"/>
-        <w:ind w:left="720" w:hanging="360"/>
-      </w:pPr>
-      <w:r>
-        <w:t>Find the total salary of all employees under the manager whose name is 'KING'.</w:t>
-      </w:r>
-    </w:p>
-    <w:p>
-      <w:pPr>
-        <w:keepNext w:val="0"/>
-        <w:keepLines w:val="0"/>
-        <w:widowControl/>
-        <w:numPr>
-          <w:ilvl w:val="0"/>
-          <w:numId w:val="21"/>
-        </w:numPr>
-        <w:suppressLineNumbers w:val="0"/>
-        <w:spacing w:before="0" w:beforeAutospacing="1" w:after="0" w:afterAutospacing="1"/>
-        <w:ind w:left="720" w:hanging="360"/>
-      </w:pPr>
-      <w:r>
-        <w:t>List employees who are the only subordinate of their manager.</w:t>
-      </w:r>
-    </w:p>
-    <w:p>
-      <w:pPr>
-        <w:keepNext w:val="0"/>
-        <w:keepLines w:val="0"/>
-        <w:widowControl/>
-        <w:numPr>
-          <w:ilvl w:val="0"/>
-          <w:numId w:val="21"/>
-        </w:numPr>
-        <w:suppressLineNumbers w:val="0"/>
-        <w:spacing w:before="0" w:beforeAutospacing="1" w:after="0" w:afterAutospacing="1"/>
-        <w:ind w:left="720" w:hanging="360"/>
-      </w:pPr>
-      <w:r>
-        <w:t>Retrieve the details of employees who do not have a manager in their department.</w:t>
-      </w:r>
-    </w:p>
-    <w:p>
-      <w:pPr>
-        <w:keepNext w:val="0"/>
-        <w:keepLines w:val="0"/>
-        <w:widowControl/>
-        <w:numPr>
-          <w:ilvl w:val="0"/>
-          <w:numId w:val="21"/>
-        </w:numPr>
-        <w:suppressLineNumbers w:val="0"/>
-        <w:spacing w:before="0" w:beforeAutospacing="1" w:after="0" w:afterAutospacing="1"/>
-        <w:ind w:left="720" w:hanging="360"/>
-      </w:pPr>
-      <w:r>
-        <w:t>Display the details of employees whose manager's name starts with 'B'.</w:t>
+        <w:t>Scenario-Based Questions</w:t>
+      </w:r>
+    </w:p>
+    <w:p>
+      <w:pPr>
+        <w:keepNext w:val="0"/>
+        <w:keepLines w:val="0"/>
+        <w:widowControl/>
+        <w:numPr>
+          <w:ilvl w:val="0"/>
+          <w:numId w:val="22"/>
+        </w:numPr>
+        <w:suppressLineNumbers w:val="0"/>
+        <w:spacing w:before="0" w:beforeAutospacing="1" w:after="0" w:afterAutospacing="1"/>
+        <w:ind w:left="720" w:hanging="360"/>
+      </w:pPr>
+      <w:r>
+        <w:t>Find the employee names and their manager names where the manager is located in 'NEW YORK'.</w:t>
+      </w:r>
+    </w:p>
+    <w:p>
+      <w:pPr>
+        <w:keepNext w:val="0"/>
+        <w:keepLines w:val="0"/>
+        <w:widowControl/>
+        <w:numPr>
+          <w:ilvl w:val="0"/>
+          <w:numId w:val="22"/>
+        </w:numPr>
+        <w:suppressLineNumbers w:val="0"/>
+        <w:spacing w:before="0" w:beforeAutospacing="1" w:after="0" w:afterAutospacing="1"/>
+        <w:ind w:left="720" w:hanging="360"/>
+      </w:pPr>
+      <w:r>
+        <w:t>Identify employees who earn more than the average salary of all their manager’s subordinates.</w:t>
+      </w:r>
+    </w:p>
+    <w:p>
+      <w:pPr>
+        <w:keepNext w:val="0"/>
+        <w:keepLines w:val="0"/>
+        <w:widowControl/>
+        <w:numPr>
+          <w:ilvl w:val="0"/>
+          <w:numId w:val="22"/>
+        </w:numPr>
+        <w:suppressLineNumbers w:val="0"/>
+        <w:spacing w:before="0" w:beforeAutospacing="1" w:after="0" w:afterAutospacing="1"/>
+        <w:ind w:left="720" w:hanging="360"/>
+      </w:pPr>
+      <w:r>
+        <w:t>Retrieve the details of employees whose manager has a higher commission than them.</w:t>
+      </w:r>
+    </w:p>
+    <w:p>
+      <w:pPr>
+        <w:keepNext w:val="0"/>
+        <w:keepLines w:val="0"/>
+        <w:widowControl/>
+        <w:numPr>
+          <w:ilvl w:val="0"/>
+          <w:numId w:val="22"/>
+        </w:numPr>
+        <w:suppressLineNumbers w:val="0"/>
+        <w:spacing w:before="0" w:beforeAutospacing="1" w:after="0" w:afterAutospacing="1"/>
+        <w:ind w:left="720" w:hanging="360"/>
+      </w:pPr>
+      <w:r>
+        <w:t>List employees working under the manager with the maximum subordinates.</w:t>
+      </w:r>
+    </w:p>
+    <w:p>
+      <w:pPr>
+        <w:keepNext w:val="0"/>
+        <w:keepLines w:val="0"/>
+        <w:widowControl/>
+        <w:numPr>
+          <w:ilvl w:val="0"/>
+          <w:numId w:val="22"/>
+        </w:numPr>
+        <w:suppressLineNumbers w:val="0"/>
+        <w:spacing w:before="0" w:beforeAutospacing="1" w:after="0" w:afterAutospacing="1"/>
+        <w:ind w:left="720" w:hanging="360"/>
+      </w:pPr>
+      <w:r>
+        <w:t>Display the department name and the number of employees under each manager.</w:t>
       </w:r>
     </w:p>
     <w:p>
@@ -12741,92 +12865,92 @@
           <w:b/>
           <w:bCs/>
         </w:rPr>
-        <w:t>Scenario-Based Questions</w:t>
-      </w:r>
-    </w:p>
-    <w:p>
-      <w:pPr>
-        <w:keepNext w:val="0"/>
-        <w:keepLines w:val="0"/>
-        <w:widowControl/>
-        <w:numPr>
-          <w:ilvl w:val="0"/>
-          <w:numId w:val="22"/>
-        </w:numPr>
-        <w:suppressLineNumbers w:val="0"/>
-        <w:spacing w:before="0" w:beforeAutospacing="1" w:after="0" w:afterAutospacing="1"/>
-        <w:ind w:left="720" w:hanging="360"/>
-      </w:pPr>
-      <w:r>
-        <w:t>Find the employee names and their manager names where the manager is located in 'NEW YORK'.</w:t>
-      </w:r>
-    </w:p>
-    <w:p>
-      <w:pPr>
-        <w:keepNext w:val="0"/>
-        <w:keepLines w:val="0"/>
-        <w:widowControl/>
-        <w:numPr>
-          <w:ilvl w:val="0"/>
-          <w:numId w:val="22"/>
-        </w:numPr>
-        <w:suppressLineNumbers w:val="0"/>
-        <w:spacing w:before="0" w:beforeAutospacing="1" w:after="0" w:afterAutospacing="1"/>
-        <w:ind w:left="720" w:hanging="360"/>
-      </w:pPr>
-      <w:r>
-        <w:t>Identify employees who earn more than the average salary of all their manager’s subordinates.</w:t>
-      </w:r>
-    </w:p>
-    <w:p>
-      <w:pPr>
-        <w:keepNext w:val="0"/>
-        <w:keepLines w:val="0"/>
-        <w:widowControl/>
-        <w:numPr>
-          <w:ilvl w:val="0"/>
-          <w:numId w:val="22"/>
-        </w:numPr>
-        <w:suppressLineNumbers w:val="0"/>
-        <w:spacing w:before="0" w:beforeAutospacing="1" w:after="0" w:afterAutospacing="1"/>
-        <w:ind w:left="720" w:hanging="360"/>
-      </w:pPr>
-      <w:r>
-        <w:t>Retrieve the details of employees whose manager has a higher commission than them.</w:t>
-      </w:r>
-    </w:p>
-    <w:p>
-      <w:pPr>
-        <w:keepNext w:val="0"/>
-        <w:keepLines w:val="0"/>
-        <w:widowControl/>
-        <w:numPr>
-          <w:ilvl w:val="0"/>
-          <w:numId w:val="22"/>
-        </w:numPr>
-        <w:suppressLineNumbers w:val="0"/>
-        <w:spacing w:before="0" w:beforeAutospacing="1" w:after="0" w:afterAutospacing="1"/>
-        <w:ind w:left="720" w:hanging="360"/>
-      </w:pPr>
-      <w:r>
-        <w:t>List employees working under the manager with the maximum subordinates.</w:t>
-      </w:r>
-    </w:p>
-    <w:p>
-      <w:pPr>
-        <w:keepNext w:val="0"/>
-        <w:keepLines w:val="0"/>
-        <w:widowControl/>
-        <w:numPr>
-          <w:ilvl w:val="0"/>
-          <w:numId w:val="22"/>
-        </w:numPr>
-        <w:suppressLineNumbers w:val="0"/>
-        <w:spacing w:before="0" w:beforeAutospacing="1" w:after="0" w:afterAutospacing="1"/>
-        <w:ind w:left="720" w:hanging="360"/>
-      </w:pPr>
-      <w:r>
-        <w:t>Display the department name and the number of employees under each manager.</w:t>
+        <w:t>Advanced Analytical Questions</w:t>
+      </w:r>
+    </w:p>
+    <w:p>
+      <w:pPr>
+        <w:keepNext w:val="0"/>
+        <w:keepLines w:val="0"/>
+        <w:widowControl/>
+        <w:numPr>
+          <w:ilvl w:val="0"/>
+          <w:numId w:val="23"/>
+        </w:numPr>
+        <w:suppressLineNumbers w:val="0"/>
+        <w:spacing w:before="0" w:beforeAutospacing="1" w:after="0" w:afterAutospacing="1"/>
+        <w:ind w:left="720" w:hanging="360"/>
+      </w:pPr>
+      <w:r>
+        <w:t>Find employees who are managed by managers with more than two subordinates in different departments.</w:t>
+      </w:r>
+    </w:p>
+    <w:p>
+      <w:pPr>
+        <w:keepNext w:val="0"/>
+        <w:keepLines w:val="0"/>
+        <w:widowControl/>
+        <w:numPr>
+          <w:ilvl w:val="0"/>
+          <w:numId w:val="23"/>
+        </w:numPr>
+        <w:suppressLineNumbers w:val="0"/>
+        <w:spacing w:before="0" w:beforeAutospacing="1" w:after="0" w:afterAutospacing="1"/>
+        <w:ind w:left="720" w:hanging="360"/>
+      </w:pPr>
+      <w:r>
+        <w:t>Retrieve the details of employees whose managers were hired after January 1, 1981.</w:t>
+      </w:r>
+    </w:p>
+    <w:p>
+      <w:pPr>
+        <w:keepNext w:val="0"/>
+        <w:keepLines w:val="0"/>
+        <w:widowControl/>
+        <w:numPr>
+          <w:ilvl w:val="0"/>
+          <w:numId w:val="23"/>
+        </w:numPr>
+        <w:suppressLineNumbers w:val="0"/>
+        <w:spacing w:before="0" w:beforeAutospacing="1" w:after="0" w:afterAutospacing="1"/>
+        <w:ind w:left="720" w:hanging="360"/>
+      </w:pPr>
+      <w:r>
+        <w:t>List the employee names whose manager’s salary is more than the average salary of all employees in the company.</w:t>
+      </w:r>
+    </w:p>
+    <w:p>
+      <w:pPr>
+        <w:keepNext w:val="0"/>
+        <w:keepLines w:val="0"/>
+        <w:widowControl/>
+        <w:numPr>
+          <w:ilvl w:val="0"/>
+          <w:numId w:val="23"/>
+        </w:numPr>
+        <w:suppressLineNumbers w:val="0"/>
+        <w:spacing w:before="0" w:beforeAutospacing="1" w:after="0" w:afterAutospacing="1"/>
+        <w:ind w:left="720" w:hanging="360"/>
+      </w:pPr>
+      <w:r>
+        <w:t>Display the details of employees whose salary is equal to their manager's salary.</w:t>
+      </w:r>
+    </w:p>
+    <w:p>
+      <w:pPr>
+        <w:keepNext w:val="0"/>
+        <w:keepLines w:val="0"/>
+        <w:widowControl/>
+        <w:numPr>
+          <w:ilvl w:val="0"/>
+          <w:numId w:val="23"/>
+        </w:numPr>
+        <w:suppressLineNumbers w:val="0"/>
+        <w:spacing w:before="0" w:beforeAutospacing="1" w:after="0" w:afterAutospacing="1"/>
+        <w:ind w:left="720" w:hanging="360"/>
+      </w:pPr>
+      <w:r>
+        <w:t>Find the names of employees whose managers do not have any subordinates other than them.</w:t>
       </w:r>
     </w:p>
     <w:p>
@@ -12852,6 +12976,363 @@
     </w:p>
     <w:p>
       <w:pPr>
+        <w:rPr>
+          <w:rFonts w:hint="default" w:ascii="Times New Roman" w:hAnsi="Times New Roman" w:cs="Times New Roman"/>
+        </w:rPr>
+      </w:pPr>
+    </w:p>
+    <w:p>
+      <w:pPr>
+        <w:rPr>
+          <w:rFonts w:hint="default" w:ascii="Times New Roman" w:hAnsi="Times New Roman" w:cs="Times New Roman"/>
+        </w:rPr>
+      </w:pPr>
+    </w:p>
+    <w:p>
+      <w:pPr>
+        <w:rPr>
+          <w:rFonts w:hint="default" w:ascii="Times New Roman" w:hAnsi="Times New Roman" w:cs="Times New Roman"/>
+        </w:rPr>
+      </w:pPr>
+    </w:p>
+    <w:p>
+      <w:pPr>
+        <w:rPr>
+          <w:rFonts w:hint="default" w:ascii="Times New Roman" w:hAnsi="Times New Roman" w:cs="Times New Roman"/>
+        </w:rPr>
+      </w:pPr>
+    </w:p>
+    <w:p>
+      <w:pPr>
+        <w:rPr>
+          <w:rFonts w:hint="default" w:ascii="Times New Roman" w:hAnsi="Times New Roman" w:cs="Times New Roman"/>
+        </w:rPr>
+      </w:pPr>
+    </w:p>
+    <w:p>
+      <w:pPr>
+        <w:rPr>
+          <w:rFonts w:hint="default" w:ascii="Times New Roman" w:hAnsi="Times New Roman" w:cs="Times New Roman"/>
+        </w:rPr>
+      </w:pPr>
+    </w:p>
+    <w:p>
+      <w:pPr>
+        <w:rPr>
+          <w:rFonts w:hint="default" w:ascii="Times New Roman" w:hAnsi="Times New Roman" w:cs="Times New Roman"/>
+        </w:rPr>
+      </w:pPr>
+    </w:p>
+    <w:p>
+      <w:pPr>
+        <w:rPr>
+          <w:rFonts w:hint="default" w:ascii="Times New Roman" w:hAnsi="Times New Roman" w:cs="Times New Roman"/>
+        </w:rPr>
+      </w:pPr>
+    </w:p>
+    <w:p>
+      <w:pPr>
+        <w:rPr>
+          <w:rFonts w:hint="default" w:ascii="Times New Roman" w:hAnsi="Times New Roman" w:cs="Times New Roman"/>
+        </w:rPr>
+      </w:pPr>
+    </w:p>
+    <w:p>
+      <w:pPr>
+        <w:rPr>
+          <w:rFonts w:hint="default" w:ascii="Times New Roman" w:hAnsi="Times New Roman" w:cs="Times New Roman"/>
+        </w:rPr>
+      </w:pPr>
+    </w:p>
+    <w:p>
+      <w:pPr>
+        <w:rPr>
+          <w:rFonts w:hint="default" w:ascii="Times New Roman" w:hAnsi="Times New Roman" w:cs="Times New Roman"/>
+        </w:rPr>
+      </w:pPr>
+    </w:p>
+    <w:p>
+      <w:pPr>
+        <w:rPr>
+          <w:rFonts w:hint="default" w:ascii="Times New Roman" w:hAnsi="Times New Roman" w:cs="Times New Roman"/>
+        </w:rPr>
+      </w:pPr>
+    </w:p>
+    <w:p>
+      <w:pPr>
+        <w:rPr>
+          <w:rFonts w:hint="default" w:ascii="Times New Roman" w:hAnsi="Times New Roman" w:cs="Times New Roman"/>
+        </w:rPr>
+      </w:pPr>
+    </w:p>
+    <w:p>
+      <w:pPr>
+        <w:rPr>
+          <w:rFonts w:hint="default" w:ascii="Times New Roman" w:hAnsi="Times New Roman" w:cs="Times New Roman"/>
+        </w:rPr>
+      </w:pPr>
+    </w:p>
+    <w:p>
+      <w:pPr>
+        <w:rPr>
+          <w:rFonts w:hint="default" w:ascii="Times New Roman" w:hAnsi="Times New Roman" w:cs="Times New Roman"/>
+        </w:rPr>
+      </w:pPr>
+    </w:p>
+    <w:p>
+      <w:pPr>
+        <w:rPr>
+          <w:rFonts w:hint="default" w:ascii="Times New Roman" w:hAnsi="Times New Roman" w:cs="Times New Roman"/>
+        </w:rPr>
+      </w:pPr>
+    </w:p>
+    <w:p>
+      <w:pPr>
+        <w:rPr>
+          <w:rFonts w:hint="default" w:ascii="Times New Roman" w:hAnsi="Times New Roman" w:cs="Times New Roman"/>
+        </w:rPr>
+      </w:pPr>
+    </w:p>
+    <w:p>
+      <w:pPr>
+        <w:rPr>
+          <w:rFonts w:hint="default" w:ascii="Times New Roman" w:hAnsi="Times New Roman" w:cs="Times New Roman"/>
+        </w:rPr>
+      </w:pPr>
+    </w:p>
+    <w:p>
+      <w:pPr>
+        <w:rPr>
+          <w:rFonts w:hint="default" w:ascii="Times New Roman" w:hAnsi="Times New Roman" w:cs="Times New Roman"/>
+        </w:rPr>
+      </w:pPr>
+    </w:p>
+    <w:p>
+      <w:pPr>
+        <w:rPr>
+          <w:rFonts w:hint="default" w:ascii="Times New Roman" w:hAnsi="Times New Roman" w:cs="Times New Roman"/>
+        </w:rPr>
+      </w:pPr>
+    </w:p>
+    <w:p>
+      <w:pPr>
+        <w:rPr>
+          <w:rFonts w:hint="default" w:ascii="Times New Roman" w:hAnsi="Times New Roman" w:cs="Times New Roman"/>
+        </w:rPr>
+      </w:pPr>
+    </w:p>
+    <w:p>
+      <w:pPr>
+        <w:rPr>
+          <w:rFonts w:hint="default" w:ascii="Times New Roman" w:hAnsi="Times New Roman" w:cs="Times New Roman"/>
+        </w:rPr>
+      </w:pPr>
+    </w:p>
+    <w:p>
+      <w:pPr>
+        <w:rPr>
+          <w:rFonts w:hint="default" w:ascii="Times New Roman" w:hAnsi="Times New Roman" w:cs="Times New Roman"/>
+        </w:rPr>
+      </w:pPr>
+    </w:p>
+    <w:p>
+      <w:pPr>
+        <w:rPr>
+          <w:rFonts w:hint="default" w:ascii="Times New Roman" w:hAnsi="Times New Roman" w:cs="Times New Roman"/>
+        </w:rPr>
+      </w:pPr>
+    </w:p>
+    <w:p>
+      <w:pPr>
+        <w:rPr>
+          <w:rFonts w:hint="default" w:ascii="Times New Roman" w:hAnsi="Times New Roman" w:cs="Times New Roman"/>
+        </w:rPr>
+      </w:pPr>
+    </w:p>
+    <w:p>
+      <w:pPr>
+        <w:rPr>
+          <w:rFonts w:hint="default" w:ascii="Times New Roman" w:hAnsi="Times New Roman" w:cs="Times New Roman"/>
+        </w:rPr>
+      </w:pPr>
+    </w:p>
+    <w:p>
+      <w:pPr>
+        <w:rPr>
+          <w:rFonts w:hint="default" w:ascii="Times New Roman" w:hAnsi="Times New Roman" w:cs="Times New Roman"/>
+        </w:rPr>
+      </w:pPr>
+    </w:p>
+    <w:p>
+      <w:pPr>
+        <w:rPr>
+          <w:rFonts w:hint="default" w:ascii="Times New Roman" w:hAnsi="Times New Roman" w:cs="Times New Roman"/>
+        </w:rPr>
+      </w:pPr>
+    </w:p>
+    <w:p>
+      <w:pPr>
+        <w:rPr>
+          <w:rFonts w:hint="default" w:ascii="Times New Roman" w:hAnsi="Times New Roman" w:cs="Times New Roman"/>
+        </w:rPr>
+      </w:pPr>
+    </w:p>
+    <w:p>
+      <w:pPr>
+        <w:rPr>
+          <w:rFonts w:hint="default" w:ascii="Times New Roman" w:hAnsi="Times New Roman" w:cs="Times New Roman"/>
+        </w:rPr>
+      </w:pPr>
+    </w:p>
+    <w:p>
+      <w:pPr>
+        <w:rPr>
+          <w:rFonts w:hint="default" w:ascii="Times New Roman" w:hAnsi="Times New Roman" w:cs="Times New Roman"/>
+        </w:rPr>
+      </w:pPr>
+    </w:p>
+    <w:p>
+      <w:pPr>
+        <w:rPr>
+          <w:rFonts w:hint="default" w:ascii="Times New Roman" w:hAnsi="Times New Roman" w:cs="Times New Roman"/>
+        </w:rPr>
+      </w:pPr>
+    </w:p>
+    <w:p>
+      <w:pPr>
+        <w:rPr>
+          <w:rFonts w:hint="default" w:ascii="Times New Roman" w:hAnsi="Times New Roman" w:cs="Times New Roman"/>
+        </w:rPr>
+      </w:pPr>
+    </w:p>
+    <w:p>
+      <w:pPr>
+        <w:rPr>
+          <w:rFonts w:hint="default" w:ascii="Times New Roman" w:hAnsi="Times New Roman" w:cs="Times New Roman"/>
+        </w:rPr>
+      </w:pPr>
+    </w:p>
+    <w:p>
+      <w:pPr>
+        <w:rPr>
+          <w:rFonts w:hint="default" w:ascii="Times New Roman" w:hAnsi="Times New Roman" w:cs="Times New Roman"/>
+        </w:rPr>
+      </w:pPr>
+    </w:p>
+    <w:p>
+      <w:pPr>
+        <w:rPr>
+          <w:rFonts w:hint="default" w:ascii="Times New Roman" w:hAnsi="Times New Roman" w:cs="Times New Roman"/>
+        </w:rPr>
+      </w:pPr>
+    </w:p>
+    <w:p>
+      <w:pPr>
+        <w:rPr>
+          <w:rFonts w:hint="default" w:ascii="Times New Roman" w:hAnsi="Times New Roman" w:cs="Times New Roman"/>
+        </w:rPr>
+      </w:pPr>
+    </w:p>
+    <w:p>
+      <w:pPr>
+        <w:rPr>
+          <w:rFonts w:hint="default" w:ascii="Times New Roman" w:hAnsi="Times New Roman" w:cs="Times New Roman"/>
+        </w:rPr>
+      </w:pPr>
+    </w:p>
+    <w:p>
+      <w:pPr>
+        <w:rPr>
+          <w:rFonts w:hint="default" w:ascii="Times New Roman" w:hAnsi="Times New Roman" w:cs="Times New Roman"/>
+        </w:rPr>
+      </w:pPr>
+    </w:p>
+    <w:p>
+      <w:pPr>
+        <w:rPr>
+          <w:rFonts w:hint="default" w:ascii="Times New Roman" w:hAnsi="Times New Roman" w:cs="Times New Roman"/>
+        </w:rPr>
+      </w:pPr>
+    </w:p>
+    <w:p>
+      <w:pPr>
+        <w:rPr>
+          <w:rFonts w:hint="default" w:ascii="Times New Roman" w:hAnsi="Times New Roman" w:cs="Times New Roman"/>
+        </w:rPr>
+      </w:pPr>
+    </w:p>
+    <w:p>
+      <w:pPr>
+        <w:rPr>
+          <w:rFonts w:hint="default" w:ascii="Times New Roman" w:hAnsi="Times New Roman" w:cs="Times New Roman"/>
+        </w:rPr>
+      </w:pPr>
+    </w:p>
+    <w:p>
+      <w:pPr>
+        <w:rPr>
+          <w:rFonts w:hint="default" w:ascii="Times New Roman" w:hAnsi="Times New Roman" w:cs="Times New Roman"/>
+        </w:rPr>
+      </w:pPr>
+    </w:p>
+    <w:p>
+      <w:pPr>
+        <w:rPr>
+          <w:rFonts w:hint="default" w:ascii="Times New Roman" w:hAnsi="Times New Roman" w:cs="Times New Roman"/>
+        </w:rPr>
+      </w:pPr>
+    </w:p>
+    <w:p>
+      <w:pPr>
+        <w:rPr>
+          <w:rFonts w:hint="default" w:ascii="Times New Roman" w:hAnsi="Times New Roman" w:cs="Times New Roman"/>
+        </w:rPr>
+      </w:pPr>
+    </w:p>
+    <w:p>
+      <w:pPr>
+        <w:rPr>
+          <w:rFonts w:hint="default" w:ascii="Times New Roman" w:hAnsi="Times New Roman" w:cs="Times New Roman"/>
+        </w:rPr>
+      </w:pPr>
+    </w:p>
+    <w:p>
+      <w:pPr>
+        <w:rPr>
+          <w:rFonts w:hint="default" w:ascii="Times New Roman" w:hAnsi="Times New Roman" w:cs="Times New Roman"/>
+        </w:rPr>
+      </w:pPr>
+    </w:p>
+    <w:p>
+      <w:pPr>
+        <w:rPr>
+          <w:rFonts w:hint="default" w:ascii="Times New Roman" w:hAnsi="Times New Roman" w:cs="Times New Roman"/>
+        </w:rPr>
+      </w:pPr>
+    </w:p>
+    <w:p>
+      <w:pPr>
+        <w:rPr>
+          <w:rFonts w:hint="default" w:ascii="Times New Roman" w:hAnsi="Times New Roman" w:cs="Times New Roman"/>
+        </w:rPr>
+      </w:pPr>
+    </w:p>
+    <w:p>
+      <w:pPr>
+        <w:rPr>
+          <w:rFonts w:hint="default" w:ascii="Times New Roman" w:hAnsi="Times New Roman" w:cs="Times New Roman"/>
+        </w:rPr>
+      </w:pPr>
+    </w:p>
+    <w:p>
+      <w:pPr>
+        <w:rPr>
+          <w:rFonts w:hint="default" w:ascii="Times New Roman" w:hAnsi="Times New Roman" w:cs="Times New Roman"/>
+        </w:rPr>
+      </w:pPr>
+    </w:p>
+    <w:p>
+      <w:pPr>
         <w:pStyle w:val="2"/>
         <w:keepNext w:val="0"/>
         <w:keepLines w:val="0"/>
@@ -12859,98 +13340,873 @@
         <w:suppressLineNumbers w:val="0"/>
       </w:pPr>
       <w:r>
-        <w:rPr>
-          <w:rStyle w:val="10"/>
-          <w:b/>
-          <w:bCs/>
-        </w:rPr>
-        <w:t>Advanced Analytical Questions</w:t>
-      </w:r>
-    </w:p>
-    <w:p>
-      <w:pPr>
-        <w:keepNext w:val="0"/>
-        <w:keepLines w:val="0"/>
-        <w:widowControl/>
-        <w:numPr>
-          <w:ilvl w:val="0"/>
-          <w:numId w:val="23"/>
-        </w:numPr>
-        <w:suppressLineNumbers w:val="0"/>
-        <w:spacing w:before="0" w:beforeAutospacing="1" w:after="0" w:afterAutospacing="1"/>
-        <w:ind w:left="720" w:hanging="360"/>
-      </w:pPr>
-      <w:r>
-        <w:t>Find employees who are managed by managers with more than two subordinates in different departments.</w:t>
-      </w:r>
-    </w:p>
-    <w:p>
-      <w:pPr>
-        <w:keepNext w:val="0"/>
-        <w:keepLines w:val="0"/>
-        <w:widowControl/>
-        <w:numPr>
-          <w:ilvl w:val="0"/>
-          <w:numId w:val="23"/>
-        </w:numPr>
-        <w:suppressLineNumbers w:val="0"/>
-        <w:spacing w:before="0" w:beforeAutospacing="1" w:after="0" w:afterAutospacing="1"/>
-        <w:ind w:left="720" w:hanging="360"/>
-      </w:pPr>
-      <w:r>
-        <w:t>Retrieve the details of employees whose managers were hired after January 1, 1981.</w:t>
-      </w:r>
-    </w:p>
-    <w:p>
-      <w:pPr>
-        <w:keepNext w:val="0"/>
-        <w:keepLines w:val="0"/>
-        <w:widowControl/>
-        <w:numPr>
-          <w:ilvl w:val="0"/>
-          <w:numId w:val="23"/>
-        </w:numPr>
-        <w:suppressLineNumbers w:val="0"/>
-        <w:spacing w:before="0" w:beforeAutospacing="1" w:after="0" w:afterAutospacing="1"/>
-        <w:ind w:left="720" w:hanging="360"/>
-      </w:pPr>
-      <w:r>
-        <w:t>List the employee names whose manager’s salary is more than the average salary of all employees in the company.</w:t>
-      </w:r>
-    </w:p>
-    <w:p>
-      <w:pPr>
-        <w:keepNext w:val="0"/>
-        <w:keepLines w:val="0"/>
-        <w:widowControl/>
-        <w:numPr>
-          <w:ilvl w:val="0"/>
-          <w:numId w:val="23"/>
-        </w:numPr>
-        <w:suppressLineNumbers w:val="0"/>
-        <w:spacing w:before="0" w:beforeAutospacing="1" w:after="0" w:afterAutospacing="1"/>
-        <w:ind w:left="720" w:hanging="360"/>
-      </w:pPr>
-      <w:r>
-        <w:t>Display the details of employees whose salary is equal to their manager's salary.</w:t>
-      </w:r>
-    </w:p>
-    <w:p>
-      <w:pPr>
-        <w:keepNext w:val="0"/>
-        <w:keepLines w:val="0"/>
-        <w:widowControl/>
-        <w:numPr>
-          <w:ilvl w:val="0"/>
-          <w:numId w:val="23"/>
-        </w:numPr>
-        <w:suppressLineNumbers w:val="0"/>
-        <w:spacing w:before="0" w:beforeAutospacing="1" w:after="0" w:afterAutospacing="1"/>
-        <w:ind w:left="720" w:hanging="360"/>
-      </w:pPr>
-      <w:r>
-        <w:t>Find the names of employees whose managers do not have any subordinates other than them.</w:t>
-      </w:r>
+        <w:t>JOIN Queries</w:t>
+      </w:r>
+    </w:p>
+    <w:p>
+      <w:pPr>
+        <w:keepNext w:val="0"/>
+        <w:keepLines w:val="0"/>
+        <w:widowControl/>
+        <w:numPr>
+          <w:ilvl w:val="0"/>
+          <w:numId w:val="24"/>
+        </w:numPr>
+        <w:suppressLineNumbers w:val="0"/>
+        <w:spacing w:before="0" w:beforeAutospacing="1" w:after="0" w:afterAutospacing="1"/>
+        <w:ind w:left="720" w:hanging="360"/>
+      </w:pPr>
+      <w:r>
+        <w:t xml:space="preserve">Write a query to fetch employee names and their department names using the </w:t>
+      </w:r>
+      <w:r>
+        <w:rPr>
+          <w:rStyle w:val="6"/>
+        </w:rPr>
+        <w:t>EMPLOYEES</w:t>
+      </w:r>
+      <w:r>
+        <w:t xml:space="preserve"> and </w:t>
+      </w:r>
+      <w:r>
+        <w:rPr>
+          <w:rStyle w:val="6"/>
+        </w:rPr>
+        <w:t>DEPARTMENTS</w:t>
+      </w:r>
+      <w:r>
+        <w:t xml:space="preserve"> tables.</w:t>
+      </w:r>
+    </w:p>
+    <w:p>
+      <w:pPr>
+        <w:keepNext w:val="0"/>
+        <w:keepLines w:val="0"/>
+        <w:widowControl/>
+        <w:numPr>
+          <w:numId w:val="0"/>
+        </w:numPr>
+        <w:suppressLineNumbers w:val="0"/>
+        <w:tabs>
+          <w:tab w:val="left" w:pos="720"/>
+        </w:tabs>
+        <w:spacing w:before="0" w:beforeAutospacing="1" w:after="0" w:afterAutospacing="1"/>
+      </w:pPr>
+      <w:r>
+        <w:rPr>
+          <w:rFonts w:hint="default"/>
+        </w:rPr>
+        <w:t>select first_name,department_name from employees inner join departments on employees.department_id = departments.department_id;</w:t>
+      </w:r>
+    </w:p>
+    <w:p>
+      <w:pPr>
+        <w:keepNext w:val="0"/>
+        <w:keepLines w:val="0"/>
+        <w:widowControl/>
+        <w:numPr>
+          <w:ilvl w:val="0"/>
+          <w:numId w:val="24"/>
+        </w:numPr>
+        <w:suppressLineNumbers w:val="0"/>
+        <w:spacing w:before="0" w:beforeAutospacing="1" w:after="0" w:afterAutospacing="1"/>
+        <w:ind w:left="720" w:hanging="360"/>
+      </w:pPr>
+      <w:r>
+        <w:t xml:space="preserve">Retrieve job titles and the names of employees holding those jobs using the </w:t>
+      </w:r>
+      <w:r>
+        <w:rPr>
+          <w:rStyle w:val="6"/>
+        </w:rPr>
+        <w:t>EMPLOYEES</w:t>
+      </w:r>
+      <w:r>
+        <w:t xml:space="preserve"> and </w:t>
+      </w:r>
+      <w:r>
+        <w:rPr>
+          <w:rStyle w:val="6"/>
+        </w:rPr>
+        <w:t>JOBS</w:t>
+      </w:r>
+      <w:r>
+        <w:t xml:space="preserve"> tables.</w:t>
+      </w:r>
+    </w:p>
+    <w:p>
+      <w:pPr>
+        <w:keepNext w:val="0"/>
+        <w:keepLines w:val="0"/>
+        <w:widowControl/>
+        <w:numPr>
+          <w:numId w:val="0"/>
+        </w:numPr>
+        <w:suppressLineNumbers w:val="0"/>
+        <w:tabs>
+          <w:tab w:val="left" w:pos="720"/>
+        </w:tabs>
+        <w:spacing w:before="0" w:beforeAutospacing="1" w:after="0" w:afterAutospacing="1"/>
+      </w:pPr>
+      <w:r>
+        <w:rPr>
+          <w:rFonts w:hint="default"/>
+        </w:rPr>
+        <w:t xml:space="preserve"> select first_name,job_title from employees inner join jobs on employees.job_id = jobs.job_id;</w:t>
+      </w:r>
+    </w:p>
+    <w:p>
+      <w:pPr>
+        <w:keepNext w:val="0"/>
+        <w:keepLines w:val="0"/>
+        <w:widowControl/>
+        <w:numPr>
+          <w:ilvl w:val="0"/>
+          <w:numId w:val="24"/>
+        </w:numPr>
+        <w:suppressLineNumbers w:val="0"/>
+        <w:spacing w:before="0" w:beforeAutospacing="1" w:after="0" w:afterAutospacing="1"/>
+        <w:ind w:left="720" w:hanging="360"/>
+      </w:pPr>
+      <w:r>
+        <w:t xml:space="preserve">Fetch department names and their locations by joining </w:t>
+      </w:r>
+      <w:r>
+        <w:rPr>
+          <w:rStyle w:val="6"/>
+        </w:rPr>
+        <w:t>DEPARTMENTS</w:t>
+      </w:r>
+      <w:r>
+        <w:t xml:space="preserve"> and </w:t>
+      </w:r>
+      <w:r>
+        <w:rPr>
+          <w:rStyle w:val="6"/>
+        </w:rPr>
+        <w:t>LOCATIONS</w:t>
+      </w:r>
+      <w:r>
+        <w:t>.</w:t>
+      </w:r>
+    </w:p>
+    <w:p>
+      <w:pPr>
+        <w:keepNext w:val="0"/>
+        <w:keepLines w:val="0"/>
+        <w:widowControl/>
+        <w:numPr>
+          <w:numId w:val="0"/>
+        </w:numPr>
+        <w:suppressLineNumbers w:val="0"/>
+        <w:tabs>
+          <w:tab w:val="left" w:pos="720"/>
+        </w:tabs>
+        <w:spacing w:before="0" w:beforeAutospacing="1" w:after="0" w:afterAutospacing="1"/>
+      </w:pPr>
+      <w:r>
+        <w:rPr>
+          <w:rFonts w:hint="default"/>
+        </w:rPr>
+        <w:t>select department_name,city from departments inner join locations on departments.location_id = locations.location_id;</w:t>
+      </w:r>
+    </w:p>
+    <w:p>
+      <w:pPr>
+        <w:keepNext w:val="0"/>
+        <w:keepLines w:val="0"/>
+        <w:widowControl/>
+        <w:numPr>
+          <w:ilvl w:val="0"/>
+          <w:numId w:val="24"/>
+        </w:numPr>
+        <w:suppressLineNumbers w:val="0"/>
+        <w:spacing w:before="0" w:beforeAutospacing="1" w:after="0" w:afterAutospacing="1"/>
+        <w:ind w:left="720" w:hanging="360"/>
+      </w:pPr>
+      <w:r>
+        <w:t xml:space="preserve">List all employees along with their job history using </w:t>
+      </w:r>
+      <w:r>
+        <w:rPr>
+          <w:rStyle w:val="6"/>
+        </w:rPr>
+        <w:t>EMPLOYEES</w:t>
+      </w:r>
+      <w:r>
+        <w:t xml:space="preserve"> and </w:t>
+      </w:r>
+      <w:r>
+        <w:rPr>
+          <w:rStyle w:val="6"/>
+        </w:rPr>
+        <w:t>JOB_HISTORY</w:t>
+      </w:r>
+      <w:r>
+        <w:t>.</w:t>
+      </w:r>
+    </w:p>
+    <w:p>
+      <w:pPr>
+        <w:keepNext w:val="0"/>
+        <w:keepLines w:val="0"/>
+        <w:widowControl/>
+        <w:numPr>
+          <w:numId w:val="0"/>
+        </w:numPr>
+        <w:suppressLineNumbers w:val="0"/>
+        <w:tabs>
+          <w:tab w:val="left" w:pos="720"/>
+        </w:tabs>
+        <w:spacing w:before="0" w:beforeAutospacing="1" w:after="0" w:afterAutospacing="1"/>
+      </w:pPr>
+      <w:r>
+        <w:rPr>
+          <w:rFonts w:hint="default"/>
+        </w:rPr>
+        <w:t>select first_name,job_history.* from employees inner join job_history on employees.employee_id = job_history.employee_id;</w:t>
+      </w:r>
+    </w:p>
+    <w:p>
+      <w:pPr>
+        <w:keepNext w:val="0"/>
+        <w:keepLines w:val="0"/>
+        <w:widowControl/>
+        <w:numPr>
+          <w:ilvl w:val="0"/>
+          <w:numId w:val="24"/>
+        </w:numPr>
+        <w:suppressLineNumbers w:val="0"/>
+        <w:spacing w:before="0" w:beforeAutospacing="1" w:after="0" w:afterAutospacing="1"/>
+        <w:ind w:left="720" w:hanging="360"/>
+      </w:pPr>
+      <w:r>
+        <w:t xml:space="preserve">Show the region name for each country using </w:t>
+      </w:r>
+      <w:r>
+        <w:rPr>
+          <w:rStyle w:val="6"/>
+        </w:rPr>
+        <w:t>REGIONS</w:t>
+      </w:r>
+      <w:r>
+        <w:t xml:space="preserve"> and </w:t>
+      </w:r>
+      <w:r>
+        <w:rPr>
+          <w:rStyle w:val="6"/>
+        </w:rPr>
+        <w:t>COUNTRIES</w:t>
+      </w:r>
+      <w:r>
+        <w:t>.</w:t>
+      </w:r>
+    </w:p>
+    <w:p>
+      <w:pPr>
+        <w:keepNext w:val="0"/>
+        <w:keepLines w:val="0"/>
+        <w:widowControl/>
+        <w:numPr>
+          <w:numId w:val="0"/>
+        </w:numPr>
+        <w:suppressLineNumbers w:val="0"/>
+        <w:tabs>
+          <w:tab w:val="left" w:pos="720"/>
+        </w:tabs>
+        <w:spacing w:before="0" w:beforeAutospacing="1" w:after="0" w:afterAutospacing="1"/>
+      </w:pPr>
+      <w:r>
+        <w:rPr>
+          <w:rFonts w:hint="default"/>
+        </w:rPr>
+        <w:t xml:space="preserve"> select * from regions inner join countries on regions.region_id = countries.region_id;</w:t>
+      </w:r>
+    </w:p>
+    <w:p>
+      <w:pPr>
+        <w:pStyle w:val="2"/>
+        <w:keepNext w:val="0"/>
+        <w:keepLines w:val="0"/>
+        <w:widowControl/>
+        <w:suppressLineNumbers w:val="0"/>
+      </w:pPr>
+      <w:r>
+        <w:t>Outer JOIN Queries</w:t>
+      </w:r>
+    </w:p>
+    <w:p>
+      <w:pPr>
+        <w:keepNext w:val="0"/>
+        <w:keepLines w:val="0"/>
+        <w:widowControl/>
+        <w:numPr>
+          <w:ilvl w:val="0"/>
+          <w:numId w:val="25"/>
+        </w:numPr>
+        <w:suppressLineNumbers w:val="0"/>
+        <w:spacing w:before="0" w:beforeAutospacing="1" w:after="0" w:afterAutospacing="1"/>
+        <w:ind w:left="720" w:hanging="360"/>
+      </w:pPr>
+      <w:r>
+        <w:t>Fetch all departments and their employees, including departments without employees.</w:t>
+      </w:r>
+    </w:p>
+    <w:p>
+      <w:pPr>
+        <w:keepNext w:val="0"/>
+        <w:keepLines w:val="0"/>
+        <w:widowControl/>
+        <w:numPr>
+          <w:numId w:val="0"/>
+        </w:numPr>
+        <w:suppressLineNumbers w:val="0"/>
+        <w:tabs>
+          <w:tab w:val="left" w:pos="720"/>
+        </w:tabs>
+        <w:spacing w:before="0" w:beforeAutospacing="1" w:after="0" w:afterAutospacing="1"/>
+      </w:pPr>
+      <w:r>
+        <w:rPr>
+          <w:rFonts w:hint="default"/>
+        </w:rPr>
+        <w:t xml:space="preserve"> select * from employees right join  departments on employees.department_id = departments.department_id;</w:t>
+      </w:r>
+    </w:p>
+    <w:p>
+      <w:pPr>
+        <w:keepNext w:val="0"/>
+        <w:keepLines w:val="0"/>
+        <w:widowControl/>
+        <w:numPr>
+          <w:ilvl w:val="0"/>
+          <w:numId w:val="25"/>
+        </w:numPr>
+        <w:suppressLineNumbers w:val="0"/>
+        <w:spacing w:before="0" w:beforeAutospacing="1" w:after="0" w:afterAutospacing="1"/>
+        <w:ind w:left="720" w:hanging="360"/>
+      </w:pPr>
+      <w:r>
+        <w:t>List all jobs and employees assigned to them, including jobs with no employees.</w:t>
+      </w:r>
+    </w:p>
+    <w:p>
+      <w:pPr>
+        <w:keepNext w:val="0"/>
+        <w:keepLines w:val="0"/>
+        <w:widowControl/>
+        <w:numPr>
+          <w:numId w:val="0"/>
+        </w:numPr>
+        <w:suppressLineNumbers w:val="0"/>
+        <w:tabs>
+          <w:tab w:val="left" w:pos="720"/>
+        </w:tabs>
+        <w:spacing w:before="0" w:beforeAutospacing="1" w:after="0" w:afterAutospacing="1"/>
+      </w:pPr>
+      <w:r>
+        <w:rPr>
+          <w:rFonts w:hint="default"/>
+        </w:rPr>
+        <w:t>select * from employees right join jobs on employees.job_id = jobs.job_id;</w:t>
+      </w:r>
+    </w:p>
+    <w:p>
+      <w:pPr>
+        <w:keepNext w:val="0"/>
+        <w:keepLines w:val="0"/>
+        <w:widowControl/>
+        <w:numPr>
+          <w:ilvl w:val="0"/>
+          <w:numId w:val="25"/>
+        </w:numPr>
+        <w:suppressLineNumbers w:val="0"/>
+        <w:spacing w:before="0" w:beforeAutospacing="1" w:after="0" w:afterAutospacing="1"/>
+        <w:ind w:left="720" w:hanging="360"/>
+      </w:pPr>
+      <w:r>
+        <w:t>Retrieve all regions and the countries within them, including regions with no countries.</w:t>
+      </w:r>
+    </w:p>
+    <w:p>
+      <w:pPr>
+        <w:keepNext w:val="0"/>
+        <w:keepLines w:val="0"/>
+        <w:widowControl/>
+        <w:numPr>
+          <w:numId w:val="0"/>
+        </w:numPr>
+        <w:suppressLineNumbers w:val="0"/>
+        <w:tabs>
+          <w:tab w:val="left" w:pos="720"/>
+        </w:tabs>
+        <w:spacing w:before="0" w:beforeAutospacing="1" w:after="0" w:afterAutospacing="1"/>
+      </w:pPr>
+      <w:r>
+        <w:rPr>
+          <w:rFonts w:hint="default"/>
+        </w:rPr>
+        <w:t xml:space="preserve"> select * from regions right join countries on regions.region_id = countries.region_id;</w:t>
+      </w:r>
+    </w:p>
+    <w:p>
+      <w:pPr>
+        <w:pStyle w:val="2"/>
+        <w:keepNext w:val="0"/>
+        <w:keepLines w:val="0"/>
+        <w:widowControl/>
+        <w:suppressLineNumbers w:val="0"/>
+      </w:pPr>
+    </w:p>
+    <w:p>
+      <w:pPr>
+        <w:pStyle w:val="2"/>
+        <w:keepNext w:val="0"/>
+        <w:keepLines w:val="0"/>
+        <w:widowControl/>
+        <w:suppressLineNumbers w:val="0"/>
+      </w:pPr>
+    </w:p>
+    <w:p>
+      <w:pPr>
+        <w:pStyle w:val="2"/>
+        <w:keepNext w:val="0"/>
+        <w:keepLines w:val="0"/>
+        <w:widowControl/>
+        <w:suppressLineNumbers w:val="0"/>
+      </w:pPr>
+    </w:p>
+    <w:p>
+      <w:pPr>
+        <w:pStyle w:val="2"/>
+        <w:keepNext w:val="0"/>
+        <w:keepLines w:val="0"/>
+        <w:widowControl/>
+        <w:suppressLineNumbers w:val="0"/>
+      </w:pPr>
+    </w:p>
+    <w:p>
+      <w:pPr>
+        <w:pStyle w:val="2"/>
+        <w:keepNext w:val="0"/>
+        <w:keepLines w:val="0"/>
+        <w:widowControl/>
+        <w:suppressLineNumbers w:val="0"/>
+      </w:pPr>
+      <w:r>
+        <w:t>Subqueries</w:t>
+      </w:r>
+    </w:p>
+    <w:p>
+      <w:pPr>
+        <w:keepNext w:val="0"/>
+        <w:keepLines w:val="0"/>
+        <w:widowControl/>
+        <w:numPr>
+          <w:ilvl w:val="0"/>
+          <w:numId w:val="26"/>
+        </w:numPr>
+        <w:suppressLineNumbers w:val="0"/>
+        <w:spacing w:before="0" w:beforeAutospacing="1" w:after="0" w:afterAutospacing="1"/>
+        <w:ind w:left="720" w:hanging="360"/>
+      </w:pPr>
+      <w:r>
+        <w:t>Find employees who earn more than the average salary.</w:t>
+      </w:r>
+    </w:p>
+    <w:p>
+      <w:pPr>
+        <w:keepNext w:val="0"/>
+        <w:keepLines w:val="0"/>
+        <w:widowControl/>
+        <w:numPr>
+          <w:numId w:val="0"/>
+        </w:numPr>
+        <w:suppressLineNumbers w:val="0"/>
+        <w:tabs>
+          <w:tab w:val="left" w:pos="720"/>
+        </w:tabs>
+        <w:spacing w:before="0" w:beforeAutospacing="1" w:after="0" w:afterAutospacing="1"/>
+        <w:rPr>
+          <w:rFonts w:hint="default"/>
+          <w:lang w:val="en-US"/>
+        </w:rPr>
+      </w:pPr>
+      <w:r>
+        <w:rPr>
+          <w:rFonts w:hint="default"/>
+        </w:rPr>
+        <w:t xml:space="preserve"> select first_name,salary from employees where salary &gt; (select avg(salary) from employees);</w:t>
+      </w:r>
+    </w:p>
+    <w:p>
+      <w:pPr>
+        <w:keepNext w:val="0"/>
+        <w:keepLines w:val="0"/>
+        <w:widowControl/>
+        <w:numPr>
+          <w:ilvl w:val="0"/>
+          <w:numId w:val="26"/>
+        </w:numPr>
+        <w:suppressLineNumbers w:val="0"/>
+        <w:spacing w:before="0" w:beforeAutospacing="1" w:after="0" w:afterAutospacing="1"/>
+        <w:ind w:left="720" w:hanging="360"/>
+      </w:pPr>
+      <w:r>
+        <w:t>List department names where the number of employees is greater than 5.</w:t>
+      </w:r>
+    </w:p>
+    <w:p>
+      <w:pPr>
+        <w:keepNext w:val="0"/>
+        <w:keepLines w:val="0"/>
+        <w:widowControl/>
+        <w:numPr>
+          <w:numId w:val="0"/>
+        </w:numPr>
+        <w:suppressLineNumbers w:val="0"/>
+        <w:tabs>
+          <w:tab w:val="left" w:pos="720"/>
+        </w:tabs>
+        <w:spacing w:before="0" w:beforeAutospacing="1" w:after="0" w:afterAutospacing="1"/>
+      </w:pPr>
+      <w:r>
+        <w:rPr>
+          <w:rFonts w:hint="default"/>
+        </w:rPr>
+        <w:t>select department_name from departments where department_id &gt; all(select department_id from employees group by department_id having count(*) &gt; 5);</w:t>
+      </w:r>
+    </w:p>
+    <w:p>
+      <w:pPr>
+        <w:keepNext w:val="0"/>
+        <w:keepLines w:val="0"/>
+        <w:widowControl/>
+        <w:numPr>
+          <w:ilvl w:val="0"/>
+          <w:numId w:val="26"/>
+        </w:numPr>
+        <w:suppressLineNumbers w:val="0"/>
+        <w:spacing w:before="0" w:beforeAutospacing="1" w:after="0" w:afterAutospacing="1"/>
+        <w:ind w:left="720" w:hanging="360"/>
+      </w:pPr>
+      <w:r>
+        <w:t xml:space="preserve">Fetch job titles for employees who work in the </w:t>
+      </w:r>
+      <w:r>
+        <w:rPr>
+          <w:rStyle w:val="6"/>
+        </w:rPr>
+        <w:t>Sales</w:t>
+      </w:r>
+      <w:r>
+        <w:t xml:space="preserve"> department.</w:t>
+      </w:r>
+    </w:p>
+    <w:p>
+      <w:pPr>
+        <w:keepNext w:val="0"/>
+        <w:keepLines w:val="0"/>
+        <w:widowControl/>
+        <w:numPr>
+          <w:numId w:val="0"/>
+        </w:numPr>
+        <w:suppressLineNumbers w:val="0"/>
+        <w:tabs>
+          <w:tab w:val="left" w:pos="720"/>
+        </w:tabs>
+        <w:spacing w:before="0" w:beforeAutospacing="1" w:after="0" w:afterAutospacing="1"/>
+      </w:pPr>
+      <w:r>
+        <w:rPr>
+          <w:rFonts w:hint="default"/>
+        </w:rPr>
+        <w:t>SELECT JOB_TITLE FROM JOBS WHERE JOB_ID IN (SELECT JOB_ID FROM EMPLOYEES WHERE DEPARTMENT_ID = (SELECT DEPARTMENT_ID FROM DEPARTMENTS WHERE DEPARTMENT_NAME = 'Sales'));</w:t>
+      </w:r>
+    </w:p>
+    <w:p>
+      <w:pPr>
+        <w:pStyle w:val="2"/>
+        <w:keepNext w:val="0"/>
+        <w:keepLines w:val="0"/>
+        <w:widowControl/>
+        <w:suppressLineNumbers w:val="0"/>
+      </w:pPr>
+      <w:r>
+        <w:t>Advanced Queries</w:t>
+      </w:r>
+    </w:p>
+    <w:p>
+      <w:pPr>
+        <w:keepNext w:val="0"/>
+        <w:keepLines w:val="0"/>
+        <w:widowControl/>
+        <w:numPr>
+          <w:ilvl w:val="0"/>
+          <w:numId w:val="27"/>
+        </w:numPr>
+        <w:suppressLineNumbers w:val="0"/>
+        <w:spacing w:before="0" w:beforeAutospacing="1" w:after="0" w:afterAutospacing="1"/>
+        <w:ind w:left="720" w:hanging="360"/>
+      </w:pPr>
+      <w:r>
+        <w:t>Display the name of employees who joined before 2015.</w:t>
+      </w:r>
+    </w:p>
+    <w:p>
+      <w:pPr>
+        <w:keepNext w:val="0"/>
+        <w:keepLines w:val="0"/>
+        <w:widowControl/>
+        <w:numPr>
+          <w:numId w:val="0"/>
+        </w:numPr>
+        <w:suppressLineNumbers w:val="0"/>
+        <w:tabs>
+          <w:tab w:val="left" w:pos="720"/>
+        </w:tabs>
+        <w:spacing w:before="0" w:beforeAutospacing="1" w:after="0" w:afterAutospacing="1"/>
+      </w:pPr>
+      <w:r>
+        <w:rPr>
+          <w:rFonts w:hint="default"/>
+        </w:rPr>
+        <w:t xml:space="preserve"> select first_name from employees where hire_date &lt; '01-JAN-2015';</w:t>
+      </w:r>
+    </w:p>
+    <w:p>
+      <w:pPr>
+        <w:keepNext w:val="0"/>
+        <w:keepLines w:val="0"/>
+        <w:widowControl/>
+        <w:numPr>
+          <w:ilvl w:val="0"/>
+          <w:numId w:val="27"/>
+        </w:numPr>
+        <w:suppressLineNumbers w:val="0"/>
+        <w:spacing w:before="0" w:beforeAutospacing="1" w:after="0" w:afterAutospacing="1"/>
+        <w:ind w:left="720" w:hanging="360"/>
+      </w:pPr>
+      <w:r>
+        <w:t xml:space="preserve">List all employees and their managers (self-join on the </w:t>
+      </w:r>
+      <w:r>
+        <w:rPr>
+          <w:rStyle w:val="6"/>
+        </w:rPr>
+        <w:t>EMPLOYEES</w:t>
+      </w:r>
+      <w:r>
+        <w:t xml:space="preserve"> table).</w:t>
+      </w:r>
+    </w:p>
+    <w:p>
+      <w:pPr>
+        <w:keepNext w:val="0"/>
+        <w:keepLines w:val="0"/>
+        <w:widowControl/>
+        <w:numPr>
+          <w:ilvl w:val="0"/>
+          <w:numId w:val="27"/>
+        </w:numPr>
+        <w:suppressLineNumbers w:val="0"/>
+        <w:spacing w:before="0" w:beforeAutospacing="1" w:after="0" w:afterAutospacing="1"/>
+        <w:ind w:left="720" w:hanging="360"/>
+      </w:pPr>
+      <w:r>
+        <w:t>Retrieve countries where the number of employees exceeds 10.</w:t>
+      </w:r>
+    </w:p>
+    <w:p>
+      <w:pPr>
+        <w:keepNext w:val="0"/>
+        <w:keepLines w:val="0"/>
+        <w:widowControl/>
+        <w:numPr>
+          <w:numId w:val="0"/>
+        </w:numPr>
+        <w:suppressLineNumbers w:val="0"/>
+        <w:tabs>
+          <w:tab w:val="left" w:pos="720"/>
+        </w:tabs>
+        <w:spacing w:before="0" w:beforeAutospacing="1" w:after="0" w:afterAutospacing="1"/>
+      </w:pPr>
+      <w:r>
+        <w:rPr>
+          <w:rFonts w:hint="default"/>
+        </w:rPr>
+        <w:t>select country_name from countries where country_id in (select country_id from locations where location_id in (select location_id from departments where department_id in (select department_id from employees group by department_id having count(*) &gt; 10)));</w:t>
+      </w:r>
+    </w:p>
+    <w:p>
+      <w:pPr>
+        <w:keepNext w:val="0"/>
+        <w:keepLines w:val="0"/>
+        <w:widowControl/>
+        <w:numPr>
+          <w:ilvl w:val="0"/>
+          <w:numId w:val="27"/>
+        </w:numPr>
+        <w:suppressLineNumbers w:val="0"/>
+        <w:spacing w:before="0" w:beforeAutospacing="1" w:after="0" w:afterAutospacing="1"/>
+        <w:ind w:left="720" w:hanging="360"/>
+      </w:pPr>
+      <w:r>
+        <w:t>Find departments that do not have any employees.</w:t>
+      </w:r>
+    </w:p>
+    <w:p>
+      <w:pPr>
+        <w:rPr>
+          <w:rFonts w:hint="default" w:ascii="Times New Roman" w:hAnsi="Times New Roman"/>
+        </w:rPr>
+      </w:pPr>
+      <w:r>
+        <w:rPr>
+          <w:rFonts w:hint="default" w:ascii="Times New Roman" w:hAnsi="Times New Roman"/>
+        </w:rPr>
+        <w:t xml:space="preserve"> select distinct(employees.department_id) from employees right join departments on employees.department_id = departments.department_id;</w:t>
+      </w:r>
+    </w:p>
+    <w:p>
+      <w:pPr>
+        <w:rPr>
+          <w:rFonts w:hint="default" w:ascii="Times New Roman" w:hAnsi="Times New Roman"/>
+        </w:rPr>
+      </w:pPr>
+    </w:p>
+    <w:p>
+      <w:pPr>
+        <w:rPr>
+          <w:rFonts w:hint="default" w:ascii="Times New Roman" w:hAnsi="Times New Roman"/>
+        </w:rPr>
+      </w:pPr>
+    </w:p>
+    <w:p>
+      <w:pPr>
+        <w:rPr>
+          <w:rFonts w:hint="default" w:ascii="Times New Roman" w:hAnsi="Times New Roman"/>
+        </w:rPr>
+      </w:pPr>
+    </w:p>
+    <w:p>
+      <w:pPr>
+        <w:rPr>
+          <w:rFonts w:hint="default" w:ascii="Times New Roman" w:hAnsi="Times New Roman"/>
+        </w:rPr>
+      </w:pPr>
+    </w:p>
+    <w:p>
+      <w:pPr>
+        <w:rPr>
+          <w:rFonts w:hint="default" w:ascii="Times New Roman" w:hAnsi="Times New Roman"/>
+        </w:rPr>
+      </w:pPr>
+    </w:p>
+    <w:p>
+      <w:pPr>
+        <w:rPr>
+          <w:rFonts w:hint="default" w:ascii="Times New Roman" w:hAnsi="Times New Roman"/>
+        </w:rPr>
+      </w:pPr>
+    </w:p>
+    <w:p>
+      <w:pPr>
+        <w:rPr>
+          <w:rFonts w:hint="default" w:ascii="Times New Roman" w:hAnsi="Times New Roman"/>
+        </w:rPr>
+      </w:pPr>
+    </w:p>
+    <w:p>
+      <w:pPr>
+        <w:rPr>
+          <w:rFonts w:hint="default" w:ascii="Times New Roman" w:hAnsi="Times New Roman"/>
+        </w:rPr>
+      </w:pPr>
+    </w:p>
+    <w:p>
+      <w:pPr>
+        <w:rPr>
+          <w:rFonts w:hint="default" w:ascii="Times New Roman" w:hAnsi="Times New Roman"/>
+        </w:rPr>
+      </w:pPr>
+    </w:p>
+    <w:p>
+      <w:pPr>
+        <w:rPr>
+          <w:rFonts w:hint="default" w:ascii="Times New Roman" w:hAnsi="Times New Roman"/>
+        </w:rPr>
+      </w:pPr>
+    </w:p>
+    <w:p>
+      <w:pPr>
+        <w:rPr>
+          <w:rFonts w:hint="default" w:ascii="Times New Roman" w:hAnsi="Times New Roman"/>
+        </w:rPr>
+      </w:pPr>
+    </w:p>
+    <w:p>
+      <w:pPr>
+        <w:rPr>
+          <w:rFonts w:hint="default" w:ascii="Times New Roman" w:hAnsi="Times New Roman"/>
+        </w:rPr>
+      </w:pPr>
+    </w:p>
+    <w:p>
+      <w:pPr>
+        <w:rPr>
+          <w:rFonts w:hint="default" w:ascii="Times New Roman" w:hAnsi="Times New Roman"/>
+        </w:rPr>
+      </w:pPr>
+    </w:p>
+    <w:p>
+      <w:pPr>
+        <w:rPr>
+          <w:rFonts w:hint="default" w:ascii="Times New Roman" w:hAnsi="Times New Roman"/>
+        </w:rPr>
+      </w:pPr>
+    </w:p>
+    <w:p>
+      <w:pPr>
+        <w:rPr>
+          <w:rFonts w:hint="default" w:ascii="Times New Roman" w:hAnsi="Times New Roman"/>
+        </w:rPr>
+      </w:pPr>
+    </w:p>
+    <w:p>
+      <w:pPr>
+        <w:rPr>
+          <w:rFonts w:hint="default" w:ascii="Times New Roman" w:hAnsi="Times New Roman"/>
+        </w:rPr>
+      </w:pPr>
+    </w:p>
+    <w:p>
+      <w:pPr>
+        <w:rPr>
+          <w:rFonts w:hint="default" w:ascii="Times New Roman" w:hAnsi="Times New Roman"/>
+        </w:rPr>
+      </w:pPr>
+    </w:p>
+    <w:p>
+      <w:pPr>
+        <w:rPr>
+          <w:rFonts w:hint="default" w:ascii="Times New Roman" w:hAnsi="Times New Roman"/>
+        </w:rPr>
+      </w:pPr>
+    </w:p>
+    <w:p>
+      <w:pPr>
+        <w:rPr>
+          <w:rFonts w:hint="default" w:ascii="Times New Roman" w:hAnsi="Times New Roman"/>
+        </w:rPr>
+      </w:pPr>
+    </w:p>
+    <w:p>
+      <w:pPr>
+        <w:rPr>
+          <w:rFonts w:hint="default" w:ascii="Times New Roman" w:hAnsi="Times New Roman"/>
+        </w:rPr>
+      </w:pPr>
     </w:p>
     <w:p>
       <w:pPr>
@@ -12975,36 +14231,1074 @@
     </w:p>
     <w:p>
       <w:pPr>
-        <w:rPr>
-          <w:rFonts w:hint="default" w:ascii="Times New Roman" w:hAnsi="Times New Roman" w:cs="Times New Roman"/>
-        </w:rPr>
-      </w:pPr>
-    </w:p>
-    <w:p>
-      <w:pPr>
-        <w:rPr>
-          <w:rFonts w:hint="default" w:ascii="Times New Roman" w:hAnsi="Times New Roman" w:cs="Times New Roman"/>
-        </w:rPr>
-      </w:pPr>
-    </w:p>
-    <w:p>
-      <w:pPr>
-        <w:rPr>
-          <w:rFonts w:hint="default" w:ascii="Times New Roman" w:hAnsi="Times New Roman" w:cs="Times New Roman"/>
-        </w:rPr>
-      </w:pPr>
-    </w:p>
-    <w:p>
-      <w:pPr>
-        <w:rPr>
-          <w:rFonts w:hint="default" w:ascii="Times New Roman" w:hAnsi="Times New Roman" w:cs="Times New Roman"/>
-        </w:rPr>
-      </w:pPr>
-    </w:p>
-    <w:p>
-      <w:pPr>
-        <w:rPr>
-          <w:rFonts w:hint="default" w:ascii="Times New Roman" w:hAnsi="Times New Roman" w:cs="Times New Roman"/>
+        <w:pStyle w:val="2"/>
+        <w:keepNext w:val="0"/>
+        <w:keepLines w:val="0"/>
+        <w:widowControl/>
+        <w:suppressLineNumbers w:val="0"/>
+      </w:pPr>
+      <w:r>
+        <w:rPr>
+          <w:rStyle w:val="10"/>
+          <w:b/>
+          <w:bCs/>
+        </w:rPr>
+        <w:t>Basic to Intermediate JOIN Queries</w:t>
+      </w:r>
+    </w:p>
+    <w:p>
+      <w:pPr>
+        <w:keepNext w:val="0"/>
+        <w:keepLines w:val="0"/>
+        <w:widowControl/>
+        <w:numPr>
+          <w:ilvl w:val="0"/>
+          <w:numId w:val="28"/>
+        </w:numPr>
+        <w:suppressLineNumbers w:val="0"/>
+        <w:spacing w:before="0" w:beforeAutospacing="1" w:after="0" w:afterAutospacing="1"/>
+        <w:ind w:left="720" w:hanging="360"/>
+      </w:pPr>
+      <w:r>
+        <w:t>Retrieve the country name and region name for each country.</w:t>
+      </w:r>
+    </w:p>
+    <w:p>
+      <w:pPr>
+        <w:keepNext w:val="0"/>
+        <w:keepLines w:val="0"/>
+        <w:widowControl/>
+        <w:numPr>
+          <w:numId w:val="0"/>
+        </w:numPr>
+        <w:suppressLineNumbers w:val="0"/>
+        <w:tabs>
+          <w:tab w:val="left" w:pos="720"/>
+        </w:tabs>
+        <w:spacing w:before="0" w:beforeAutospacing="1" w:after="0" w:afterAutospacing="1"/>
+      </w:pPr>
+      <w:r>
+        <w:rPr>
+          <w:rFonts w:hint="default"/>
+        </w:rPr>
+        <w:t>select country_name,region_name from countries inner join regions on countries.region_id = regions.region_id;</w:t>
+      </w:r>
+    </w:p>
+    <w:p>
+      <w:pPr>
+        <w:keepNext w:val="0"/>
+        <w:keepLines w:val="0"/>
+        <w:widowControl/>
+        <w:numPr>
+          <w:ilvl w:val="0"/>
+          <w:numId w:val="28"/>
+        </w:numPr>
+        <w:suppressLineNumbers w:val="0"/>
+        <w:spacing w:before="0" w:beforeAutospacing="1" w:after="0" w:afterAutospacing="1"/>
+        <w:ind w:left="720" w:hanging="360"/>
+      </w:pPr>
+      <w:r>
+        <w:t>List all departments along with their location city.</w:t>
+      </w:r>
+    </w:p>
+    <w:p>
+      <w:pPr>
+        <w:keepNext w:val="0"/>
+        <w:keepLines w:val="0"/>
+        <w:widowControl/>
+        <w:numPr>
+          <w:numId w:val="0"/>
+        </w:numPr>
+        <w:suppressLineNumbers w:val="0"/>
+        <w:tabs>
+          <w:tab w:val="left" w:pos="720"/>
+        </w:tabs>
+        <w:spacing w:before="0" w:beforeAutospacing="1" w:after="0" w:afterAutospacing="1"/>
+      </w:pPr>
+      <w:r>
+        <w:rPr>
+          <w:rFonts w:hint="default"/>
+        </w:rPr>
+        <w:t>select department_name,city from departments inner join locations on departments.location_id = locations.location_id;</w:t>
+      </w:r>
+    </w:p>
+    <w:p>
+      <w:pPr>
+        <w:keepNext w:val="0"/>
+        <w:keepLines w:val="0"/>
+        <w:widowControl/>
+        <w:numPr>
+          <w:ilvl w:val="0"/>
+          <w:numId w:val="28"/>
+        </w:numPr>
+        <w:suppressLineNumbers w:val="0"/>
+        <w:spacing w:before="0" w:beforeAutospacing="1" w:after="0" w:afterAutospacing="1"/>
+        <w:ind w:left="720" w:hanging="360"/>
+      </w:pPr>
+      <w:r>
+        <w:t>Show the job title and department name of all employees.</w:t>
+      </w:r>
+    </w:p>
+    <w:p>
+      <w:pPr>
+        <w:keepNext w:val="0"/>
+        <w:keepLines w:val="0"/>
+        <w:widowControl/>
+        <w:numPr>
+          <w:numId w:val="0"/>
+        </w:numPr>
+        <w:suppressLineNumbers w:val="0"/>
+        <w:tabs>
+          <w:tab w:val="left" w:pos="720"/>
+        </w:tabs>
+        <w:spacing w:before="0" w:beforeAutospacing="1" w:after="0" w:afterAutospacing="1"/>
+      </w:pPr>
+      <w:r>
+        <w:rPr>
+          <w:rFonts w:hint="default"/>
+        </w:rPr>
+        <w:t>select first_name,department_name,job_title from employees inner join departments on employees.department_id = departments.department_id inner join jobs on employees.job_id = jobs.job_id;</w:t>
+      </w:r>
+    </w:p>
+    <w:p>
+      <w:pPr>
+        <w:keepNext w:val="0"/>
+        <w:keepLines w:val="0"/>
+        <w:widowControl/>
+        <w:numPr>
+          <w:ilvl w:val="0"/>
+          <w:numId w:val="28"/>
+        </w:numPr>
+        <w:suppressLineNumbers w:val="0"/>
+        <w:spacing w:before="0" w:beforeAutospacing="1" w:after="0" w:afterAutospacing="1"/>
+        <w:ind w:left="720" w:hanging="360"/>
+      </w:pPr>
+      <w:r>
+        <w:t>List the department names and the names of their locations for all departments.</w:t>
+      </w:r>
+    </w:p>
+    <w:p>
+      <w:pPr>
+        <w:keepNext w:val="0"/>
+        <w:keepLines w:val="0"/>
+        <w:widowControl/>
+        <w:numPr>
+          <w:numId w:val="0"/>
+        </w:numPr>
+        <w:suppressLineNumbers w:val="0"/>
+        <w:tabs>
+          <w:tab w:val="left" w:pos="720"/>
+        </w:tabs>
+        <w:spacing w:before="0" w:beforeAutospacing="1" w:after="0" w:afterAutospacing="1"/>
+      </w:pPr>
+      <w:r>
+        <w:rPr>
+          <w:rFonts w:hint="default"/>
+        </w:rPr>
+        <w:t>select department_name,state_province from departments inner join locations on departments.location_id = locations.location_id;</w:t>
+      </w:r>
+    </w:p>
+    <w:p>
+      <w:pPr>
+        <w:keepNext w:val="0"/>
+        <w:keepLines w:val="0"/>
+        <w:widowControl/>
+        <w:numPr>
+          <w:ilvl w:val="0"/>
+          <w:numId w:val="28"/>
+        </w:numPr>
+        <w:suppressLineNumbers w:val="0"/>
+        <w:spacing w:before="0" w:beforeAutospacing="1" w:after="0" w:afterAutospacing="1"/>
+        <w:ind w:left="720" w:hanging="360"/>
+      </w:pPr>
+      <w:r>
+        <w:t>Retrieve the names of employees along with the job title and minimum salary for their job.</w:t>
+      </w:r>
+    </w:p>
+    <w:p>
+      <w:pPr>
+        <w:keepNext w:val="0"/>
+        <w:keepLines w:val="0"/>
+        <w:widowControl/>
+        <w:numPr>
+          <w:numId w:val="0"/>
+        </w:numPr>
+        <w:suppressLineNumbers w:val="0"/>
+        <w:tabs>
+          <w:tab w:val="left" w:pos="720"/>
+        </w:tabs>
+        <w:spacing w:before="0" w:beforeAutospacing="1" w:after="0" w:afterAutospacing="1"/>
+        <w:rPr>
+          <w:rFonts w:hint="default"/>
+          <w:lang w:val="en-US"/>
+        </w:rPr>
+      </w:pPr>
+      <w:r>
+        <w:rPr>
+          <w:rFonts w:hint="default"/>
+        </w:rPr>
+        <w:t>select first_name,job_title,min_salary from employees inner join jobs on employees.job_id = jobs.job_id;</w:t>
+      </w:r>
+    </w:p>
+    <w:p>
+      <w:pPr>
+        <w:keepNext w:val="0"/>
+        <w:keepLines w:val="0"/>
+        <w:widowControl/>
+        <w:numPr>
+          <w:ilvl w:val="0"/>
+          <w:numId w:val="28"/>
+        </w:numPr>
+        <w:suppressLineNumbers w:val="0"/>
+        <w:spacing w:before="0" w:beforeAutospacing="1" w:after="0" w:afterAutospacing="1"/>
+        <w:ind w:left="720" w:hanging="360"/>
+      </w:pPr>
+      <w:r>
+        <w:t>Find the names of all employees along with the name of their region.</w:t>
+      </w:r>
+    </w:p>
+    <w:p>
+      <w:pPr>
+        <w:keepNext w:val="0"/>
+        <w:keepLines w:val="0"/>
+        <w:widowControl/>
+        <w:numPr>
+          <w:numId w:val="0"/>
+        </w:numPr>
+        <w:suppressLineNumbers w:val="0"/>
+        <w:tabs>
+          <w:tab w:val="left" w:pos="720"/>
+        </w:tabs>
+        <w:spacing w:before="0" w:beforeAutospacing="1" w:after="0" w:afterAutospacing="1"/>
+      </w:pPr>
+      <w:r>
+        <w:rPr>
+          <w:rFonts w:hint="default"/>
+        </w:rPr>
+        <w:t>select first_name,region_name from employees inner join departments on employees.department_id = departments.department_id inner join locations on departments.location_id = locations.location_id inner join countries on locations.country_id = countries.country_id inner join regions on countries.region_id = regions.region_id;</w:t>
+      </w:r>
+    </w:p>
+    <w:p>
+      <w:pPr>
+        <w:keepNext w:val="0"/>
+        <w:keepLines w:val="0"/>
+        <w:widowControl/>
+        <w:numPr>
+          <w:ilvl w:val="0"/>
+          <w:numId w:val="28"/>
+        </w:numPr>
+        <w:suppressLineNumbers w:val="0"/>
+        <w:spacing w:before="0" w:beforeAutospacing="1" w:after="0" w:afterAutospacing="1"/>
+        <w:ind w:left="720" w:hanging="360"/>
+      </w:pPr>
+      <w:r>
+        <w:t>Show the location address and the city for each department.</w:t>
+      </w:r>
+    </w:p>
+    <w:p>
+      <w:pPr>
+        <w:keepNext w:val="0"/>
+        <w:keepLines w:val="0"/>
+        <w:widowControl/>
+        <w:numPr>
+          <w:numId w:val="0"/>
+        </w:numPr>
+        <w:suppressLineNumbers w:val="0"/>
+        <w:tabs>
+          <w:tab w:val="left" w:pos="720"/>
+        </w:tabs>
+        <w:spacing w:before="0" w:beforeAutospacing="1" w:after="0" w:afterAutospacing="1"/>
+      </w:pPr>
+      <w:r>
+        <w:rPr>
+          <w:rFonts w:hint="default"/>
+        </w:rPr>
+        <w:t>select department_name,street_address,city from departments inner join locations on departments.location_id = locations.location_id;</w:t>
+      </w:r>
+    </w:p>
+    <w:p>
+      <w:pPr>
+        <w:keepNext w:val="0"/>
+        <w:keepLines w:val="0"/>
+        <w:widowControl/>
+        <w:numPr>
+          <w:ilvl w:val="0"/>
+          <w:numId w:val="28"/>
+        </w:numPr>
+        <w:suppressLineNumbers w:val="0"/>
+        <w:spacing w:before="0" w:beforeAutospacing="1" w:after="0" w:afterAutospacing="1"/>
+        <w:ind w:left="720" w:hanging="360"/>
+      </w:pPr>
+      <w:r>
+        <w:t>Display the job ID, job title, and the count of employees in each job.</w:t>
+      </w:r>
+    </w:p>
+    <w:p>
+      <w:pPr>
+        <w:keepNext w:val="0"/>
+        <w:keepLines w:val="0"/>
+        <w:widowControl/>
+        <w:numPr>
+          <w:numId w:val="0"/>
+        </w:numPr>
+        <w:suppressLineNumbers w:val="0"/>
+        <w:tabs>
+          <w:tab w:val="left" w:pos="720"/>
+        </w:tabs>
+        <w:spacing w:before="0" w:beforeAutospacing="1" w:after="0" w:afterAutospacing="1"/>
+      </w:pPr>
+      <w:r>
+        <w:rPr>
+          <w:rFonts w:hint="default"/>
+        </w:rPr>
+        <w:t>select count(*),employees.job_id,job_title from employees inner join jobs on employees.job_id = jobs.job_id group by employees.job_id,job_title;</w:t>
+      </w:r>
+    </w:p>
+    <w:p>
+      <w:pPr>
+        <w:keepNext w:val="0"/>
+        <w:keepLines w:val="0"/>
+        <w:widowControl/>
+        <w:numPr>
+          <w:ilvl w:val="0"/>
+          <w:numId w:val="28"/>
+        </w:numPr>
+        <w:suppressLineNumbers w:val="0"/>
+        <w:spacing w:before="0" w:beforeAutospacing="1" w:after="0" w:afterAutospacing="1"/>
+        <w:ind w:left="720" w:hanging="360"/>
+      </w:pPr>
+      <w:r>
+        <w:t>List all employees who work in the same city as their department's location.</w:t>
+      </w:r>
+    </w:p>
+    <w:p>
+      <w:pPr>
+        <w:keepNext w:val="0"/>
+        <w:keepLines w:val="0"/>
+        <w:widowControl/>
+        <w:numPr>
+          <w:numId w:val="0"/>
+        </w:numPr>
+        <w:suppressLineNumbers w:val="0"/>
+        <w:tabs>
+          <w:tab w:val="left" w:pos="720"/>
+        </w:tabs>
+        <w:spacing w:before="0" w:beforeAutospacing="1" w:after="0" w:afterAutospacing="1"/>
+      </w:pPr>
+      <w:r>
+        <w:rPr>
+          <w:rFonts w:hint="default"/>
+        </w:rPr>
+        <w:t>select first_name,city from employees,departments,locations where employees.department_id = departments.department_id and departments.location_id = locations.location_id;</w:t>
+      </w:r>
+    </w:p>
+    <w:p>
+      <w:pPr>
+        <w:keepNext w:val="0"/>
+        <w:keepLines w:val="0"/>
+        <w:widowControl/>
+        <w:suppressLineNumbers w:val="0"/>
+      </w:pPr>
+      <w:r>
+        <w:pict>
+          <v:rect id="_x0000_i1046" o:spt="1" style="height:1.5pt;width:432pt;" fillcolor="#A0A0A0" filled="t" stroked="f" coordsize="21600,21600" o:hr="t" o:hrstd="t" o:hralign="center">
+            <v:path/>
+            <v:fill on="t" focussize="0,0"/>
+            <v:stroke on="f"/>
+            <v:imagedata o:title=""/>
+            <o:lock v:ext="edit"/>
+            <w10:wrap type="none"/>
+            <w10:anchorlock/>
+          </v:rect>
+        </w:pict>
+      </w:r>
+    </w:p>
+    <w:p>
+      <w:pPr>
+        <w:pStyle w:val="2"/>
+        <w:keepNext w:val="0"/>
+        <w:keepLines w:val="0"/>
+        <w:widowControl/>
+        <w:suppressLineNumbers w:val="0"/>
+      </w:pPr>
+      <w:r>
+        <w:rPr>
+          <w:rStyle w:val="10"/>
+          <w:b/>
+          <w:bCs/>
+        </w:rPr>
+        <w:t>Advanced JOIN Queries</w:t>
+      </w:r>
+    </w:p>
+    <w:p>
+      <w:pPr>
+        <w:keepNext w:val="0"/>
+        <w:keepLines w:val="0"/>
+        <w:widowControl/>
+        <w:numPr>
+          <w:ilvl w:val="0"/>
+          <w:numId w:val="29"/>
+        </w:numPr>
+        <w:suppressLineNumbers w:val="0"/>
+        <w:spacing w:before="0" w:beforeAutospacing="1" w:after="0" w:afterAutospacing="1"/>
+        <w:ind w:left="720" w:hanging="360"/>
+      </w:pPr>
+      <w:r>
+        <w:t>Display the total salary of employees grouped by job title and region name.</w:t>
+      </w:r>
+    </w:p>
+    <w:p>
+      <w:pPr>
+        <w:keepNext w:val="0"/>
+        <w:keepLines w:val="0"/>
+        <w:widowControl/>
+        <w:numPr>
+          <w:numId w:val="0"/>
+        </w:numPr>
+        <w:suppressLineNumbers w:val="0"/>
+        <w:tabs>
+          <w:tab w:val="left" w:pos="720"/>
+        </w:tabs>
+        <w:spacing w:before="0" w:beforeAutospacing="1" w:after="0" w:afterAutospacing="1"/>
+      </w:pPr>
+      <w:r>
+        <w:rPr>
+          <w:rFonts w:hint="default"/>
+        </w:rPr>
+        <w:t>select sum(salary),job_title,region_name from employees inner join jobs on employees.job_id = jobs.job_id inner join departments on employees.department_id = departments.department_id inner join locations on departments.location_id = locations.location_id inner join countries on locations.country_id = countries.country_id inner join regions on countries.region_id = regions.region_id group by jobs.job_title,region_name;</w:t>
+      </w:r>
+    </w:p>
+    <w:p>
+      <w:pPr>
+        <w:keepNext w:val="0"/>
+        <w:keepLines w:val="0"/>
+        <w:widowControl/>
+        <w:numPr>
+          <w:ilvl w:val="0"/>
+          <w:numId w:val="29"/>
+        </w:numPr>
+        <w:suppressLineNumbers w:val="0"/>
+        <w:spacing w:before="0" w:beforeAutospacing="1" w:after="0" w:afterAutospacing="1"/>
+        <w:ind w:left="720" w:hanging="360"/>
+      </w:pPr>
+      <w:r>
+        <w:t>Find the names of employees working in departments located in the same country as their office.</w:t>
+      </w:r>
+    </w:p>
+    <w:p>
+      <w:pPr>
+        <w:keepNext w:val="0"/>
+        <w:keepLines w:val="0"/>
+        <w:widowControl/>
+        <w:numPr>
+          <w:numId w:val="0"/>
+        </w:numPr>
+        <w:suppressLineNumbers w:val="0"/>
+        <w:tabs>
+          <w:tab w:val="left" w:pos="720"/>
+        </w:tabs>
+        <w:spacing w:before="0" w:beforeAutospacing="1" w:after="0" w:afterAutospacing="1"/>
+      </w:pPr>
+      <w:r>
+        <w:rPr>
+          <w:rFonts w:hint="default"/>
+        </w:rPr>
+        <w:t>SELECT FIRST_NAME,COUNTRY_NAME</w:t>
+      </w:r>
+      <w:r>
+        <w:rPr>
+          <w:rFonts w:hint="default"/>
+          <w:lang w:val="en-US"/>
+        </w:rPr>
+        <w:t xml:space="preserve"> </w:t>
+      </w:r>
+      <w:r>
+        <w:rPr>
+          <w:rFonts w:hint="default"/>
+        </w:rPr>
+        <w:t>FROM EMPLOYEES</w:t>
+      </w:r>
+      <w:r>
+        <w:rPr>
+          <w:rFonts w:hint="default"/>
+          <w:lang w:val="en-US"/>
+        </w:rPr>
+        <w:t xml:space="preserve"> </w:t>
+      </w:r>
+      <w:r>
+        <w:rPr>
+          <w:rFonts w:hint="default"/>
+        </w:rPr>
+        <w:t>INNER JOIN DEPARTMENTS ON EMPLOYEES.DEPARTMENT_ID = DEPARTMENTS.DEPARTMENT_ID</w:t>
+      </w:r>
+      <w:r>
+        <w:rPr>
+          <w:rFonts w:hint="default"/>
+          <w:lang w:val="en-US"/>
+        </w:rPr>
+        <w:t xml:space="preserve"> </w:t>
+      </w:r>
+      <w:r>
+        <w:rPr>
+          <w:rFonts w:hint="default"/>
+        </w:rPr>
+        <w:t>INNER JOIN LOCATIONS ON DEPARTMENTS.LOCATION_ID = LOCATIONS.LOCATION_ID</w:t>
+      </w:r>
+      <w:r>
+        <w:rPr>
+          <w:rFonts w:hint="default"/>
+          <w:lang w:val="en-US"/>
+        </w:rPr>
+        <w:t xml:space="preserve"> </w:t>
+      </w:r>
+      <w:r>
+        <w:rPr>
+          <w:rFonts w:hint="default"/>
+        </w:rPr>
+        <w:t>INNER JOIN COUNTRIES ON LOCATIONS.COUNTRY_ID = COUNTRIES.COUNTRY_ID;</w:t>
+      </w:r>
+      <w:bookmarkStart w:id="0" w:name="_GoBack"/>
+      <w:bookmarkEnd w:id="0"/>
+    </w:p>
+    <w:p>
+      <w:pPr>
+        <w:keepNext w:val="0"/>
+        <w:keepLines w:val="0"/>
+        <w:widowControl/>
+        <w:numPr>
+          <w:ilvl w:val="0"/>
+          <w:numId w:val="29"/>
+        </w:numPr>
+        <w:suppressLineNumbers w:val="0"/>
+        <w:spacing w:before="0" w:beforeAutospacing="1" w:after="0" w:afterAutospacing="1"/>
+        <w:ind w:left="720" w:hanging="360"/>
+      </w:pPr>
+      <w:r>
+        <w:t xml:space="preserve">Retrieve the details of employees whose job title is the same as any job in the </w:t>
+      </w:r>
+      <w:r>
+        <w:rPr>
+          <w:rStyle w:val="6"/>
+        </w:rPr>
+        <w:t>JOB_HISTORY</w:t>
+      </w:r>
+      <w:r>
+        <w:t xml:space="preserve"> table.</w:t>
+      </w:r>
+    </w:p>
+    <w:p>
+      <w:pPr>
+        <w:keepNext w:val="0"/>
+        <w:keepLines w:val="0"/>
+        <w:widowControl/>
+        <w:numPr>
+          <w:numId w:val="0"/>
+        </w:numPr>
+        <w:suppressLineNumbers w:val="0"/>
+        <w:tabs>
+          <w:tab w:val="left" w:pos="720"/>
+        </w:tabs>
+        <w:spacing w:before="0" w:beforeAutospacing="1" w:after="0" w:afterAutospacing="1"/>
+      </w:pPr>
+      <w:r>
+        <w:rPr>
+          <w:rFonts w:hint="default"/>
+        </w:rPr>
+        <w:t>select first_name,employees.job_id,job_title from employees inner join jobs on employees.job_id = jobs.job_id inner join job_history on jobs.job_id = job_history.job_id;</w:t>
+      </w:r>
+    </w:p>
+    <w:p>
+      <w:pPr>
+        <w:keepNext w:val="0"/>
+        <w:keepLines w:val="0"/>
+        <w:widowControl/>
+        <w:numPr>
+          <w:ilvl w:val="0"/>
+          <w:numId w:val="29"/>
+        </w:numPr>
+        <w:suppressLineNumbers w:val="0"/>
+        <w:spacing w:before="0" w:beforeAutospacing="1" w:after="0" w:afterAutospacing="1"/>
+        <w:ind w:left="720" w:hanging="360"/>
+      </w:pPr>
+      <w:r>
+        <w:t>List all regions along with the names of countries in each region.</w:t>
+      </w:r>
+    </w:p>
+    <w:p>
+      <w:pPr>
+        <w:keepNext w:val="0"/>
+        <w:keepLines w:val="0"/>
+        <w:widowControl/>
+        <w:numPr>
+          <w:numId w:val="0"/>
+        </w:numPr>
+        <w:suppressLineNumbers w:val="0"/>
+        <w:tabs>
+          <w:tab w:val="left" w:pos="720"/>
+        </w:tabs>
+        <w:spacing w:before="0" w:beforeAutospacing="1" w:after="0" w:afterAutospacing="1"/>
+      </w:pPr>
+      <w:r>
+        <w:rPr>
+          <w:rFonts w:hint="default"/>
+        </w:rPr>
+        <w:t xml:space="preserve"> select country_name,region_name from countries inner join regions on countries.region_id = regions.region_id;</w:t>
+      </w:r>
+    </w:p>
+    <w:p>
+      <w:pPr>
+        <w:keepNext w:val="0"/>
+        <w:keepLines w:val="0"/>
+        <w:widowControl/>
+        <w:numPr>
+          <w:ilvl w:val="0"/>
+          <w:numId w:val="29"/>
+        </w:numPr>
+        <w:suppressLineNumbers w:val="0"/>
+        <w:spacing w:before="0" w:beforeAutospacing="1" w:after="0" w:afterAutospacing="1"/>
+        <w:ind w:left="720" w:hanging="360"/>
+      </w:pPr>
+      <w:r>
+        <w:t>Show all department names that have employees with salaries above the average salary of their job.</w:t>
+      </w:r>
+    </w:p>
+    <w:p>
+      <w:pPr>
+        <w:keepNext w:val="0"/>
+        <w:keepLines w:val="0"/>
+        <w:widowControl/>
+        <w:numPr>
+          <w:numId w:val="0"/>
+        </w:numPr>
+        <w:suppressLineNumbers w:val="0"/>
+        <w:tabs>
+          <w:tab w:val="left" w:pos="720"/>
+        </w:tabs>
+        <w:spacing w:before="0" w:beforeAutospacing="1" w:after="0" w:afterAutospacing="1"/>
+      </w:pPr>
+      <w:r>
+        <w:rPr>
+          <w:rFonts w:hint="default"/>
+        </w:rPr>
+        <w:t>SELECT DISTINCT DEPARTMENT_NAME FROM EMPLOYEES INNER JOIN DEPARTMENTS ON EMPLOYEES.DEPARTMENT_ID = DEPARTMENTS.DEPARTMENT_ID WHERE SALARY &gt; (SELECT AVG(SALARY) FROM EMPLOYEES INNER JOIN JOBS ON EMPLOYEES.JOB_ID = JOBS.JOB_ID);</w:t>
+      </w:r>
+    </w:p>
+    <w:p>
+      <w:pPr>
+        <w:keepNext w:val="0"/>
+        <w:keepLines w:val="0"/>
+        <w:widowControl/>
+        <w:numPr>
+          <w:ilvl w:val="0"/>
+          <w:numId w:val="29"/>
+        </w:numPr>
+        <w:suppressLineNumbers w:val="0"/>
+        <w:spacing w:before="0" w:beforeAutospacing="1" w:after="0" w:afterAutospacing="1"/>
+        <w:ind w:left="720" w:hanging="360"/>
+      </w:pPr>
+      <w:r>
+        <w:t>Retrieve the employee names, their job title, and the location address of their department.</w:t>
+      </w:r>
+    </w:p>
+    <w:p>
+      <w:pPr>
+        <w:keepNext w:val="0"/>
+        <w:keepLines w:val="0"/>
+        <w:widowControl/>
+        <w:numPr>
+          <w:numId w:val="0"/>
+        </w:numPr>
+        <w:suppressLineNumbers w:val="0"/>
+        <w:tabs>
+          <w:tab w:val="left" w:pos="720"/>
+        </w:tabs>
+        <w:spacing w:before="0" w:beforeAutospacing="1" w:after="0" w:afterAutospacing="1"/>
+      </w:pPr>
+      <w:r>
+        <w:rPr>
+          <w:rFonts w:hint="default"/>
+        </w:rPr>
+        <w:t>select first_name,job_title,street_address from employees inner join jobs on employees.job_id = jobs.job_id inner join departments on employees.department_id = departments.department_id inner join locations on departments.location_id = locations.location_id;</w:t>
+      </w:r>
+    </w:p>
+    <w:p>
+      <w:pPr>
+        <w:keepNext w:val="0"/>
+        <w:keepLines w:val="0"/>
+        <w:widowControl/>
+        <w:numPr>
+          <w:ilvl w:val="0"/>
+          <w:numId w:val="29"/>
+        </w:numPr>
+        <w:suppressLineNumbers w:val="0"/>
+        <w:spacing w:before="0" w:beforeAutospacing="1" w:after="0" w:afterAutospacing="1"/>
+        <w:ind w:left="720" w:hanging="360"/>
+      </w:pPr>
+      <w:r>
+        <w:t>List employees and their job history details (if available); otherwise, show employee details only.</w:t>
+      </w:r>
+    </w:p>
+    <w:p>
+      <w:pPr>
+        <w:keepNext w:val="0"/>
+        <w:keepLines w:val="0"/>
+        <w:widowControl/>
+        <w:numPr>
+          <w:numId w:val="0"/>
+        </w:numPr>
+        <w:suppressLineNumbers w:val="0"/>
+        <w:tabs>
+          <w:tab w:val="left" w:pos="720"/>
+        </w:tabs>
+        <w:spacing w:before="0" w:beforeAutospacing="1" w:after="0" w:afterAutospacing="1"/>
+        <w:rPr>
+          <w:rFonts w:hint="default"/>
+          <w:lang w:val="en-US"/>
+        </w:rPr>
+      </w:pPr>
+      <w:r>
+        <w:rPr>
+          <w:rFonts w:hint="default"/>
+        </w:rPr>
+        <w:t>select first_name,job_history.*,salary from employees inner join job_history on employees.employee_id = job_history.employee_id;</w:t>
+      </w:r>
+    </w:p>
+    <w:p>
+      <w:pPr>
+        <w:keepNext w:val="0"/>
+        <w:keepLines w:val="0"/>
+        <w:widowControl/>
+        <w:numPr>
+          <w:ilvl w:val="0"/>
+          <w:numId w:val="29"/>
+        </w:numPr>
+        <w:suppressLineNumbers w:val="0"/>
+        <w:spacing w:before="0" w:beforeAutospacing="1" w:after="0" w:afterAutospacing="1"/>
+        <w:ind w:left="720" w:hanging="360"/>
+      </w:pPr>
+      <w:r>
+        <w:t>Find the names of employees who are currently in the same department as they were in their job history.</w:t>
+      </w:r>
+    </w:p>
+    <w:p>
+      <w:pPr>
+        <w:keepNext w:val="0"/>
+        <w:keepLines w:val="0"/>
+        <w:widowControl/>
+        <w:numPr>
+          <w:numId w:val="0"/>
+        </w:numPr>
+        <w:suppressLineNumbers w:val="0"/>
+        <w:tabs>
+          <w:tab w:val="left" w:pos="720"/>
+        </w:tabs>
+        <w:spacing w:before="0" w:beforeAutospacing="1" w:after="0" w:afterAutospacing="1"/>
+        <w:rPr>
+          <w:rFonts w:hint="default"/>
+        </w:rPr>
+      </w:pPr>
+      <w:r>
+        <w:rPr>
+          <w:rFonts w:hint="default"/>
+        </w:rPr>
+        <w:t>select first_name,employees.department_id,job_history.department_id from employees inner join job_history on employees.department_id = job_history.department_id;</w:t>
+      </w:r>
+    </w:p>
+    <w:p>
+      <w:pPr>
+        <w:keepNext w:val="0"/>
+        <w:keepLines w:val="0"/>
+        <w:widowControl/>
+        <w:numPr>
+          <w:numId w:val="0"/>
+        </w:numPr>
+        <w:suppressLineNumbers w:val="0"/>
+        <w:tabs>
+          <w:tab w:val="left" w:pos="720"/>
+        </w:tabs>
+        <w:spacing w:before="0" w:beforeAutospacing="1" w:after="0" w:afterAutospacing="1"/>
+      </w:pPr>
+    </w:p>
+    <w:p>
+      <w:pPr>
+        <w:keepNext w:val="0"/>
+        <w:keepLines w:val="0"/>
+        <w:widowControl/>
+        <w:numPr>
+          <w:ilvl w:val="0"/>
+          <w:numId w:val="29"/>
+        </w:numPr>
+        <w:suppressLineNumbers w:val="0"/>
+        <w:spacing w:before="0" w:beforeAutospacing="1" w:after="0" w:afterAutospacing="1"/>
+        <w:ind w:left="720" w:hanging="360"/>
+      </w:pPr>
+      <w:r>
+        <w:t>Retrieve the job title and department name for employees who joined after January 1, 2020.</w:t>
+      </w:r>
+    </w:p>
+    <w:p>
+      <w:pPr>
+        <w:keepNext w:val="0"/>
+        <w:keepLines w:val="0"/>
+        <w:widowControl/>
+        <w:numPr>
+          <w:numId w:val="0"/>
+        </w:numPr>
+        <w:suppressLineNumbers w:val="0"/>
+        <w:tabs>
+          <w:tab w:val="left" w:pos="720"/>
+        </w:tabs>
+        <w:spacing w:before="0" w:beforeAutospacing="1" w:after="0" w:afterAutospacing="1"/>
+      </w:pPr>
+      <w:r>
+        <w:rPr>
+          <w:rFonts w:hint="default"/>
+        </w:rPr>
+        <w:t xml:space="preserve">select first_name,hire_date,job_title,department_name from employees inner join departments on employees.department_id = departments.department_id inner join jobs on employees.job_id = jobs.job_id where hire_date </w:t>
+      </w:r>
+      <w:r>
+        <w:rPr>
+          <w:rFonts w:hint="default"/>
+          <w:lang w:val="en-US"/>
+        </w:rPr>
+        <w:t>&gt;</w:t>
+      </w:r>
+      <w:r>
+        <w:rPr>
+          <w:rFonts w:hint="default"/>
+        </w:rPr>
+        <w:t xml:space="preserve"> '01-JAN-</w:t>
+      </w:r>
+      <w:r>
+        <w:rPr>
+          <w:rFonts w:hint="default"/>
+          <w:lang w:val="en-US"/>
+        </w:rPr>
+        <w:t>2020</w:t>
+      </w:r>
+      <w:r>
+        <w:rPr>
+          <w:rFonts w:hint="default"/>
+        </w:rPr>
+        <w:t>';</w:t>
+      </w:r>
+    </w:p>
+    <w:p>
+      <w:pPr>
+        <w:keepNext w:val="0"/>
+        <w:keepLines w:val="0"/>
+        <w:widowControl/>
+        <w:suppressLineNumbers w:val="0"/>
+      </w:pPr>
+      <w:r>
+        <w:pict>
+          <v:rect id="_x0000_i1049" o:spt="1" style="height:1.5pt;width:432pt;" fillcolor="#A0A0A0" filled="t" stroked="f" coordsize="21600,21600" o:hr="t" o:hrstd="t" o:hralign="center">
+            <v:path/>
+            <v:fill on="t" focussize="0,0"/>
+            <v:stroke on="f"/>
+            <v:imagedata o:title=""/>
+            <o:lock v:ext="edit"/>
+            <w10:wrap type="none"/>
+            <w10:anchorlock/>
+          </v:rect>
+        </w:pict>
+      </w:r>
+    </w:p>
+    <w:p>
+      <w:pPr>
+        <w:pStyle w:val="2"/>
+        <w:keepNext w:val="0"/>
+        <w:keepLines w:val="0"/>
+        <w:widowControl/>
+        <w:suppressLineNumbers w:val="0"/>
+      </w:pPr>
+      <w:r>
+        <w:rPr>
+          <w:rStyle w:val="10"/>
+          <w:b/>
+          <w:bCs/>
+        </w:rPr>
+        <w:t>Complex Multi-Table JOIN Queries</w:t>
+      </w:r>
+    </w:p>
+    <w:p>
+      <w:pPr>
+        <w:keepNext w:val="0"/>
+        <w:keepLines w:val="0"/>
+        <w:widowControl/>
+        <w:numPr>
+          <w:ilvl w:val="0"/>
+          <w:numId w:val="30"/>
+        </w:numPr>
+        <w:suppressLineNumbers w:val="0"/>
+        <w:spacing w:before="0" w:beforeAutospacing="1" w:after="0" w:afterAutospacing="1"/>
+        <w:ind w:left="720" w:hanging="360"/>
+      </w:pPr>
+      <w:r>
+        <w:t>Display all employee names and their regions, even if the employee’s department or region details are missing.</w:t>
+      </w:r>
+    </w:p>
+    <w:p>
+      <w:pPr>
+        <w:keepNext w:val="0"/>
+        <w:keepLines w:val="0"/>
+        <w:widowControl/>
+        <w:numPr>
+          <w:ilvl w:val="0"/>
+          <w:numId w:val="30"/>
+        </w:numPr>
+        <w:suppressLineNumbers w:val="0"/>
+        <w:spacing w:before="0" w:beforeAutospacing="1" w:after="0" w:afterAutospacing="1"/>
+        <w:ind w:left="720" w:hanging="360"/>
+      </w:pPr>
+      <w:r>
+        <w:t>List the job titles and their corresponding departments for employees who changed departments in the past.</w:t>
+      </w:r>
+    </w:p>
+    <w:p>
+      <w:pPr>
+        <w:keepNext w:val="0"/>
+        <w:keepLines w:val="0"/>
+        <w:widowControl/>
+        <w:numPr>
+          <w:ilvl w:val="0"/>
+          <w:numId w:val="30"/>
+        </w:numPr>
+        <w:suppressLineNumbers w:val="0"/>
+        <w:spacing w:before="0" w:beforeAutospacing="1" w:after="0" w:afterAutospacing="1"/>
+        <w:ind w:left="720" w:hanging="360"/>
+      </w:pPr>
+      <w:r>
+        <w:t>Show the department name, city, and the names of employees working in that department.</w:t>
+      </w:r>
+    </w:p>
+    <w:p>
+      <w:pPr>
+        <w:keepNext w:val="0"/>
+        <w:keepLines w:val="0"/>
+        <w:widowControl/>
+        <w:numPr>
+          <w:ilvl w:val="0"/>
+          <w:numId w:val="30"/>
+        </w:numPr>
+        <w:suppressLineNumbers w:val="0"/>
+        <w:spacing w:before="0" w:beforeAutospacing="1" w:after="0" w:afterAutospacing="1"/>
+        <w:ind w:left="720" w:hanging="360"/>
+      </w:pPr>
+      <w:r>
+        <w:t>Retrieve all countries and their employees, even if no employees work in a country.</w:t>
+      </w:r>
+    </w:p>
+    <w:p>
+      <w:pPr>
+        <w:keepNext w:val="0"/>
+        <w:keepLines w:val="0"/>
+        <w:widowControl/>
+        <w:numPr>
+          <w:ilvl w:val="0"/>
+          <w:numId w:val="30"/>
+        </w:numPr>
+        <w:suppressLineNumbers w:val="0"/>
+        <w:spacing w:before="0" w:beforeAutospacing="1" w:after="0" w:afterAutospacing="1"/>
+        <w:ind w:left="720" w:hanging="360"/>
+      </w:pPr>
+      <w:r>
+        <w:t>Display all jobs and their current employees, even if some jobs have no employees.</w:t>
+      </w:r>
+    </w:p>
+    <w:p>
+      <w:pPr>
+        <w:keepNext w:val="0"/>
+        <w:keepLines w:val="0"/>
+        <w:widowControl/>
+        <w:numPr>
+          <w:ilvl w:val="0"/>
+          <w:numId w:val="30"/>
+        </w:numPr>
+        <w:suppressLineNumbers w:val="0"/>
+        <w:spacing w:before="0" w:beforeAutospacing="1" w:after="0" w:afterAutospacing="1"/>
+        <w:ind w:left="720" w:hanging="360"/>
+      </w:pPr>
+      <w:r>
+        <w:t>Retrieve the names of departments and the cities they are located in, along with the count of employees in each department.</w:t>
+      </w:r>
+    </w:p>
+    <w:p>
+      <w:pPr>
+        <w:keepNext w:val="0"/>
+        <w:keepLines w:val="0"/>
+        <w:widowControl/>
+        <w:numPr>
+          <w:ilvl w:val="0"/>
+          <w:numId w:val="30"/>
+        </w:numPr>
+        <w:suppressLineNumbers w:val="0"/>
+        <w:spacing w:before="0" w:beforeAutospacing="1" w:after="0" w:afterAutospacing="1"/>
+        <w:ind w:left="720" w:hanging="360"/>
+      </w:pPr>
+      <w:r>
+        <w:t>Show all employees who earn less than the maximum salary for their job title.</w:t>
+      </w:r>
+    </w:p>
+    <w:p>
+      <w:pPr>
+        <w:keepNext w:val="0"/>
+        <w:keepLines w:val="0"/>
+        <w:widowControl/>
+        <w:numPr>
+          <w:ilvl w:val="0"/>
+          <w:numId w:val="30"/>
+        </w:numPr>
+        <w:suppressLineNumbers w:val="0"/>
+        <w:spacing w:before="0" w:beforeAutospacing="1" w:after="0" w:afterAutospacing="1"/>
+        <w:ind w:left="720" w:hanging="360"/>
+      </w:pPr>
+      <w:r>
+        <w:t>List the regions and the total salary of all employees in each region.</w:t>
+      </w:r>
+    </w:p>
+    <w:p>
+      <w:pPr>
+        <w:keepNext w:val="0"/>
+        <w:keepLines w:val="0"/>
+        <w:widowControl/>
+        <w:numPr>
+          <w:ilvl w:val="0"/>
+          <w:numId w:val="30"/>
+        </w:numPr>
+        <w:suppressLineNumbers w:val="0"/>
+        <w:spacing w:before="0" w:beforeAutospacing="1" w:after="0" w:afterAutospacing="1"/>
+        <w:ind w:left="720" w:hanging="360"/>
+      </w:pPr>
+      <w:r>
+        <w:t>Retrieve all departments that have had employees working in them in the past but currently have no employees.</w:t>
+      </w:r>
+    </w:p>
+    <w:p>
+      <w:pPr>
+        <w:keepNext w:val="0"/>
+        <w:keepLines w:val="0"/>
+        <w:widowControl/>
+        <w:suppressLineNumbers w:val="0"/>
+      </w:pPr>
+      <w:r>
+        <w:pict>
+          <v:rect id="_x0000_i1048" o:spt="1" style="height:1.5pt;width:432pt;" fillcolor="#A0A0A0" filled="t" stroked="f" coordsize="21600,21600" o:hr="t" o:hrstd="t" o:hralign="center">
+            <v:path/>
+            <v:fill on="t" focussize="0,0"/>
+            <v:stroke on="f"/>
+            <v:imagedata o:title=""/>
+            <o:lock v:ext="edit"/>
+            <w10:wrap type="none"/>
+            <w10:anchorlock/>
+          </v:rect>
+        </w:pict>
+      </w:r>
+    </w:p>
+    <w:p>
+      <w:pPr>
+        <w:rPr>
+          <w:rFonts w:hint="default" w:ascii="Times New Roman" w:hAnsi="Times New Roman"/>
         </w:rPr>
       </w:pPr>
     </w:p>
@@ -13021,6 +15315,155 @@
 <file path=word/numbering.xml><?xml version="1.0" encoding="utf-8"?>
 <w:numbering xmlns:wpc="http://schemas.microsoft.com/office/word/2010/wordprocessingCanvas" xmlns:mc="http://schemas.openxmlformats.org/markup-compatibility/2006" xmlns:o="urn:schemas-microsoft-com:office:office" xmlns:r="http://schemas.openxmlformats.org/officeDocument/2006/relationships" xmlns:m="http://schemas.openxmlformats.org/officeDocument/2006/math" xmlns:v="urn:schemas-microsoft-com:vml" xmlns:wp14="http://schemas.microsoft.com/office/word/2010/wordprocessingDrawing" xmlns:wp="http://schemas.openxmlformats.org/drawingml/2006/wordprocessingDrawing" xmlns:w10="urn:schemas-microsoft-com:office:word" xmlns:w="http://schemas.openxmlformats.org/wordprocessingml/2006/main" xmlns:w14="http://schemas.microsoft.com/office/word/2010/wordml" xmlns:wpg="http://schemas.microsoft.com/office/word/2010/wordprocessingGroup" xmlns:wpi="http://schemas.microsoft.com/office/word/2010/wordprocessingInk" xmlns:wne="http://schemas.microsoft.com/office/word/2006/wordml" xmlns:wps="http://schemas.microsoft.com/office/word/2010/wordprocessingShape" xmlns:wpsCustomData="http://www.wps.cn/officeDocument/2013/wpsCustomData" mc:Ignorable="w14 wp14">
   <w:abstractNum w:abstractNumId="0">
+    <w:nsid w:val="852AD227"/>
+    <w:multiLevelType w:val="multilevel"/>
+    <w:tmpl w:val="852AD227"/>
+    <w:lvl w:ilvl="0" w:tentative="0">
+      <w:start w:val="1"/>
+      <w:numFmt w:val="decimal"/>
+      <w:lvlText w:val="%1."/>
+      <w:lvlJc w:val="left"/>
+      <w:pPr>
+        <w:tabs>
+          <w:tab w:val="left" w:pos="720"/>
+        </w:tabs>
+        <w:ind w:left="720" w:hanging="360"/>
+      </w:pPr>
+      <w:rPr>
+        <w:sz w:val="24"/>
+        <w:szCs w:val="24"/>
+      </w:rPr>
+    </w:lvl>
+    <w:lvl w:ilvl="1" w:tentative="0">
+      <w:start w:val="1"/>
+      <w:numFmt w:val="decimal"/>
+      <w:lvlText w:val="%2."/>
+      <w:lvlJc w:val="left"/>
+      <w:pPr>
+        <w:tabs>
+          <w:tab w:val="left" w:pos="1440"/>
+        </w:tabs>
+        <w:ind w:left="1440" w:hanging="360"/>
+      </w:pPr>
+      <w:rPr>
+        <w:sz w:val="24"/>
+        <w:szCs w:val="24"/>
+      </w:rPr>
+    </w:lvl>
+    <w:lvl w:ilvl="2" w:tentative="0">
+      <w:start w:val="1"/>
+      <w:numFmt w:val="decimal"/>
+      <w:lvlText w:val="%3."/>
+      <w:lvlJc w:val="left"/>
+      <w:pPr>
+        <w:tabs>
+          <w:tab w:val="left" w:pos="2160"/>
+        </w:tabs>
+        <w:ind w:left="2160" w:hanging="360"/>
+      </w:pPr>
+      <w:rPr>
+        <w:sz w:val="24"/>
+        <w:szCs w:val="24"/>
+      </w:rPr>
+    </w:lvl>
+    <w:lvl w:ilvl="3" w:tentative="0">
+      <w:start w:val="1"/>
+      <w:numFmt w:val="decimal"/>
+      <w:lvlText w:val="%4."/>
+      <w:lvlJc w:val="left"/>
+      <w:pPr>
+        <w:tabs>
+          <w:tab w:val="left" w:pos="2517"/>
+        </w:tabs>
+        <w:ind w:left="2880" w:hanging="360"/>
+      </w:pPr>
+      <w:rPr>
+        <w:sz w:val="24"/>
+        <w:szCs w:val="24"/>
+      </w:rPr>
+    </w:lvl>
+    <w:lvl w:ilvl="4" w:tentative="0">
+      <w:start w:val="1"/>
+      <w:numFmt w:val="decimal"/>
+      <w:lvlText w:val="%5."/>
+      <w:lvlJc w:val="left"/>
+      <w:pPr>
+        <w:tabs>
+          <w:tab w:val="left" w:pos="3238"/>
+        </w:tabs>
+        <w:ind w:left="3600" w:hanging="360"/>
+      </w:pPr>
+      <w:rPr>
+        <w:sz w:val="24"/>
+        <w:szCs w:val="24"/>
+      </w:rPr>
+    </w:lvl>
+    <w:lvl w:ilvl="5" w:tentative="0">
+      <w:start w:val="1"/>
+      <w:numFmt w:val="decimal"/>
+      <w:lvlText w:val="%6."/>
+      <w:lvlJc w:val="left"/>
+      <w:pPr>
+        <w:tabs>
+          <w:tab w:val="left" w:pos="3958"/>
+        </w:tabs>
+        <w:ind w:left="4320" w:hanging="360"/>
+      </w:pPr>
+      <w:rPr>
+        <w:sz w:val="24"/>
+        <w:szCs w:val="24"/>
+      </w:rPr>
+    </w:lvl>
+    <w:lvl w:ilvl="6" w:tentative="0">
+      <w:start w:val="1"/>
+      <w:numFmt w:val="decimal"/>
+      <w:lvlText w:val="%7."/>
+      <w:lvlJc w:val="left"/>
+      <w:pPr>
+        <w:tabs>
+          <w:tab w:val="left" w:pos="4678"/>
+        </w:tabs>
+        <w:ind w:left="5040" w:hanging="360"/>
+      </w:pPr>
+      <w:rPr>
+        <w:sz w:val="24"/>
+        <w:szCs w:val="24"/>
+      </w:rPr>
+    </w:lvl>
+    <w:lvl w:ilvl="7" w:tentative="0">
+      <w:start w:val="1"/>
+      <w:numFmt w:val="decimal"/>
+      <w:lvlText w:val="%8."/>
+      <w:lvlJc w:val="left"/>
+      <w:pPr>
+        <w:tabs>
+          <w:tab w:val="left" w:pos="5398"/>
+        </w:tabs>
+        <w:ind w:left="5760" w:hanging="360"/>
+      </w:pPr>
+      <w:rPr>
+        <w:sz w:val="24"/>
+        <w:szCs w:val="24"/>
+      </w:rPr>
+    </w:lvl>
+    <w:lvl w:ilvl="8" w:tentative="0">
+      <w:start w:val="1"/>
+      <w:numFmt w:val="decimal"/>
+      <w:lvlText w:val="%9."/>
+      <w:lvlJc w:val="left"/>
+      <w:pPr>
+        <w:tabs>
+          <w:tab w:val="left" w:pos="6118"/>
+        </w:tabs>
+        <w:ind w:left="6480" w:hanging="360"/>
+      </w:pPr>
+      <w:rPr>
+        <w:sz w:val="24"/>
+        <w:szCs w:val="24"/>
+      </w:rPr>
+    </w:lvl>
+  </w:abstractNum>
+  <w:abstractNum w:abstractNumId="1">
     <w:nsid w:val="9B1BA974"/>
     <w:multiLevelType w:val="multilevel"/>
     <w:tmpl w:val="9B1BA974"/>
@@ -13169,7 +15612,7 @@
       </w:rPr>
     </w:lvl>
   </w:abstractNum>
-  <w:abstractNum w:abstractNumId="1">
+  <w:abstractNum w:abstractNumId="2">
     <w:nsid w:val="9E1E9C37"/>
     <w:multiLevelType w:val="multilevel"/>
     <w:tmpl w:val="9E1E9C37"/>
@@ -13318,7 +15761,7 @@
       </w:rPr>
     </w:lvl>
   </w:abstractNum>
-  <w:abstractNum w:abstractNumId="2">
+  <w:abstractNum w:abstractNumId="3">
     <w:nsid w:val="9E56101F"/>
     <w:multiLevelType w:val="multilevel"/>
     <w:tmpl w:val="9E56101F"/>
@@ -13467,7 +15910,156 @@
       </w:rPr>
     </w:lvl>
   </w:abstractNum>
-  <w:abstractNum w:abstractNumId="3">
+  <w:abstractNum w:abstractNumId="4">
+    <w:nsid w:val="A1BCCF97"/>
+    <w:multiLevelType w:val="multilevel"/>
+    <w:tmpl w:val="A1BCCF97"/>
+    <w:lvl w:ilvl="0" w:tentative="0">
+      <w:start w:val="1"/>
+      <w:numFmt w:val="decimal"/>
+      <w:lvlText w:val="%1."/>
+      <w:lvlJc w:val="left"/>
+      <w:pPr>
+        <w:tabs>
+          <w:tab w:val="left" w:pos="720"/>
+        </w:tabs>
+        <w:ind w:left="720" w:hanging="360"/>
+      </w:pPr>
+      <w:rPr>
+        <w:sz w:val="24"/>
+        <w:szCs w:val="24"/>
+      </w:rPr>
+    </w:lvl>
+    <w:lvl w:ilvl="1" w:tentative="0">
+      <w:start w:val="1"/>
+      <w:numFmt w:val="decimal"/>
+      <w:lvlText w:val="%2."/>
+      <w:lvlJc w:val="left"/>
+      <w:pPr>
+        <w:tabs>
+          <w:tab w:val="left" w:pos="1440"/>
+        </w:tabs>
+        <w:ind w:left="1440" w:hanging="360"/>
+      </w:pPr>
+      <w:rPr>
+        <w:sz w:val="24"/>
+        <w:szCs w:val="24"/>
+      </w:rPr>
+    </w:lvl>
+    <w:lvl w:ilvl="2" w:tentative="0">
+      <w:start w:val="1"/>
+      <w:numFmt w:val="decimal"/>
+      <w:lvlText w:val="%3."/>
+      <w:lvlJc w:val="left"/>
+      <w:pPr>
+        <w:tabs>
+          <w:tab w:val="left" w:pos="2160"/>
+        </w:tabs>
+        <w:ind w:left="2160" w:hanging="360"/>
+      </w:pPr>
+      <w:rPr>
+        <w:sz w:val="24"/>
+        <w:szCs w:val="24"/>
+      </w:rPr>
+    </w:lvl>
+    <w:lvl w:ilvl="3" w:tentative="0">
+      <w:start w:val="1"/>
+      <w:numFmt w:val="decimal"/>
+      <w:lvlText w:val="%4."/>
+      <w:lvlJc w:val="left"/>
+      <w:pPr>
+        <w:tabs>
+          <w:tab w:val="left" w:pos="2517"/>
+        </w:tabs>
+        <w:ind w:left="2880" w:hanging="360"/>
+      </w:pPr>
+      <w:rPr>
+        <w:sz w:val="24"/>
+        <w:szCs w:val="24"/>
+      </w:rPr>
+    </w:lvl>
+    <w:lvl w:ilvl="4" w:tentative="0">
+      <w:start w:val="1"/>
+      <w:numFmt w:val="decimal"/>
+      <w:lvlText w:val="%5."/>
+      <w:lvlJc w:val="left"/>
+      <w:pPr>
+        <w:tabs>
+          <w:tab w:val="left" w:pos="3238"/>
+        </w:tabs>
+        <w:ind w:left="3600" w:hanging="360"/>
+      </w:pPr>
+      <w:rPr>
+        <w:sz w:val="24"/>
+        <w:szCs w:val="24"/>
+      </w:rPr>
+    </w:lvl>
+    <w:lvl w:ilvl="5" w:tentative="0">
+      <w:start w:val="1"/>
+      <w:numFmt w:val="decimal"/>
+      <w:lvlText w:val="%6."/>
+      <w:lvlJc w:val="left"/>
+      <w:pPr>
+        <w:tabs>
+          <w:tab w:val="left" w:pos="3958"/>
+        </w:tabs>
+        <w:ind w:left="4320" w:hanging="360"/>
+      </w:pPr>
+      <w:rPr>
+        <w:sz w:val="24"/>
+        <w:szCs w:val="24"/>
+      </w:rPr>
+    </w:lvl>
+    <w:lvl w:ilvl="6" w:tentative="0">
+      <w:start w:val="1"/>
+      <w:numFmt w:val="decimal"/>
+      <w:lvlText w:val="%7."/>
+      <w:lvlJc w:val="left"/>
+      <w:pPr>
+        <w:tabs>
+          <w:tab w:val="left" w:pos="4678"/>
+        </w:tabs>
+        <w:ind w:left="5040" w:hanging="360"/>
+      </w:pPr>
+      <w:rPr>
+        <w:sz w:val="24"/>
+        <w:szCs w:val="24"/>
+      </w:rPr>
+    </w:lvl>
+    <w:lvl w:ilvl="7" w:tentative="0">
+      <w:start w:val="1"/>
+      <w:numFmt w:val="decimal"/>
+      <w:lvlText w:val="%8."/>
+      <w:lvlJc w:val="left"/>
+      <w:pPr>
+        <w:tabs>
+          <w:tab w:val="left" w:pos="5398"/>
+        </w:tabs>
+        <w:ind w:left="5760" w:hanging="360"/>
+      </w:pPr>
+      <w:rPr>
+        <w:sz w:val="24"/>
+        <w:szCs w:val="24"/>
+      </w:rPr>
+    </w:lvl>
+    <w:lvl w:ilvl="8" w:tentative="0">
+      <w:start w:val="1"/>
+      <w:numFmt w:val="decimal"/>
+      <w:lvlText w:val="%9."/>
+      <w:lvlJc w:val="left"/>
+      <w:pPr>
+        <w:tabs>
+          <w:tab w:val="left" w:pos="6118"/>
+        </w:tabs>
+        <w:ind w:left="6480" w:hanging="360"/>
+      </w:pPr>
+      <w:rPr>
+        <w:sz w:val="24"/>
+        <w:szCs w:val="24"/>
+      </w:rPr>
+    </w:lvl>
+  </w:abstractNum>
+  <w:abstractNum w:abstractNumId="5">
     <w:nsid w:val="A529CCA9"/>
     <w:multiLevelType w:val="multilevel"/>
     <w:tmpl w:val="A529CCA9"/>
@@ -13616,7 +16208,7 @@
       </w:rPr>
     </w:lvl>
   </w:abstractNum>
-  <w:abstractNum w:abstractNumId="4">
+  <w:abstractNum w:abstractNumId="6">
     <w:nsid w:val="A8DAE53A"/>
     <w:multiLevelType w:val="multilevel"/>
     <w:tmpl w:val="A8DAE53A"/>
@@ -13765,7 +16357,7 @@
       </w:rPr>
     </w:lvl>
   </w:abstractNum>
-  <w:abstractNum w:abstractNumId="5">
+  <w:abstractNum w:abstractNumId="7">
     <w:nsid w:val="AD5B2CAA"/>
     <w:multiLevelType w:val="multilevel"/>
     <w:tmpl w:val="AD5B2CAA"/>
@@ -13914,7 +16506,156 @@
       </w:rPr>
     </w:lvl>
   </w:abstractNum>
-  <w:abstractNum w:abstractNumId="6">
+  <w:abstractNum w:abstractNumId="8">
+    <w:nsid w:val="BB9087D6"/>
+    <w:multiLevelType w:val="multilevel"/>
+    <w:tmpl w:val="BB9087D6"/>
+    <w:lvl w:ilvl="0" w:tentative="0">
+      <w:start w:val="1"/>
+      <w:numFmt w:val="decimal"/>
+      <w:lvlText w:val="%1."/>
+      <w:lvlJc w:val="left"/>
+      <w:pPr>
+        <w:tabs>
+          <w:tab w:val="left" w:pos="720"/>
+        </w:tabs>
+        <w:ind w:left="720" w:hanging="360"/>
+      </w:pPr>
+      <w:rPr>
+        <w:sz w:val="24"/>
+        <w:szCs w:val="24"/>
+      </w:rPr>
+    </w:lvl>
+    <w:lvl w:ilvl="1" w:tentative="0">
+      <w:start w:val="1"/>
+      <w:numFmt w:val="decimal"/>
+      <w:lvlText w:val="%2."/>
+      <w:lvlJc w:val="left"/>
+      <w:pPr>
+        <w:tabs>
+          <w:tab w:val="left" w:pos="1440"/>
+        </w:tabs>
+        <w:ind w:left="1440" w:hanging="360"/>
+      </w:pPr>
+      <w:rPr>
+        <w:sz w:val="24"/>
+        <w:szCs w:val="24"/>
+      </w:rPr>
+    </w:lvl>
+    <w:lvl w:ilvl="2" w:tentative="0">
+      <w:start w:val="1"/>
+      <w:numFmt w:val="decimal"/>
+      <w:lvlText w:val="%3."/>
+      <w:lvlJc w:val="left"/>
+      <w:pPr>
+        <w:tabs>
+          <w:tab w:val="left" w:pos="2160"/>
+        </w:tabs>
+        <w:ind w:left="2160" w:hanging="360"/>
+      </w:pPr>
+      <w:rPr>
+        <w:sz w:val="24"/>
+        <w:szCs w:val="24"/>
+      </w:rPr>
+    </w:lvl>
+    <w:lvl w:ilvl="3" w:tentative="0">
+      <w:start w:val="1"/>
+      <w:numFmt w:val="decimal"/>
+      <w:lvlText w:val="%4."/>
+      <w:lvlJc w:val="left"/>
+      <w:pPr>
+        <w:tabs>
+          <w:tab w:val="left" w:pos="2517"/>
+        </w:tabs>
+        <w:ind w:left="2880" w:hanging="360"/>
+      </w:pPr>
+      <w:rPr>
+        <w:sz w:val="24"/>
+        <w:szCs w:val="24"/>
+      </w:rPr>
+    </w:lvl>
+    <w:lvl w:ilvl="4" w:tentative="0">
+      <w:start w:val="1"/>
+      <w:numFmt w:val="decimal"/>
+      <w:lvlText w:val="%5."/>
+      <w:lvlJc w:val="left"/>
+      <w:pPr>
+        <w:tabs>
+          <w:tab w:val="left" w:pos="3238"/>
+        </w:tabs>
+        <w:ind w:left="3600" w:hanging="360"/>
+      </w:pPr>
+      <w:rPr>
+        <w:sz w:val="24"/>
+        <w:szCs w:val="24"/>
+      </w:rPr>
+    </w:lvl>
+    <w:lvl w:ilvl="5" w:tentative="0">
+      <w:start w:val="1"/>
+      <w:numFmt w:val="decimal"/>
+      <w:lvlText w:val="%6."/>
+      <w:lvlJc w:val="left"/>
+      <w:pPr>
+        <w:tabs>
+          <w:tab w:val="left" w:pos="3958"/>
+        </w:tabs>
+        <w:ind w:left="4320" w:hanging="360"/>
+      </w:pPr>
+      <w:rPr>
+        <w:sz w:val="24"/>
+        <w:szCs w:val="24"/>
+      </w:rPr>
+    </w:lvl>
+    <w:lvl w:ilvl="6" w:tentative="0">
+      <w:start w:val="1"/>
+      <w:numFmt w:val="decimal"/>
+      <w:lvlText w:val="%7."/>
+      <w:lvlJc w:val="left"/>
+      <w:pPr>
+        <w:tabs>
+          <w:tab w:val="left" w:pos="4678"/>
+        </w:tabs>
+        <w:ind w:left="5040" w:hanging="360"/>
+      </w:pPr>
+      <w:rPr>
+        <w:sz w:val="24"/>
+        <w:szCs w:val="24"/>
+      </w:rPr>
+    </w:lvl>
+    <w:lvl w:ilvl="7" w:tentative="0">
+      <w:start w:val="1"/>
+      <w:numFmt w:val="decimal"/>
+      <w:lvlText w:val="%8."/>
+      <w:lvlJc w:val="left"/>
+      <w:pPr>
+        <w:tabs>
+          <w:tab w:val="left" w:pos="5398"/>
+        </w:tabs>
+        <w:ind w:left="5760" w:hanging="360"/>
+      </w:pPr>
+      <w:rPr>
+        <w:sz w:val="24"/>
+        <w:szCs w:val="24"/>
+      </w:rPr>
+    </w:lvl>
+    <w:lvl w:ilvl="8" w:tentative="0">
+      <w:start w:val="1"/>
+      <w:numFmt w:val="decimal"/>
+      <w:lvlText w:val="%9."/>
+      <w:lvlJc w:val="left"/>
+      <w:pPr>
+        <w:tabs>
+          <w:tab w:val="left" w:pos="6118"/>
+        </w:tabs>
+        <w:ind w:left="6480" w:hanging="360"/>
+      </w:pPr>
+      <w:rPr>
+        <w:sz w:val="24"/>
+        <w:szCs w:val="24"/>
+      </w:rPr>
+    </w:lvl>
+  </w:abstractNum>
+  <w:abstractNum w:abstractNumId="9">
     <w:nsid w:val="CF97645C"/>
     <w:multiLevelType w:val="multilevel"/>
     <w:tmpl w:val="CF97645C"/>
@@ -14063,7 +16804,454 @@
       </w:rPr>
     </w:lvl>
   </w:abstractNum>
-  <w:abstractNum w:abstractNumId="7">
+  <w:abstractNum w:abstractNumId="10">
+    <w:nsid w:val="D77BD619"/>
+    <w:multiLevelType w:val="multilevel"/>
+    <w:tmpl w:val="D77BD619"/>
+    <w:lvl w:ilvl="0" w:tentative="0">
+      <w:start w:val="1"/>
+      <w:numFmt w:val="decimal"/>
+      <w:lvlText w:val="%1."/>
+      <w:lvlJc w:val="left"/>
+      <w:pPr>
+        <w:tabs>
+          <w:tab w:val="left" w:pos="720"/>
+        </w:tabs>
+        <w:ind w:left="720" w:hanging="360"/>
+      </w:pPr>
+      <w:rPr>
+        <w:sz w:val="24"/>
+        <w:szCs w:val="24"/>
+      </w:rPr>
+    </w:lvl>
+    <w:lvl w:ilvl="1" w:tentative="0">
+      <w:start w:val="1"/>
+      <w:numFmt w:val="decimal"/>
+      <w:lvlText w:val="%2."/>
+      <w:lvlJc w:val="left"/>
+      <w:pPr>
+        <w:tabs>
+          <w:tab w:val="left" w:pos="1440"/>
+        </w:tabs>
+        <w:ind w:left="1440" w:hanging="360"/>
+      </w:pPr>
+      <w:rPr>
+        <w:sz w:val="24"/>
+        <w:szCs w:val="24"/>
+      </w:rPr>
+    </w:lvl>
+    <w:lvl w:ilvl="2" w:tentative="0">
+      <w:start w:val="1"/>
+      <w:numFmt w:val="decimal"/>
+      <w:lvlText w:val="%3."/>
+      <w:lvlJc w:val="left"/>
+      <w:pPr>
+        <w:tabs>
+          <w:tab w:val="left" w:pos="2160"/>
+        </w:tabs>
+        <w:ind w:left="2160" w:hanging="360"/>
+      </w:pPr>
+      <w:rPr>
+        <w:sz w:val="24"/>
+        <w:szCs w:val="24"/>
+      </w:rPr>
+    </w:lvl>
+    <w:lvl w:ilvl="3" w:tentative="0">
+      <w:start w:val="1"/>
+      <w:numFmt w:val="decimal"/>
+      <w:lvlText w:val="%4."/>
+      <w:lvlJc w:val="left"/>
+      <w:pPr>
+        <w:tabs>
+          <w:tab w:val="left" w:pos="2517"/>
+        </w:tabs>
+        <w:ind w:left="2880" w:hanging="360"/>
+      </w:pPr>
+      <w:rPr>
+        <w:sz w:val="24"/>
+        <w:szCs w:val="24"/>
+      </w:rPr>
+    </w:lvl>
+    <w:lvl w:ilvl="4" w:tentative="0">
+      <w:start w:val="1"/>
+      <w:numFmt w:val="decimal"/>
+      <w:lvlText w:val="%5."/>
+      <w:lvlJc w:val="left"/>
+      <w:pPr>
+        <w:tabs>
+          <w:tab w:val="left" w:pos="3238"/>
+        </w:tabs>
+        <w:ind w:left="3600" w:hanging="360"/>
+      </w:pPr>
+      <w:rPr>
+        <w:sz w:val="24"/>
+        <w:szCs w:val="24"/>
+      </w:rPr>
+    </w:lvl>
+    <w:lvl w:ilvl="5" w:tentative="0">
+      <w:start w:val="1"/>
+      <w:numFmt w:val="decimal"/>
+      <w:lvlText w:val="%6."/>
+      <w:lvlJc w:val="left"/>
+      <w:pPr>
+        <w:tabs>
+          <w:tab w:val="left" w:pos="3958"/>
+        </w:tabs>
+        <w:ind w:left="4320" w:hanging="360"/>
+      </w:pPr>
+      <w:rPr>
+        <w:sz w:val="24"/>
+        <w:szCs w:val="24"/>
+      </w:rPr>
+    </w:lvl>
+    <w:lvl w:ilvl="6" w:tentative="0">
+      <w:start w:val="1"/>
+      <w:numFmt w:val="decimal"/>
+      <w:lvlText w:val="%7."/>
+      <w:lvlJc w:val="left"/>
+      <w:pPr>
+        <w:tabs>
+          <w:tab w:val="left" w:pos="4678"/>
+        </w:tabs>
+        <w:ind w:left="5040" w:hanging="360"/>
+      </w:pPr>
+      <w:rPr>
+        <w:sz w:val="24"/>
+        <w:szCs w:val="24"/>
+      </w:rPr>
+    </w:lvl>
+    <w:lvl w:ilvl="7" w:tentative="0">
+      <w:start w:val="1"/>
+      <w:numFmt w:val="decimal"/>
+      <w:lvlText w:val="%8."/>
+      <w:lvlJc w:val="left"/>
+      <w:pPr>
+        <w:tabs>
+          <w:tab w:val="left" w:pos="5398"/>
+        </w:tabs>
+        <w:ind w:left="5760" w:hanging="360"/>
+      </w:pPr>
+      <w:rPr>
+        <w:sz w:val="24"/>
+        <w:szCs w:val="24"/>
+      </w:rPr>
+    </w:lvl>
+    <w:lvl w:ilvl="8" w:tentative="0">
+      <w:start w:val="1"/>
+      <w:numFmt w:val="decimal"/>
+      <w:lvlText w:val="%9."/>
+      <w:lvlJc w:val="left"/>
+      <w:pPr>
+        <w:tabs>
+          <w:tab w:val="left" w:pos="6118"/>
+        </w:tabs>
+        <w:ind w:left="6480" w:hanging="360"/>
+      </w:pPr>
+      <w:rPr>
+        <w:sz w:val="24"/>
+        <w:szCs w:val="24"/>
+      </w:rPr>
+    </w:lvl>
+  </w:abstractNum>
+  <w:abstractNum w:abstractNumId="11">
+    <w:nsid w:val="D9438086"/>
+    <w:multiLevelType w:val="multilevel"/>
+    <w:tmpl w:val="D9438086"/>
+    <w:lvl w:ilvl="0" w:tentative="0">
+      <w:start w:val="1"/>
+      <w:numFmt w:val="decimal"/>
+      <w:lvlText w:val="%1."/>
+      <w:lvlJc w:val="left"/>
+      <w:pPr>
+        <w:tabs>
+          <w:tab w:val="left" w:pos="720"/>
+        </w:tabs>
+        <w:ind w:left="720" w:hanging="360"/>
+      </w:pPr>
+      <w:rPr>
+        <w:sz w:val="24"/>
+        <w:szCs w:val="24"/>
+      </w:rPr>
+    </w:lvl>
+    <w:lvl w:ilvl="1" w:tentative="0">
+      <w:start w:val="1"/>
+      <w:numFmt w:val="decimal"/>
+      <w:lvlText w:val="%2."/>
+      <w:lvlJc w:val="left"/>
+      <w:pPr>
+        <w:tabs>
+          <w:tab w:val="left" w:pos="1440"/>
+        </w:tabs>
+        <w:ind w:left="1440" w:hanging="360"/>
+      </w:pPr>
+      <w:rPr>
+        <w:sz w:val="24"/>
+        <w:szCs w:val="24"/>
+      </w:rPr>
+    </w:lvl>
+    <w:lvl w:ilvl="2" w:tentative="0">
+      <w:start w:val="1"/>
+      <w:numFmt w:val="decimal"/>
+      <w:lvlText w:val="%3."/>
+      <w:lvlJc w:val="left"/>
+      <w:pPr>
+        <w:tabs>
+          <w:tab w:val="left" w:pos="2160"/>
+        </w:tabs>
+        <w:ind w:left="2160" w:hanging="360"/>
+      </w:pPr>
+      <w:rPr>
+        <w:sz w:val="24"/>
+        <w:szCs w:val="24"/>
+      </w:rPr>
+    </w:lvl>
+    <w:lvl w:ilvl="3" w:tentative="0">
+      <w:start w:val="1"/>
+      <w:numFmt w:val="decimal"/>
+      <w:lvlText w:val="%4."/>
+      <w:lvlJc w:val="left"/>
+      <w:pPr>
+        <w:tabs>
+          <w:tab w:val="left" w:pos="2517"/>
+        </w:tabs>
+        <w:ind w:left="2880" w:hanging="360"/>
+      </w:pPr>
+      <w:rPr>
+        <w:sz w:val="24"/>
+        <w:szCs w:val="24"/>
+      </w:rPr>
+    </w:lvl>
+    <w:lvl w:ilvl="4" w:tentative="0">
+      <w:start w:val="1"/>
+      <w:numFmt w:val="decimal"/>
+      <w:lvlText w:val="%5."/>
+      <w:lvlJc w:val="left"/>
+      <w:pPr>
+        <w:tabs>
+          <w:tab w:val="left" w:pos="3238"/>
+        </w:tabs>
+        <w:ind w:left="3600" w:hanging="360"/>
+      </w:pPr>
+      <w:rPr>
+        <w:sz w:val="24"/>
+        <w:szCs w:val="24"/>
+      </w:rPr>
+    </w:lvl>
+    <w:lvl w:ilvl="5" w:tentative="0">
+      <w:start w:val="1"/>
+      <w:numFmt w:val="decimal"/>
+      <w:lvlText w:val="%6."/>
+      <w:lvlJc w:val="left"/>
+      <w:pPr>
+        <w:tabs>
+          <w:tab w:val="left" w:pos="3958"/>
+        </w:tabs>
+        <w:ind w:left="4320" w:hanging="360"/>
+      </w:pPr>
+      <w:rPr>
+        <w:sz w:val="24"/>
+        <w:szCs w:val="24"/>
+      </w:rPr>
+    </w:lvl>
+    <w:lvl w:ilvl="6" w:tentative="0">
+      <w:start w:val="1"/>
+      <w:numFmt w:val="decimal"/>
+      <w:lvlText w:val="%7."/>
+      <w:lvlJc w:val="left"/>
+      <w:pPr>
+        <w:tabs>
+          <w:tab w:val="left" w:pos="4678"/>
+        </w:tabs>
+        <w:ind w:left="5040" w:hanging="360"/>
+      </w:pPr>
+      <w:rPr>
+        <w:sz w:val="24"/>
+        <w:szCs w:val="24"/>
+      </w:rPr>
+    </w:lvl>
+    <w:lvl w:ilvl="7" w:tentative="0">
+      <w:start w:val="1"/>
+      <w:numFmt w:val="decimal"/>
+      <w:lvlText w:val="%8."/>
+      <w:lvlJc w:val="left"/>
+      <w:pPr>
+        <w:tabs>
+          <w:tab w:val="left" w:pos="5398"/>
+        </w:tabs>
+        <w:ind w:left="5760" w:hanging="360"/>
+      </w:pPr>
+      <w:rPr>
+        <w:sz w:val="24"/>
+        <w:szCs w:val="24"/>
+      </w:rPr>
+    </w:lvl>
+    <w:lvl w:ilvl="8" w:tentative="0">
+      <w:start w:val="1"/>
+      <w:numFmt w:val="decimal"/>
+      <w:lvlText w:val="%9."/>
+      <w:lvlJc w:val="left"/>
+      <w:pPr>
+        <w:tabs>
+          <w:tab w:val="left" w:pos="6118"/>
+        </w:tabs>
+        <w:ind w:left="6480" w:hanging="360"/>
+      </w:pPr>
+      <w:rPr>
+        <w:sz w:val="24"/>
+        <w:szCs w:val="24"/>
+      </w:rPr>
+    </w:lvl>
+  </w:abstractNum>
+  <w:abstractNum w:abstractNumId="12">
+    <w:nsid w:val="F70CA52F"/>
+    <w:multiLevelType w:val="multilevel"/>
+    <w:tmpl w:val="F70CA52F"/>
+    <w:lvl w:ilvl="0" w:tentative="0">
+      <w:start w:val="1"/>
+      <w:numFmt w:val="decimal"/>
+      <w:lvlText w:val="%1."/>
+      <w:lvlJc w:val="left"/>
+      <w:pPr>
+        <w:tabs>
+          <w:tab w:val="left" w:pos="720"/>
+        </w:tabs>
+        <w:ind w:left="720" w:hanging="360"/>
+      </w:pPr>
+      <w:rPr>
+        <w:sz w:val="24"/>
+        <w:szCs w:val="24"/>
+      </w:rPr>
+    </w:lvl>
+    <w:lvl w:ilvl="1" w:tentative="0">
+      <w:start w:val="1"/>
+      <w:numFmt w:val="decimal"/>
+      <w:lvlText w:val="%2."/>
+      <w:lvlJc w:val="left"/>
+      <w:pPr>
+        <w:tabs>
+          <w:tab w:val="left" w:pos="1440"/>
+        </w:tabs>
+        <w:ind w:left="1440" w:hanging="360"/>
+      </w:pPr>
+      <w:rPr>
+        <w:sz w:val="24"/>
+        <w:szCs w:val="24"/>
+      </w:rPr>
+    </w:lvl>
+    <w:lvl w:ilvl="2" w:tentative="0">
+      <w:start w:val="1"/>
+      <w:numFmt w:val="decimal"/>
+      <w:lvlText w:val="%3."/>
+      <w:lvlJc w:val="left"/>
+      <w:pPr>
+        <w:tabs>
+          <w:tab w:val="left" w:pos="2160"/>
+        </w:tabs>
+        <w:ind w:left="2160" w:hanging="360"/>
+      </w:pPr>
+      <w:rPr>
+        <w:sz w:val="24"/>
+        <w:szCs w:val="24"/>
+      </w:rPr>
+    </w:lvl>
+    <w:lvl w:ilvl="3" w:tentative="0">
+      <w:start w:val="1"/>
+      <w:numFmt w:val="decimal"/>
+      <w:lvlText w:val="%4."/>
+      <w:lvlJc w:val="left"/>
+      <w:pPr>
+        <w:tabs>
+          <w:tab w:val="left" w:pos="2517"/>
+        </w:tabs>
+        <w:ind w:left="2880" w:hanging="360"/>
+      </w:pPr>
+      <w:rPr>
+        <w:sz w:val="24"/>
+        <w:szCs w:val="24"/>
+      </w:rPr>
+    </w:lvl>
+    <w:lvl w:ilvl="4" w:tentative="0">
+      <w:start w:val="1"/>
+      <w:numFmt w:val="decimal"/>
+      <w:lvlText w:val="%5."/>
+      <w:lvlJc w:val="left"/>
+      <w:pPr>
+        <w:tabs>
+          <w:tab w:val="left" w:pos="3238"/>
+        </w:tabs>
+        <w:ind w:left="3600" w:hanging="360"/>
+      </w:pPr>
+      <w:rPr>
+        <w:sz w:val="24"/>
+        <w:szCs w:val="24"/>
+      </w:rPr>
+    </w:lvl>
+    <w:lvl w:ilvl="5" w:tentative="0">
+      <w:start w:val="1"/>
+      <w:numFmt w:val="decimal"/>
+      <w:lvlText w:val="%6."/>
+      <w:lvlJc w:val="left"/>
+      <w:pPr>
+        <w:tabs>
+          <w:tab w:val="left" w:pos="3958"/>
+        </w:tabs>
+        <w:ind w:left="4320" w:hanging="360"/>
+      </w:pPr>
+      <w:rPr>
+        <w:sz w:val="24"/>
+        <w:szCs w:val="24"/>
+      </w:rPr>
+    </w:lvl>
+    <w:lvl w:ilvl="6" w:tentative="0">
+      <w:start w:val="1"/>
+      <w:numFmt w:val="decimal"/>
+      <w:lvlText w:val="%7."/>
+      <w:lvlJc w:val="left"/>
+      <w:pPr>
+        <w:tabs>
+          <w:tab w:val="left" w:pos="4678"/>
+        </w:tabs>
+        <w:ind w:left="5040" w:hanging="360"/>
+      </w:pPr>
+      <w:rPr>
+        <w:sz w:val="24"/>
+        <w:szCs w:val="24"/>
+      </w:rPr>
+    </w:lvl>
+    <w:lvl w:ilvl="7" w:tentative="0">
+      <w:start w:val="1"/>
+      <w:numFmt w:val="decimal"/>
+      <w:lvlText w:val="%8."/>
+      <w:lvlJc w:val="left"/>
+      <w:pPr>
+        <w:tabs>
+          <w:tab w:val="left" w:pos="5398"/>
+        </w:tabs>
+        <w:ind w:left="5760" w:hanging="360"/>
+      </w:pPr>
+      <w:rPr>
+        <w:sz w:val="24"/>
+        <w:szCs w:val="24"/>
+      </w:rPr>
+    </w:lvl>
+    <w:lvl w:ilvl="8" w:tentative="0">
+      <w:start w:val="1"/>
+      <w:numFmt w:val="decimal"/>
+      <w:lvlText w:val="%9."/>
+      <w:lvlJc w:val="left"/>
+      <w:pPr>
+        <w:tabs>
+          <w:tab w:val="left" w:pos="6118"/>
+        </w:tabs>
+        <w:ind w:left="6480" w:hanging="360"/>
+      </w:pPr>
+      <w:rPr>
+        <w:sz w:val="24"/>
+        <w:szCs w:val="24"/>
+      </w:rPr>
+    </w:lvl>
+  </w:abstractNum>
+  <w:abstractNum w:abstractNumId="13">
     <w:nsid w:val="F7373C62"/>
     <w:multiLevelType w:val="multilevel"/>
     <w:tmpl w:val="F7373C62"/>
@@ -14212,7 +17400,7 @@
       </w:rPr>
     </w:lvl>
   </w:abstractNum>
-  <w:abstractNum w:abstractNumId="8">
+  <w:abstractNum w:abstractNumId="14">
     <w:nsid w:val="F850B27F"/>
     <w:multiLevelType w:val="multilevel"/>
     <w:tmpl w:val="F850B27F"/>
@@ -14361,7 +17549,7 @@
       </w:rPr>
     </w:lvl>
   </w:abstractNum>
-  <w:abstractNum w:abstractNumId="9">
+  <w:abstractNum w:abstractNumId="15">
     <w:nsid w:val="F893D5EB"/>
     <w:multiLevelType w:val="multilevel"/>
     <w:tmpl w:val="F893D5EB"/>
@@ -14510,7 +17698,7 @@
       </w:rPr>
     </w:lvl>
   </w:abstractNum>
-  <w:abstractNum w:abstractNumId="10">
+  <w:abstractNum w:abstractNumId="16">
     <w:nsid w:val="FE5B757E"/>
     <w:multiLevelType w:val="multilevel"/>
     <w:tmpl w:val="FE5B757E"/>
@@ -14659,7 +17847,7 @@
       </w:rPr>
     </w:lvl>
   </w:abstractNum>
-  <w:abstractNum w:abstractNumId="11">
+  <w:abstractNum w:abstractNumId="17">
     <w:nsid w:val="001B4E8E"/>
     <w:multiLevelType w:val="multilevel"/>
     <w:tmpl w:val="001B4E8E"/>
@@ -14808,7 +17996,7 @@
       </w:rPr>
     </w:lvl>
   </w:abstractNum>
-  <w:abstractNum w:abstractNumId="12">
+  <w:abstractNum w:abstractNumId="18">
     <w:nsid w:val="0ED64118"/>
     <w:multiLevelType w:val="multilevel"/>
     <w:tmpl w:val="0ED64118"/>
@@ -14957,7 +18145,7 @@
       </w:rPr>
     </w:lvl>
   </w:abstractNum>
-  <w:abstractNum w:abstractNumId="13">
+  <w:abstractNum w:abstractNumId="19">
     <w:nsid w:val="150E692E"/>
     <w:multiLevelType w:val="multilevel"/>
     <w:tmpl w:val="150E692E"/>
@@ -15106,7 +18294,7 @@
       </w:rPr>
     </w:lvl>
   </w:abstractNum>
-  <w:abstractNum w:abstractNumId="14">
+  <w:abstractNum w:abstractNumId="20">
     <w:nsid w:val="1EF9FDDC"/>
     <w:multiLevelType w:val="multilevel"/>
     <w:tmpl w:val="1EF9FDDC"/>
@@ -15255,7 +18443,7 @@
       </w:rPr>
     </w:lvl>
   </w:abstractNum>
-  <w:abstractNum w:abstractNumId="15">
+  <w:abstractNum w:abstractNumId="21">
     <w:nsid w:val="2E8C09AC"/>
     <w:multiLevelType w:val="multilevel"/>
     <w:tmpl w:val="2E8C09AC"/>
@@ -15404,7 +18592,7 @@
       </w:rPr>
     </w:lvl>
   </w:abstractNum>
-  <w:abstractNum w:abstractNumId="16">
+  <w:abstractNum w:abstractNumId="22">
     <w:nsid w:val="3E964C95"/>
     <w:multiLevelType w:val="multilevel"/>
     <w:tmpl w:val="3E964C95"/>
@@ -15553,7 +18741,7 @@
       </w:rPr>
     </w:lvl>
   </w:abstractNum>
-  <w:abstractNum w:abstractNumId="17">
+  <w:abstractNum w:abstractNumId="23">
     <w:nsid w:val="40ED9093"/>
     <w:multiLevelType w:val="multilevel"/>
     <w:tmpl w:val="40ED9093"/>
@@ -15702,7 +18890,7 @@
       </w:rPr>
     </w:lvl>
   </w:abstractNum>
-  <w:abstractNum w:abstractNumId="18">
+  <w:abstractNum w:abstractNumId="24">
     <w:nsid w:val="51A5F92B"/>
     <w:multiLevelType w:val="multilevel"/>
     <w:tmpl w:val="51A5F92B"/>
@@ -15851,7 +19039,7 @@
       </w:rPr>
     </w:lvl>
   </w:abstractNum>
-  <w:abstractNum w:abstractNumId="19">
+  <w:abstractNum w:abstractNumId="25">
     <w:nsid w:val="5318595D"/>
     <w:multiLevelType w:val="multilevel"/>
     <w:tmpl w:val="5318595D"/>
@@ -16000,7 +19188,7 @@
       </w:rPr>
     </w:lvl>
   </w:abstractNum>
-  <w:abstractNum w:abstractNumId="20">
+  <w:abstractNum w:abstractNumId="26">
     <w:nsid w:val="56AC5FBC"/>
     <w:multiLevelType w:val="multilevel"/>
     <w:tmpl w:val="56AC5FBC"/>
@@ -16149,7 +19337,156 @@
       </w:rPr>
     </w:lvl>
   </w:abstractNum>
-  <w:abstractNum w:abstractNumId="21">
+  <w:abstractNum w:abstractNumId="27">
+    <w:nsid w:val="576EE158"/>
+    <w:multiLevelType w:val="multilevel"/>
+    <w:tmpl w:val="576EE158"/>
+    <w:lvl w:ilvl="0" w:tentative="0">
+      <w:start w:val="1"/>
+      <w:numFmt w:val="decimal"/>
+      <w:lvlText w:val="%1."/>
+      <w:lvlJc w:val="left"/>
+      <w:pPr>
+        <w:tabs>
+          <w:tab w:val="left" w:pos="720"/>
+        </w:tabs>
+        <w:ind w:left="720" w:hanging="360"/>
+      </w:pPr>
+      <w:rPr>
+        <w:sz w:val="24"/>
+        <w:szCs w:val="24"/>
+      </w:rPr>
+    </w:lvl>
+    <w:lvl w:ilvl="1" w:tentative="0">
+      <w:start w:val="1"/>
+      <w:numFmt w:val="decimal"/>
+      <w:lvlText w:val="%2."/>
+      <w:lvlJc w:val="left"/>
+      <w:pPr>
+        <w:tabs>
+          <w:tab w:val="left" w:pos="1440"/>
+        </w:tabs>
+        <w:ind w:left="1440" w:hanging="360"/>
+      </w:pPr>
+      <w:rPr>
+        <w:sz w:val="24"/>
+        <w:szCs w:val="24"/>
+      </w:rPr>
+    </w:lvl>
+    <w:lvl w:ilvl="2" w:tentative="0">
+      <w:start w:val="1"/>
+      <w:numFmt w:val="decimal"/>
+      <w:lvlText w:val="%3."/>
+      <w:lvlJc w:val="left"/>
+      <w:pPr>
+        <w:tabs>
+          <w:tab w:val="left" w:pos="2160"/>
+        </w:tabs>
+        <w:ind w:left="2160" w:hanging="360"/>
+      </w:pPr>
+      <w:rPr>
+        <w:sz w:val="24"/>
+        <w:szCs w:val="24"/>
+      </w:rPr>
+    </w:lvl>
+    <w:lvl w:ilvl="3" w:tentative="0">
+      <w:start w:val="1"/>
+      <w:numFmt w:val="decimal"/>
+      <w:lvlText w:val="%4."/>
+      <w:lvlJc w:val="left"/>
+      <w:pPr>
+        <w:tabs>
+          <w:tab w:val="left" w:pos="2517"/>
+        </w:tabs>
+        <w:ind w:left="2880" w:hanging="360"/>
+      </w:pPr>
+      <w:rPr>
+        <w:sz w:val="24"/>
+        <w:szCs w:val="24"/>
+      </w:rPr>
+    </w:lvl>
+    <w:lvl w:ilvl="4" w:tentative="0">
+      <w:start w:val="1"/>
+      <w:numFmt w:val="decimal"/>
+      <w:lvlText w:val="%5."/>
+      <w:lvlJc w:val="left"/>
+      <w:pPr>
+        <w:tabs>
+          <w:tab w:val="left" w:pos="3238"/>
+        </w:tabs>
+        <w:ind w:left="3600" w:hanging="360"/>
+      </w:pPr>
+      <w:rPr>
+        <w:sz w:val="24"/>
+        <w:szCs w:val="24"/>
+      </w:rPr>
+    </w:lvl>
+    <w:lvl w:ilvl="5" w:tentative="0">
+      <w:start w:val="1"/>
+      <w:numFmt w:val="decimal"/>
+      <w:lvlText w:val="%6."/>
+      <w:lvlJc w:val="left"/>
+      <w:pPr>
+        <w:tabs>
+          <w:tab w:val="left" w:pos="3958"/>
+        </w:tabs>
+        <w:ind w:left="4320" w:hanging="360"/>
+      </w:pPr>
+      <w:rPr>
+        <w:sz w:val="24"/>
+        <w:szCs w:val="24"/>
+      </w:rPr>
+    </w:lvl>
+    <w:lvl w:ilvl="6" w:tentative="0">
+      <w:start w:val="1"/>
+      <w:numFmt w:val="decimal"/>
+      <w:lvlText w:val="%7."/>
+      <w:lvlJc w:val="left"/>
+      <w:pPr>
+        <w:tabs>
+          <w:tab w:val="left" w:pos="4678"/>
+        </w:tabs>
+        <w:ind w:left="5040" w:hanging="360"/>
+      </w:pPr>
+      <w:rPr>
+        <w:sz w:val="24"/>
+        <w:szCs w:val="24"/>
+      </w:rPr>
+    </w:lvl>
+    <w:lvl w:ilvl="7" w:tentative="0">
+      <w:start w:val="1"/>
+      <w:numFmt w:val="decimal"/>
+      <w:lvlText w:val="%8."/>
+      <w:lvlJc w:val="left"/>
+      <w:pPr>
+        <w:tabs>
+          <w:tab w:val="left" w:pos="5398"/>
+        </w:tabs>
+        <w:ind w:left="5760" w:hanging="360"/>
+      </w:pPr>
+      <w:rPr>
+        <w:sz w:val="24"/>
+        <w:szCs w:val="24"/>
+      </w:rPr>
+    </w:lvl>
+    <w:lvl w:ilvl="8" w:tentative="0">
+      <w:start w:val="1"/>
+      <w:numFmt w:val="decimal"/>
+      <w:lvlText w:val="%9."/>
+      <w:lvlJc w:val="left"/>
+      <w:pPr>
+        <w:tabs>
+          <w:tab w:val="left" w:pos="6118"/>
+        </w:tabs>
+        <w:ind w:left="6480" w:hanging="360"/>
+      </w:pPr>
+      <w:rPr>
+        <w:sz w:val="24"/>
+        <w:szCs w:val="24"/>
+      </w:rPr>
+    </w:lvl>
+  </w:abstractNum>
+  <w:abstractNum w:abstractNumId="28">
     <w:nsid w:val="5C9C94D5"/>
     <w:multiLevelType w:val="multilevel"/>
     <w:tmpl w:val="5C9C94D5"/>
@@ -16298,7 +19635,7 @@
       </w:rPr>
     </w:lvl>
   </w:abstractNum>
-  <w:abstractNum w:abstractNumId="22">
+  <w:abstractNum w:abstractNumId="29">
     <w:nsid w:val="7FA8FE61"/>
     <w:multiLevelType w:val="multilevel"/>
     <w:tmpl w:val="7FA8FE61"/>
@@ -16448,73 +19785,94 @@
     </w:lvl>
   </w:abstractNum>
   <w:num w:numId="1">
+    <w:abstractNumId w:val="15"/>
+  </w:num>
+  <w:num w:numId="2">
+    <w:abstractNumId w:val="21"/>
+  </w:num>
+  <w:num w:numId="3">
+    <w:abstractNumId w:val="7"/>
+  </w:num>
+  <w:num w:numId="4">
+    <w:abstractNumId w:val="13"/>
+  </w:num>
+  <w:num w:numId="5">
+    <w:abstractNumId w:val="29"/>
+  </w:num>
+  <w:num w:numId="6">
+    <w:abstractNumId w:val="25"/>
+  </w:num>
+  <w:num w:numId="7">
+    <w:abstractNumId w:val="22"/>
+  </w:num>
+  <w:num w:numId="8">
     <w:abstractNumId w:val="9"/>
   </w:num>
-  <w:num w:numId="2">
-    <w:abstractNumId w:val="15"/>
+  <w:num w:numId="9">
+    <w:abstractNumId w:val="14"/>
   </w:num>
-  <w:num w:numId="3">
+  <w:num w:numId="10">
+    <w:abstractNumId w:val="23"/>
+  </w:num>
+  <w:num w:numId="11">
+    <w:abstractNumId w:val="16"/>
+  </w:num>
+  <w:num w:numId="12">
     <w:abstractNumId w:val="5"/>
   </w:num>
-  <w:num w:numId="4">
-    <w:abstractNumId w:val="7"/>
+  <w:num w:numId="13">
+    <w:abstractNumId w:val="3"/>
   </w:num>
-  <w:num w:numId="5">
-    <w:abstractNumId w:val="22"/>
-  </w:num>
-  <w:num w:numId="6">
+  <w:num w:numId="14">
     <w:abstractNumId w:val="19"/>
   </w:num>
-  <w:num w:numId="7">
-    <w:abstractNumId w:val="16"/>
+  <w:num w:numId="15">
+    <w:abstractNumId w:val="17"/>
   </w:num>
-  <w:num w:numId="8">
+  <w:num w:numId="16">
+    <w:abstractNumId w:val="26"/>
+  </w:num>
+  <w:num w:numId="17">
+    <w:abstractNumId w:val="1"/>
+  </w:num>
+  <w:num w:numId="18">
+    <w:abstractNumId w:val="20"/>
+  </w:num>
+  <w:num w:numId="19">
+    <w:abstractNumId w:val="18"/>
+  </w:num>
+  <w:num w:numId="20">
+    <w:abstractNumId w:val="28"/>
+  </w:num>
+  <w:num w:numId="21">
+    <w:abstractNumId w:val="24"/>
+  </w:num>
+  <w:num w:numId="22">
+    <w:abstractNumId w:val="2"/>
+  </w:num>
+  <w:num w:numId="23">
     <w:abstractNumId w:val="6"/>
   </w:num>
-  <w:num w:numId="9">
+  <w:num w:numId="24">
+    <w:abstractNumId w:val="11"/>
+  </w:num>
+  <w:num w:numId="25">
+    <w:abstractNumId w:val="4"/>
+  </w:num>
+  <w:num w:numId="26">
+    <w:abstractNumId w:val="10"/>
+  </w:num>
+  <w:num w:numId="27">
     <w:abstractNumId w:val="8"/>
   </w:num>
-  <w:num w:numId="10">
-    <w:abstractNumId w:val="17"/>
-  </w:num>
-  <w:num w:numId="11">
-    <w:abstractNumId w:val="10"/>
-  </w:num>
-  <w:num w:numId="12">
-    <w:abstractNumId w:val="3"/>
-  </w:num>
-  <w:num w:numId="13">
-    <w:abstractNumId w:val="2"/>
-  </w:num>
-  <w:num w:numId="14">
-    <w:abstractNumId w:val="13"/>
-  </w:num>
-  <w:num w:numId="15">
-    <w:abstractNumId w:val="11"/>
-  </w:num>
-  <w:num w:numId="16">
-    <w:abstractNumId w:val="20"/>
-  </w:num>
-  <w:num w:numId="17">
+  <w:num w:numId="28">
     <w:abstractNumId w:val="0"/>
   </w:num>
-  <w:num w:numId="18">
-    <w:abstractNumId w:val="14"/>
-  </w:num>
-  <w:num w:numId="19">
+  <w:num w:numId="29">
     <w:abstractNumId w:val="12"/>
   </w:num>
-  <w:num w:numId="20">
-    <w:abstractNumId w:val="21"/>
-  </w:num>
-  <w:num w:numId="21">
-    <w:abstractNumId w:val="18"/>
-  </w:num>
-  <w:num w:numId="22">
-    <w:abstractNumId w:val="1"/>
-  </w:num>
-  <w:num w:numId="23">
-    <w:abstractNumId w:val="4"/>
+  <w:num w:numId="30">
+    <w:abstractNumId w:val="27"/>
   </w:num>
 </w:numbering>
 </file>

</xml_diff>

<commit_message>
compile time polymorphism, early binding and practised some java questions in class, solved the buzz number assignment
</commit_message>
<xml_diff>
--- a/SQL/Practice_Questions.docx
+++ b/SQL/Practice_Questions.docx
@@ -13384,6 +13384,7 @@
         <w:keepLines w:val="0"/>
         <w:widowControl/>
         <w:numPr>
+          <w:ilvl w:val="0"/>
           <w:numId w:val="0"/>
         </w:numPr>
         <w:suppressLineNumbers w:val="0"/>
@@ -13440,6 +13441,7 @@
         <w:keepLines w:val="0"/>
         <w:widowControl/>
         <w:numPr>
+          <w:ilvl w:val="0"/>
           <w:numId w:val="0"/>
         </w:numPr>
         <w:suppressLineNumbers w:val="0"/>
@@ -13496,6 +13498,7 @@
         <w:keepLines w:val="0"/>
         <w:widowControl/>
         <w:numPr>
+          <w:ilvl w:val="0"/>
           <w:numId w:val="0"/>
         </w:numPr>
         <w:suppressLineNumbers w:val="0"/>
@@ -13552,6 +13555,7 @@
         <w:keepLines w:val="0"/>
         <w:widowControl/>
         <w:numPr>
+          <w:ilvl w:val="0"/>
           <w:numId w:val="0"/>
         </w:numPr>
         <w:suppressLineNumbers w:val="0"/>
@@ -13608,6 +13612,7 @@
         <w:keepLines w:val="0"/>
         <w:widowControl/>
         <w:numPr>
+          <w:ilvl w:val="0"/>
           <w:numId w:val="0"/>
         </w:numPr>
         <w:suppressLineNumbers w:val="0"/>
@@ -13658,6 +13663,7 @@
         <w:keepLines w:val="0"/>
         <w:widowControl/>
         <w:numPr>
+          <w:ilvl w:val="0"/>
           <w:numId w:val="0"/>
         </w:numPr>
         <w:suppressLineNumbers w:val="0"/>
@@ -13696,6 +13702,7 @@
         <w:keepLines w:val="0"/>
         <w:widowControl/>
         <w:numPr>
+          <w:ilvl w:val="0"/>
           <w:numId w:val="0"/>
         </w:numPr>
         <w:suppressLineNumbers w:val="0"/>
@@ -13734,6 +13741,7 @@
         <w:keepLines w:val="0"/>
         <w:widowControl/>
         <w:numPr>
+          <w:ilvl w:val="0"/>
           <w:numId w:val="0"/>
         </w:numPr>
         <w:suppressLineNumbers w:val="0"/>
@@ -13820,6 +13828,7 @@
         <w:keepLines w:val="0"/>
         <w:widowControl/>
         <w:numPr>
+          <w:ilvl w:val="0"/>
           <w:numId w:val="0"/>
         </w:numPr>
         <w:suppressLineNumbers w:val="0"/>
@@ -13862,6 +13871,7 @@
         <w:keepLines w:val="0"/>
         <w:widowControl/>
         <w:numPr>
+          <w:ilvl w:val="0"/>
           <w:numId w:val="0"/>
         </w:numPr>
         <w:suppressLineNumbers w:val="0"/>
@@ -13909,6 +13919,7 @@
         <w:keepLines w:val="0"/>
         <w:widowControl/>
         <w:numPr>
+          <w:ilvl w:val="0"/>
           <w:numId w:val="0"/>
         </w:numPr>
         <w:suppressLineNumbers w:val="0"/>
@@ -13959,6 +13970,7 @@
         <w:keepLines w:val="0"/>
         <w:widowControl/>
         <w:numPr>
+          <w:ilvl w:val="0"/>
           <w:numId w:val="0"/>
         </w:numPr>
         <w:suppressLineNumbers w:val="0"/>
@@ -14023,6 +14035,7 @@
         <w:keepLines w:val="0"/>
         <w:widowControl/>
         <w:numPr>
+          <w:ilvl w:val="0"/>
           <w:numId w:val="0"/>
         </w:numPr>
         <w:suppressLineNumbers w:val="0"/>
@@ -14269,6 +14282,7 @@
         <w:keepLines w:val="0"/>
         <w:widowControl/>
         <w:numPr>
+          <w:ilvl w:val="0"/>
           <w:numId w:val="0"/>
         </w:numPr>
         <w:suppressLineNumbers w:val="0"/>
@@ -14307,6 +14321,7 @@
         <w:keepLines w:val="0"/>
         <w:widowControl/>
         <w:numPr>
+          <w:ilvl w:val="0"/>
           <w:numId w:val="0"/>
         </w:numPr>
         <w:suppressLineNumbers w:val="0"/>
@@ -14345,6 +14360,7 @@
         <w:keepLines w:val="0"/>
         <w:widowControl/>
         <w:numPr>
+          <w:ilvl w:val="0"/>
           <w:numId w:val="0"/>
         </w:numPr>
         <w:suppressLineNumbers w:val="0"/>
@@ -14383,6 +14399,7 @@
         <w:keepLines w:val="0"/>
         <w:widowControl/>
         <w:numPr>
+          <w:ilvl w:val="0"/>
           <w:numId w:val="0"/>
         </w:numPr>
         <w:suppressLineNumbers w:val="0"/>
@@ -14421,6 +14438,7 @@
         <w:keepLines w:val="0"/>
         <w:widowControl/>
         <w:numPr>
+          <w:ilvl w:val="0"/>
           <w:numId w:val="0"/>
         </w:numPr>
         <w:suppressLineNumbers w:val="0"/>
@@ -14463,6 +14481,7 @@
         <w:keepLines w:val="0"/>
         <w:widowControl/>
         <w:numPr>
+          <w:ilvl w:val="0"/>
           <w:numId w:val="0"/>
         </w:numPr>
         <w:suppressLineNumbers w:val="0"/>
@@ -14501,6 +14520,7 @@
         <w:keepLines w:val="0"/>
         <w:widowControl/>
         <w:numPr>
+          <w:ilvl w:val="0"/>
           <w:numId w:val="0"/>
         </w:numPr>
         <w:suppressLineNumbers w:val="0"/>
@@ -14539,6 +14559,7 @@
         <w:keepLines w:val="0"/>
         <w:widowControl/>
         <w:numPr>
+          <w:ilvl w:val="0"/>
           <w:numId w:val="0"/>
         </w:numPr>
         <w:suppressLineNumbers w:val="0"/>
@@ -14577,6 +14598,7 @@
         <w:keepLines w:val="0"/>
         <w:widowControl/>
         <w:numPr>
+          <w:ilvl w:val="0"/>
           <w:numId w:val="0"/>
         </w:numPr>
         <w:suppressLineNumbers w:val="0"/>
@@ -14653,6 +14675,7 @@
         <w:keepLines w:val="0"/>
         <w:widowControl/>
         <w:numPr>
+          <w:ilvl w:val="0"/>
           <w:numId w:val="0"/>
         </w:numPr>
         <w:suppressLineNumbers w:val="0"/>
@@ -14691,6 +14714,7 @@
         <w:keepLines w:val="0"/>
         <w:widowControl/>
         <w:numPr>
+          <w:ilvl w:val="0"/>
           <w:numId w:val="0"/>
         </w:numPr>
         <w:suppressLineNumbers w:val="0"/>
@@ -14757,8 +14781,6 @@
         </w:rPr>
         <w:t>INNER JOIN COUNTRIES ON LOCATIONS.COUNTRY_ID = COUNTRIES.COUNTRY_ID;</w:t>
       </w:r>
-      <w:bookmarkStart w:id="0" w:name="_GoBack"/>
-      <w:bookmarkEnd w:id="0"/>
     </w:p>
     <w:p>
       <w:pPr>
@@ -14792,6 +14814,7 @@
         <w:keepLines w:val="0"/>
         <w:widowControl/>
         <w:numPr>
+          <w:ilvl w:val="0"/>
           <w:numId w:val="0"/>
         </w:numPr>
         <w:suppressLineNumbers w:val="0"/>
@@ -14830,6 +14853,7 @@
         <w:keepLines w:val="0"/>
         <w:widowControl/>
         <w:numPr>
+          <w:ilvl w:val="0"/>
           <w:numId w:val="0"/>
         </w:numPr>
         <w:suppressLineNumbers w:val="0"/>
@@ -14868,6 +14892,7 @@
         <w:keepLines w:val="0"/>
         <w:widowControl/>
         <w:numPr>
+          <w:ilvl w:val="0"/>
           <w:numId w:val="0"/>
         </w:numPr>
         <w:suppressLineNumbers w:val="0"/>
@@ -14906,6 +14931,7 @@
         <w:keepLines w:val="0"/>
         <w:widowControl/>
         <w:numPr>
+          <w:ilvl w:val="0"/>
           <w:numId w:val="0"/>
         </w:numPr>
         <w:suppressLineNumbers w:val="0"/>
@@ -14944,6 +14970,7 @@
         <w:keepLines w:val="0"/>
         <w:widowControl/>
         <w:numPr>
+          <w:ilvl w:val="0"/>
           <w:numId w:val="0"/>
         </w:numPr>
         <w:suppressLineNumbers w:val="0"/>
@@ -14986,6 +15013,7 @@
         <w:keepLines w:val="0"/>
         <w:widowControl/>
         <w:numPr>
+          <w:ilvl w:val="0"/>
           <w:numId w:val="0"/>
         </w:numPr>
         <w:suppressLineNumbers w:val="0"/>
@@ -15010,6 +15038,7 @@
         <w:keepLines w:val="0"/>
         <w:widowControl/>
         <w:numPr>
+          <w:ilvl w:val="0"/>
           <w:numId w:val="0"/>
         </w:numPr>
         <w:suppressLineNumbers w:val="0"/>
@@ -15042,6 +15071,7 @@
         <w:keepLines w:val="0"/>
         <w:widowControl/>
         <w:numPr>
+          <w:ilvl w:val="0"/>
           <w:numId w:val="0"/>
         </w:numPr>
         <w:suppressLineNumbers w:val="0"/>
@@ -15092,7 +15122,7 @@
       </w:pPr>
       <w:r>
         <w:pict>
-          <v:rect id="_x0000_i1049" o:spt="1" style="height:1.5pt;width:432pt;" fillcolor="#A0A0A0" filled="t" stroked="f" coordsize="21600,21600" o:hr="t" o:hrstd="t" o:hralign="center">
+          <v:rect id="_x0000_i1047" o:spt="1" style="height:1.5pt;width:432pt;" fillcolor="#A0A0A0" filled="t" stroked="f" coordsize="21600,21600" o:hr="t" o:hrstd="t" o:hralign="center">
             <v:path/>
             <v:fill on="t" focussize="0,0"/>
             <v:stroke on="f"/>
@@ -15145,6 +15175,28 @@
         <w:widowControl/>
         <w:numPr>
           <w:ilvl w:val="0"/>
+          <w:numId w:val="0"/>
+        </w:numPr>
+        <w:suppressLineNumbers w:val="0"/>
+        <w:tabs>
+          <w:tab w:val="left" w:pos="720"/>
+        </w:tabs>
+        <w:spacing w:before="0" w:beforeAutospacing="1" w:after="0" w:afterAutospacing="1"/>
+      </w:pPr>
+      <w:r>
+        <w:rPr>
+          <w:rFonts w:hint="default"/>
+        </w:rPr>
+        <w:t>select e.first_name, r.region_name,d.department_id,c.country_id,l.location_id,r.region_id from employees e right join departments d on e.department_id = d.department_id right join locations l on d.location_id = l.location_id right join countries c on l.country_id = c.country_id right join regions r on c.region_id = r.region_id;</w:t>
+      </w:r>
+    </w:p>
+    <w:p>
+      <w:pPr>
+        <w:keepNext w:val="0"/>
+        <w:keepLines w:val="0"/>
+        <w:widowControl/>
+        <w:numPr>
+          <w:ilvl w:val="0"/>
           <w:numId w:val="30"/>
         </w:numPr>
         <w:suppressLineNumbers w:val="0"/>
@@ -15162,6 +15214,39 @@
         <w:widowControl/>
         <w:numPr>
           <w:ilvl w:val="0"/>
+          <w:numId w:val="0"/>
+        </w:numPr>
+        <w:suppressLineNumbers w:val="0"/>
+        <w:tabs>
+          <w:tab w:val="left" w:pos="720"/>
+        </w:tabs>
+        <w:spacing w:before="0" w:beforeAutospacing="1" w:after="0" w:afterAutospacing="1"/>
+        <w:rPr>
+          <w:rFonts w:hint="default"/>
+          <w:lang w:val="en-US"/>
+        </w:rPr>
+      </w:pPr>
+      <w:r>
+        <w:rPr>
+          <w:rFonts w:hint="default"/>
+        </w:rPr>
+        <w:t>select e.first_name,j.job_title,d.department_id,jh.department_id from employees e inner join departments d on e.department_id = d.department_id inner join jobs j on e.job_id = j.job_id inner join job_history jh on e.employee_id = jh.employee_id</w:t>
+      </w:r>
+      <w:r>
+        <w:rPr>
+          <w:rFonts w:hint="default"/>
+          <w:lang w:val="en-US"/>
+        </w:rPr>
+        <w:t>;</w:t>
+      </w:r>
+    </w:p>
+    <w:p>
+      <w:pPr>
+        <w:keepNext w:val="0"/>
+        <w:keepLines w:val="0"/>
+        <w:widowControl/>
+        <w:numPr>
+          <w:ilvl w:val="0"/>
           <w:numId w:val="30"/>
         </w:numPr>
         <w:suppressLineNumbers w:val="0"/>
@@ -15179,6 +15264,39 @@
         <w:widowControl/>
         <w:numPr>
           <w:ilvl w:val="0"/>
+          <w:numId w:val="0"/>
+        </w:numPr>
+        <w:suppressLineNumbers w:val="0"/>
+        <w:tabs>
+          <w:tab w:val="left" w:pos="720"/>
+        </w:tabs>
+        <w:spacing w:before="0" w:beforeAutospacing="1" w:after="0" w:afterAutospacing="1"/>
+        <w:rPr>
+          <w:rFonts w:hint="default"/>
+          <w:lang w:val="en-US"/>
+        </w:rPr>
+      </w:pPr>
+      <w:r>
+        <w:rPr>
+          <w:rFonts w:hint="default"/>
+        </w:rPr>
+        <w:t>select e.first_name,d.department_name,l.city from employees e inner join departments d on e.department_id = d.department_id inner join locations l on d.location_id = l.location_id</w:t>
+      </w:r>
+      <w:r>
+        <w:rPr>
+          <w:rFonts w:hint="default"/>
+          <w:lang w:val="en-US"/>
+        </w:rPr>
+        <w:t>;</w:t>
+      </w:r>
+    </w:p>
+    <w:p>
+      <w:pPr>
+        <w:keepNext w:val="0"/>
+        <w:keepLines w:val="0"/>
+        <w:widowControl/>
+        <w:numPr>
+          <w:ilvl w:val="0"/>
           <w:numId w:val="30"/>
         </w:numPr>
         <w:suppressLineNumbers w:val="0"/>
@@ -15196,6 +15314,39 @@
         <w:widowControl/>
         <w:numPr>
           <w:ilvl w:val="0"/>
+          <w:numId w:val="0"/>
+        </w:numPr>
+        <w:suppressLineNumbers w:val="0"/>
+        <w:tabs>
+          <w:tab w:val="left" w:pos="720"/>
+        </w:tabs>
+        <w:spacing w:before="0" w:beforeAutospacing="1" w:after="0" w:afterAutospacing="1"/>
+        <w:rPr>
+          <w:rFonts w:hint="default"/>
+          <w:lang w:val="en-US"/>
+        </w:rPr>
+      </w:pPr>
+      <w:r>
+        <w:rPr>
+          <w:rFonts w:hint="default"/>
+        </w:rPr>
+        <w:t>select e.first_name,c.country_name from employees e right join departments d on e.department_id = d.department_id right join locations l on d.location_id = l.location_id right join countries c on l.country_id = c.country_id</w:t>
+      </w:r>
+      <w:r>
+        <w:rPr>
+          <w:rFonts w:hint="default"/>
+          <w:lang w:val="en-US"/>
+        </w:rPr>
+        <w:t>;</w:t>
+      </w:r>
+    </w:p>
+    <w:p>
+      <w:pPr>
+        <w:keepNext w:val="0"/>
+        <w:keepLines w:val="0"/>
+        <w:widowControl/>
+        <w:numPr>
+          <w:ilvl w:val="0"/>
           <w:numId w:val="30"/>
         </w:numPr>
         <w:suppressLineNumbers w:val="0"/>
@@ -15213,6 +15364,114 @@
         <w:widowControl/>
         <w:numPr>
           <w:ilvl w:val="0"/>
+          <w:numId w:val="0"/>
+        </w:numPr>
+        <w:suppressLineNumbers w:val="0"/>
+        <w:tabs>
+          <w:tab w:val="left" w:pos="720"/>
+        </w:tabs>
+        <w:spacing w:before="0" w:beforeAutospacing="1" w:after="0" w:afterAutospacing="1"/>
+        <w:rPr>
+          <w:rFonts w:hint="default"/>
+        </w:rPr>
+      </w:pPr>
+      <w:r>
+        <w:rPr>
+          <w:rFonts w:hint="default"/>
+        </w:rPr>
+        <w:t xml:space="preserve">select e.first_name,e.job_id,j.job_title </w:t>
+      </w:r>
+    </w:p>
+    <w:p>
+      <w:pPr>
+        <w:keepNext w:val="0"/>
+        <w:keepLines w:val="0"/>
+        <w:widowControl/>
+        <w:numPr>
+          <w:ilvl w:val="0"/>
+          <w:numId w:val="0"/>
+        </w:numPr>
+        <w:suppressLineNumbers w:val="0"/>
+        <w:tabs>
+          <w:tab w:val="left" w:pos="720"/>
+        </w:tabs>
+        <w:spacing w:before="0" w:beforeAutospacing="1" w:after="0" w:afterAutospacing="1"/>
+        <w:rPr>
+          <w:rFonts w:hint="default"/>
+        </w:rPr>
+      </w:pPr>
+      <w:r>
+        <w:rPr>
+          <w:rFonts w:hint="default"/>
+        </w:rPr>
+        <w:t>from employees e right join jobs j</w:t>
+      </w:r>
+    </w:p>
+    <w:p>
+      <w:pPr>
+        <w:keepNext w:val="0"/>
+        <w:keepLines w:val="0"/>
+        <w:widowControl/>
+        <w:numPr>
+          <w:ilvl w:val="0"/>
+          <w:numId w:val="0"/>
+        </w:numPr>
+        <w:suppressLineNumbers w:val="0"/>
+        <w:tabs>
+          <w:tab w:val="left" w:pos="720"/>
+        </w:tabs>
+        <w:spacing w:before="0" w:beforeAutospacing="1" w:after="0" w:afterAutospacing="1"/>
+        <w:rPr>
+          <w:rFonts w:hint="default"/>
+        </w:rPr>
+      </w:pPr>
+      <w:r>
+        <w:rPr>
+          <w:rFonts w:hint="default"/>
+        </w:rPr>
+        <w:t>on e.job_id = j.job_id</w:t>
+      </w:r>
+    </w:p>
+    <w:p>
+      <w:pPr>
+        <w:keepNext w:val="0"/>
+        <w:keepLines w:val="0"/>
+        <w:widowControl/>
+        <w:numPr>
+          <w:ilvl w:val="0"/>
+          <w:numId w:val="0"/>
+        </w:numPr>
+        <w:suppressLineNumbers w:val="0"/>
+        <w:tabs>
+          <w:tab w:val="left" w:pos="720"/>
+        </w:tabs>
+        <w:spacing w:before="0" w:beforeAutospacing="1" w:after="0" w:afterAutospacing="1"/>
+        <w:rPr>
+          <w:rFonts w:hint="default"/>
+          <w:lang w:val="en-US"/>
+        </w:rPr>
+      </w:pPr>
+      <w:r>
+        <w:rPr>
+          <w:rFonts w:hint="default"/>
+        </w:rPr>
+        <w:t>where employee_id not in (select employee_id from job_history)</w:t>
+      </w:r>
+      <w:r>
+        <w:rPr>
+          <w:rFonts w:hint="default"/>
+          <w:lang w:val="en-US"/>
+        </w:rPr>
+        <w:t>;</w:t>
+      </w:r>
+    </w:p>
+    <w:p>
+      <w:pPr>
+        <w:keepNext w:val="0"/>
+        <w:keepLines w:val="0"/>
+        <w:widowControl/>
+        <w:numPr>
+          <w:ilvl w:val="0"/>
           <w:numId w:val="30"/>
         </w:numPr>
         <w:suppressLineNumbers w:val="0"/>
@@ -15230,6 +15489,39 @@
         <w:widowControl/>
         <w:numPr>
           <w:ilvl w:val="0"/>
+          <w:numId w:val="0"/>
+        </w:numPr>
+        <w:suppressLineNumbers w:val="0"/>
+        <w:tabs>
+          <w:tab w:val="left" w:pos="720"/>
+        </w:tabs>
+        <w:spacing w:before="0" w:beforeAutospacing="1" w:after="0" w:afterAutospacing="1"/>
+        <w:rPr>
+          <w:rFonts w:hint="default"/>
+          <w:lang w:val="en-US"/>
+        </w:rPr>
+      </w:pPr>
+      <w:r>
+        <w:rPr>
+          <w:rFonts w:hint="default"/>
+        </w:rPr>
+        <w:t>select count(e.first_name),d.department_name,l.city from employees e inner join departments d on e.department_id = d.department_id inner join locations l on d.location_id = l.location_id group by d.department_name,l.city</w:t>
+      </w:r>
+      <w:r>
+        <w:rPr>
+          <w:rFonts w:hint="default"/>
+          <w:lang w:val="en-US"/>
+        </w:rPr>
+        <w:t>;</w:t>
+      </w:r>
+    </w:p>
+    <w:p>
+      <w:pPr>
+        <w:keepNext w:val="0"/>
+        <w:keepLines w:val="0"/>
+        <w:widowControl/>
+        <w:numPr>
+          <w:ilvl w:val="0"/>
           <w:numId w:val="30"/>
         </w:numPr>
         <w:suppressLineNumbers w:val="0"/>
@@ -15247,6 +15539,28 @@
         <w:widowControl/>
         <w:numPr>
           <w:ilvl w:val="0"/>
+          <w:numId w:val="0"/>
+        </w:numPr>
+        <w:suppressLineNumbers w:val="0"/>
+        <w:tabs>
+          <w:tab w:val="left" w:pos="720"/>
+        </w:tabs>
+        <w:spacing w:before="0" w:beforeAutospacing="1" w:after="0" w:afterAutospacing="1"/>
+      </w:pPr>
+      <w:r>
+        <w:rPr>
+          <w:rFonts w:hint="default"/>
+        </w:rPr>
+        <w:t xml:space="preserve"> select e.first_name,e.salary,j.max_salary from employees e inner join jobs j on e.job_id = j.job_id where j.max_salary&gt;e.salary;</w:t>
+      </w:r>
+    </w:p>
+    <w:p>
+      <w:pPr>
+        <w:keepNext w:val="0"/>
+        <w:keepLines w:val="0"/>
+        <w:widowControl/>
+        <w:numPr>
+          <w:ilvl w:val="0"/>
           <w:numId w:val="30"/>
         </w:numPr>
         <w:suppressLineNumbers w:val="0"/>
@@ -15264,6 +15578,197 @@
         <w:widowControl/>
         <w:numPr>
           <w:ilvl w:val="0"/>
+          <w:numId w:val="0"/>
+        </w:numPr>
+        <w:suppressLineNumbers w:val="0"/>
+        <w:tabs>
+          <w:tab w:val="left" w:pos="720"/>
+        </w:tabs>
+        <w:spacing w:before="0" w:beforeAutospacing="1" w:after="0" w:afterAutospacing="1"/>
+        <w:rPr>
+          <w:rFonts w:hint="default"/>
+        </w:rPr>
+      </w:pPr>
+      <w:r>
+        <w:rPr>
+          <w:rFonts w:hint="default"/>
+        </w:rPr>
+        <w:t xml:space="preserve">SELECT r.region_name, SUM(e.salary) AS total_salary </w:t>
+      </w:r>
+    </w:p>
+    <w:p>
+      <w:pPr>
+        <w:keepNext w:val="0"/>
+        <w:keepLines w:val="0"/>
+        <w:widowControl/>
+        <w:numPr>
+          <w:ilvl w:val="0"/>
+          <w:numId w:val="0"/>
+        </w:numPr>
+        <w:suppressLineNumbers w:val="0"/>
+        <w:tabs>
+          <w:tab w:val="left" w:pos="720"/>
+        </w:tabs>
+        <w:spacing w:before="0" w:beforeAutospacing="1" w:after="0" w:afterAutospacing="1"/>
+        <w:rPr>
+          <w:rFonts w:hint="default"/>
+        </w:rPr>
+      </w:pPr>
+      <w:r>
+        <w:rPr>
+          <w:rFonts w:hint="default"/>
+        </w:rPr>
+        <w:t xml:space="preserve">FROM employees e </w:t>
+      </w:r>
+    </w:p>
+    <w:p>
+      <w:pPr>
+        <w:keepNext w:val="0"/>
+        <w:keepLines w:val="0"/>
+        <w:widowControl/>
+        <w:numPr>
+          <w:ilvl w:val="0"/>
+          <w:numId w:val="0"/>
+        </w:numPr>
+        <w:suppressLineNumbers w:val="0"/>
+        <w:tabs>
+          <w:tab w:val="left" w:pos="720"/>
+        </w:tabs>
+        <w:spacing w:before="0" w:beforeAutospacing="1" w:after="0" w:afterAutospacing="1"/>
+        <w:rPr>
+          <w:rFonts w:hint="default"/>
+        </w:rPr>
+      </w:pPr>
+      <w:r>
+        <w:rPr>
+          <w:rFonts w:hint="default"/>
+        </w:rPr>
+        <w:t xml:space="preserve">INNER JOIN departments d ON e.department_id = d.department_id </w:t>
+      </w:r>
+    </w:p>
+    <w:p>
+      <w:pPr>
+        <w:keepNext w:val="0"/>
+        <w:keepLines w:val="0"/>
+        <w:widowControl/>
+        <w:numPr>
+          <w:ilvl w:val="0"/>
+          <w:numId w:val="0"/>
+        </w:numPr>
+        <w:suppressLineNumbers w:val="0"/>
+        <w:tabs>
+          <w:tab w:val="left" w:pos="720"/>
+        </w:tabs>
+        <w:spacing w:before="0" w:beforeAutospacing="1" w:after="0" w:afterAutospacing="1"/>
+        <w:rPr>
+          <w:rFonts w:hint="default"/>
+        </w:rPr>
+      </w:pPr>
+      <w:r>
+        <w:rPr>
+          <w:rFonts w:hint="default"/>
+        </w:rPr>
+        <w:t xml:space="preserve">INNER JOIN locations l ON d.location_id = l.location_id </w:t>
+      </w:r>
+    </w:p>
+    <w:p>
+      <w:pPr>
+        <w:keepNext w:val="0"/>
+        <w:keepLines w:val="0"/>
+        <w:widowControl/>
+        <w:numPr>
+          <w:ilvl w:val="0"/>
+          <w:numId w:val="0"/>
+        </w:numPr>
+        <w:suppressLineNumbers w:val="0"/>
+        <w:tabs>
+          <w:tab w:val="left" w:pos="720"/>
+        </w:tabs>
+        <w:spacing w:before="0" w:beforeAutospacing="1" w:after="0" w:afterAutospacing="1"/>
+        <w:rPr>
+          <w:rFonts w:hint="default"/>
+        </w:rPr>
+      </w:pPr>
+      <w:r>
+        <w:rPr>
+          <w:rFonts w:hint="default"/>
+        </w:rPr>
+        <w:t xml:space="preserve">INNER JOIN countries c ON l.country_id = c.country_id </w:t>
+      </w:r>
+    </w:p>
+    <w:p>
+      <w:pPr>
+        <w:keepNext w:val="0"/>
+        <w:keepLines w:val="0"/>
+        <w:widowControl/>
+        <w:numPr>
+          <w:ilvl w:val="0"/>
+          <w:numId w:val="0"/>
+        </w:numPr>
+        <w:suppressLineNumbers w:val="0"/>
+        <w:tabs>
+          <w:tab w:val="left" w:pos="720"/>
+        </w:tabs>
+        <w:spacing w:before="0" w:beforeAutospacing="1" w:after="0" w:afterAutospacing="1"/>
+        <w:rPr>
+          <w:rFonts w:hint="default"/>
+        </w:rPr>
+      </w:pPr>
+      <w:r>
+        <w:rPr>
+          <w:rFonts w:hint="default"/>
+        </w:rPr>
+        <w:t xml:space="preserve">INNER JOIN regions r ON c.region_id = r.region_id </w:t>
+      </w:r>
+    </w:p>
+    <w:p>
+      <w:pPr>
+        <w:keepNext w:val="0"/>
+        <w:keepLines w:val="0"/>
+        <w:widowControl/>
+        <w:numPr>
+          <w:ilvl w:val="0"/>
+          <w:numId w:val="0"/>
+        </w:numPr>
+        <w:suppressLineNumbers w:val="0"/>
+        <w:tabs>
+          <w:tab w:val="left" w:pos="720"/>
+        </w:tabs>
+        <w:spacing w:before="0" w:beforeAutospacing="1" w:after="0" w:afterAutospacing="1"/>
+        <w:rPr>
+          <w:rFonts w:hint="default"/>
+        </w:rPr>
+      </w:pPr>
+      <w:r>
+        <w:rPr>
+          <w:rFonts w:hint="default"/>
+        </w:rPr>
+        <w:t>GROUP BY r.region_name;</w:t>
+      </w:r>
+    </w:p>
+    <w:p>
+      <w:pPr>
+        <w:keepNext w:val="0"/>
+        <w:keepLines w:val="0"/>
+        <w:widowControl/>
+        <w:numPr>
+          <w:ilvl w:val="0"/>
+          <w:numId w:val="0"/>
+        </w:numPr>
+        <w:suppressLineNumbers w:val="0"/>
+        <w:tabs>
+          <w:tab w:val="left" w:pos="720"/>
+        </w:tabs>
+        <w:spacing w:before="0" w:beforeAutospacing="1" w:after="0" w:afterAutospacing="1"/>
+      </w:pPr>
+    </w:p>
+    <w:p>
+      <w:pPr>
+        <w:keepNext w:val="0"/>
+        <w:keepLines w:val="0"/>
+        <w:widowControl/>
+        <w:numPr>
+          <w:ilvl w:val="0"/>
           <w:numId w:val="30"/>
         </w:numPr>
         <w:suppressLineNumbers w:val="0"/>
@@ -15279,11 +15784,1763 @@
         <w:keepNext w:val="0"/>
         <w:keepLines w:val="0"/>
         <w:widowControl/>
+        <w:numPr>
+          <w:ilvl w:val="0"/>
+          <w:numId w:val="0"/>
+        </w:numPr>
+        <w:suppressLineNumbers w:val="0"/>
+        <w:tabs>
+          <w:tab w:val="left" w:pos="720"/>
+        </w:tabs>
+        <w:spacing w:before="0" w:beforeAutospacing="1" w:after="0" w:afterAutospacing="1"/>
+        <w:rPr>
+          <w:rFonts w:hint="default"/>
+        </w:rPr>
+      </w:pPr>
+      <w:r>
+        <w:rPr>
+          <w:rFonts w:hint="default"/>
+        </w:rPr>
+        <w:t xml:space="preserve">SELECT DISTINCT d.department_name </w:t>
+      </w:r>
+    </w:p>
+    <w:p>
+      <w:pPr>
+        <w:keepNext w:val="0"/>
+        <w:keepLines w:val="0"/>
+        <w:widowControl/>
+        <w:numPr>
+          <w:ilvl w:val="0"/>
+          <w:numId w:val="0"/>
+        </w:numPr>
+        <w:suppressLineNumbers w:val="0"/>
+        <w:tabs>
+          <w:tab w:val="left" w:pos="720"/>
+        </w:tabs>
+        <w:spacing w:before="0" w:beforeAutospacing="1" w:after="0" w:afterAutospacing="1"/>
+        <w:rPr>
+          <w:rFonts w:hint="default"/>
+        </w:rPr>
+      </w:pPr>
+      <w:r>
+        <w:rPr>
+          <w:rFonts w:hint="default"/>
+        </w:rPr>
+        <w:t xml:space="preserve">FROM departments d </w:t>
+      </w:r>
+    </w:p>
+    <w:p>
+      <w:pPr>
+        <w:keepNext w:val="0"/>
+        <w:keepLines w:val="0"/>
+        <w:widowControl/>
+        <w:numPr>
+          <w:ilvl w:val="0"/>
+          <w:numId w:val="0"/>
+        </w:numPr>
+        <w:suppressLineNumbers w:val="0"/>
+        <w:tabs>
+          <w:tab w:val="left" w:pos="720"/>
+        </w:tabs>
+        <w:spacing w:before="0" w:beforeAutospacing="1" w:after="0" w:afterAutospacing="1"/>
+        <w:rPr>
+          <w:rFonts w:hint="default"/>
+        </w:rPr>
+      </w:pPr>
+      <w:r>
+        <w:rPr>
+          <w:rFonts w:hint="default"/>
+        </w:rPr>
+        <w:t xml:space="preserve">INNER JOIN job_history jh ON d.department_id = jh.department_id </w:t>
+      </w:r>
+    </w:p>
+    <w:p>
+      <w:pPr>
+        <w:keepNext w:val="0"/>
+        <w:keepLines w:val="0"/>
+        <w:widowControl/>
+        <w:numPr>
+          <w:ilvl w:val="0"/>
+          <w:numId w:val="0"/>
+        </w:numPr>
+        <w:suppressLineNumbers w:val="0"/>
+        <w:tabs>
+          <w:tab w:val="left" w:pos="720"/>
+        </w:tabs>
+        <w:spacing w:before="0" w:beforeAutospacing="1" w:after="0" w:afterAutospacing="1"/>
+        <w:rPr>
+          <w:rFonts w:hint="default"/>
+          <w:lang w:val="en-US"/>
+        </w:rPr>
+      </w:pPr>
+      <w:r>
+        <w:rPr>
+          <w:rFonts w:hint="default"/>
+        </w:rPr>
+        <w:t>WHERE d.department_id NOT IN (SELECT department_id FROM employees);</w:t>
+      </w:r>
+    </w:p>
+    <w:p>
+      <w:pPr>
+        <w:keepNext w:val="0"/>
+        <w:keepLines w:val="0"/>
+        <w:widowControl/>
         <w:suppressLineNumbers w:val="0"/>
       </w:pPr>
       <w:r>
         <w:pict>
-          <v:rect id="_x0000_i1048" o:spt="1" style="height:1.5pt;width:432pt;" fillcolor="#A0A0A0" filled="t" stroked="f" coordsize="21600,21600" o:hr="t" o:hrstd="t" o:hralign="center">
+          <v:rect id="_x0000_i1051" o:spt="1" style="height:1.5pt;width:432pt;" fillcolor="#A0A0A0" filled="t" stroked="f" coordsize="21600,21600" o:hr="t" o:hrstd="t" o:hralign="center">
+            <v:path/>
+            <v:fill on="t" focussize="0,0"/>
+            <v:stroke on="f"/>
+            <v:imagedata o:title=""/>
+            <o:lock v:ext="edit"/>
+            <w10:wrap type="none"/>
+            <w10:anchorlock/>
+          </v:rect>
+        </w:pict>
+      </w:r>
+    </w:p>
+    <w:p>
+      <w:pPr>
+        <w:pStyle w:val="2"/>
+        <w:keepNext w:val="0"/>
+        <w:keepLines w:val="0"/>
+        <w:widowControl/>
+        <w:suppressLineNumbers w:val="0"/>
+        <w:rPr>
+          <w:rStyle w:val="10"/>
+          <w:b/>
+          <w:bCs/>
+        </w:rPr>
+      </w:pPr>
+    </w:p>
+    <w:p>
+      <w:pPr>
+        <w:pStyle w:val="2"/>
+        <w:keepNext w:val="0"/>
+        <w:keepLines w:val="0"/>
+        <w:widowControl/>
+        <w:suppressLineNumbers w:val="0"/>
+        <w:rPr>
+          <w:rStyle w:val="10"/>
+          <w:b/>
+          <w:bCs/>
+        </w:rPr>
+      </w:pPr>
+    </w:p>
+    <w:p>
+      <w:pPr>
+        <w:pStyle w:val="2"/>
+        <w:keepNext w:val="0"/>
+        <w:keepLines w:val="0"/>
+        <w:widowControl/>
+        <w:suppressLineNumbers w:val="0"/>
+        <w:rPr>
+          <w:rStyle w:val="10"/>
+          <w:b/>
+          <w:bCs/>
+        </w:rPr>
+      </w:pPr>
+    </w:p>
+    <w:p>
+      <w:pPr>
+        <w:pStyle w:val="2"/>
+        <w:keepNext w:val="0"/>
+        <w:keepLines w:val="0"/>
+        <w:widowControl/>
+        <w:suppressLineNumbers w:val="0"/>
+        <w:rPr>
+          <w:rStyle w:val="10"/>
+          <w:b/>
+          <w:bCs/>
+        </w:rPr>
+      </w:pPr>
+    </w:p>
+    <w:p>
+      <w:pPr>
+        <w:pStyle w:val="2"/>
+        <w:keepNext w:val="0"/>
+        <w:keepLines w:val="0"/>
+        <w:widowControl/>
+        <w:suppressLineNumbers w:val="0"/>
+      </w:pPr>
+      <w:r>
+        <w:rPr>
+          <w:rStyle w:val="10"/>
+          <w:b/>
+          <w:bCs/>
+        </w:rPr>
+        <w:t>S</w:t>
+      </w:r>
+      <w:bookmarkStart w:id="0" w:name="_GoBack"/>
+      <w:bookmarkEnd w:id="0"/>
+      <w:r>
+        <w:rPr>
+          <w:rStyle w:val="10"/>
+          <w:b/>
+          <w:bCs/>
+        </w:rPr>
+        <w:t>imple Subqueries</w:t>
+      </w:r>
+    </w:p>
+    <w:p>
+      <w:pPr>
+        <w:keepNext w:val="0"/>
+        <w:keepLines w:val="0"/>
+        <w:widowControl/>
+        <w:numPr>
+          <w:ilvl w:val="0"/>
+          <w:numId w:val="31"/>
+        </w:numPr>
+        <w:suppressLineNumbers w:val="0"/>
+        <w:spacing w:before="0" w:beforeAutospacing="1" w:after="0" w:afterAutospacing="1"/>
+        <w:ind w:left="720" w:hanging="360"/>
+      </w:pPr>
+      <w:r>
+        <w:t xml:space="preserve">Retrieve the </w:t>
+      </w:r>
+      <w:r>
+        <w:rPr>
+          <w:rStyle w:val="6"/>
+        </w:rPr>
+        <w:t>COUNTRY_NAME</w:t>
+      </w:r>
+      <w:r>
+        <w:t xml:space="preserve"> and </w:t>
+      </w:r>
+      <w:r>
+        <w:rPr>
+          <w:rStyle w:val="6"/>
+        </w:rPr>
+        <w:t>REGION_ID</w:t>
+      </w:r>
+      <w:r>
+        <w:t xml:space="preserve"> of countries where the </w:t>
+      </w:r>
+      <w:r>
+        <w:rPr>
+          <w:rStyle w:val="6"/>
+        </w:rPr>
+        <w:t>REGION_ID</w:t>
+      </w:r>
+      <w:r>
+        <w:t xml:space="preserve"> is greater than the average </w:t>
+      </w:r>
+      <w:r>
+        <w:rPr>
+          <w:rStyle w:val="6"/>
+        </w:rPr>
+        <w:t>REGION_ID</w:t>
+      </w:r>
+      <w:r>
+        <w:t xml:space="preserve"> of all countries.</w:t>
+      </w:r>
+    </w:p>
+    <w:p>
+      <w:pPr>
+        <w:keepNext w:val="0"/>
+        <w:keepLines w:val="0"/>
+        <w:widowControl/>
+        <w:numPr>
+          <w:numId w:val="0"/>
+        </w:numPr>
+        <w:suppressLineNumbers w:val="0"/>
+        <w:tabs>
+          <w:tab w:val="left" w:pos="720"/>
+        </w:tabs>
+        <w:spacing w:before="0" w:beforeAutospacing="1" w:after="0" w:afterAutospacing="1"/>
+      </w:pPr>
+      <w:r>
+        <w:rPr>
+          <w:rFonts w:hint="default"/>
+        </w:rPr>
+        <w:t>select country_name,region_id from countries where region_id &gt; (select avg(region_id) from countries);</w:t>
+      </w:r>
+    </w:p>
+    <w:p>
+      <w:pPr>
+        <w:keepNext w:val="0"/>
+        <w:keepLines w:val="0"/>
+        <w:widowControl/>
+        <w:numPr>
+          <w:ilvl w:val="0"/>
+          <w:numId w:val="31"/>
+        </w:numPr>
+        <w:suppressLineNumbers w:val="0"/>
+        <w:spacing w:before="0" w:beforeAutospacing="1" w:after="0" w:afterAutospacing="1"/>
+        <w:ind w:left="720" w:hanging="360"/>
+      </w:pPr>
+      <w:r>
+        <w:t xml:space="preserve">Find the names of employees whose </w:t>
+      </w:r>
+      <w:r>
+        <w:rPr>
+          <w:rStyle w:val="6"/>
+        </w:rPr>
+        <w:t>SALARY</w:t>
+      </w:r>
+      <w:r>
+        <w:t xml:space="preserve"> is greater than the average salary of their department.</w:t>
+      </w:r>
+    </w:p>
+    <w:p>
+      <w:pPr>
+        <w:keepNext w:val="0"/>
+        <w:keepLines w:val="0"/>
+        <w:widowControl/>
+        <w:numPr>
+          <w:numId w:val="0"/>
+        </w:numPr>
+        <w:suppressLineNumbers w:val="0"/>
+        <w:tabs>
+          <w:tab w:val="left" w:pos="720"/>
+        </w:tabs>
+        <w:spacing w:before="0" w:beforeAutospacing="1" w:after="0" w:afterAutospacing="1"/>
+      </w:pPr>
+      <w:r>
+        <w:rPr>
+          <w:rFonts w:hint="default"/>
+        </w:rPr>
+        <w:t>select first_name,salary from employees where department_id in (select department_id from employees where salary &gt; (select avg(salary) from employees));</w:t>
+      </w:r>
+    </w:p>
+    <w:p>
+      <w:pPr>
+        <w:keepNext w:val="0"/>
+        <w:keepLines w:val="0"/>
+        <w:widowControl/>
+        <w:numPr>
+          <w:ilvl w:val="0"/>
+          <w:numId w:val="31"/>
+        </w:numPr>
+        <w:suppressLineNumbers w:val="0"/>
+        <w:spacing w:before="0" w:beforeAutospacing="1" w:after="0" w:afterAutospacing="1"/>
+        <w:ind w:left="720" w:hanging="360"/>
+      </w:pPr>
+      <w:r>
+        <w:t xml:space="preserve">Display the </w:t>
+      </w:r>
+      <w:r>
+        <w:rPr>
+          <w:rStyle w:val="6"/>
+        </w:rPr>
+        <w:t>DEPARTMENT_NAME</w:t>
+      </w:r>
+      <w:r>
+        <w:t xml:space="preserve"> of departments with more than 3 employees.</w:t>
+      </w:r>
+    </w:p>
+    <w:p>
+      <w:pPr>
+        <w:keepNext w:val="0"/>
+        <w:keepLines w:val="0"/>
+        <w:widowControl/>
+        <w:numPr>
+          <w:numId w:val="0"/>
+        </w:numPr>
+        <w:suppressLineNumbers w:val="0"/>
+        <w:tabs>
+          <w:tab w:val="left" w:pos="720"/>
+        </w:tabs>
+        <w:spacing w:before="0" w:beforeAutospacing="1" w:after="0" w:afterAutospacing="1"/>
+      </w:pPr>
+      <w:r>
+        <w:rPr>
+          <w:rFonts w:hint="default"/>
+        </w:rPr>
+        <w:t>select department_name from departments where department_id in (select department_id from employees group by department_id having count(*) &gt; 3);</w:t>
+      </w:r>
+    </w:p>
+    <w:p>
+      <w:pPr>
+        <w:keepNext w:val="0"/>
+        <w:keepLines w:val="0"/>
+        <w:widowControl/>
+        <w:numPr>
+          <w:ilvl w:val="0"/>
+          <w:numId w:val="31"/>
+        </w:numPr>
+        <w:suppressLineNumbers w:val="0"/>
+        <w:spacing w:before="0" w:beforeAutospacing="1" w:after="0" w:afterAutospacing="1"/>
+        <w:ind w:left="720" w:hanging="360"/>
+      </w:pPr>
+      <w:r>
+        <w:t xml:space="preserve">List the </w:t>
+      </w:r>
+      <w:r>
+        <w:rPr>
+          <w:rStyle w:val="6"/>
+        </w:rPr>
+        <w:t>JOB_TITLE</w:t>
+      </w:r>
+      <w:r>
+        <w:t xml:space="preserve"> of jobs where the </w:t>
+      </w:r>
+      <w:r>
+        <w:rPr>
+          <w:rStyle w:val="6"/>
+        </w:rPr>
+        <w:t>MAX_SALARY</w:t>
+      </w:r>
+      <w:r>
+        <w:t xml:space="preserve"> exceeds the maximum salary of all employees.</w:t>
+      </w:r>
+    </w:p>
+    <w:p>
+      <w:pPr>
+        <w:keepNext w:val="0"/>
+        <w:keepLines w:val="0"/>
+        <w:widowControl/>
+        <w:numPr>
+          <w:numId w:val="0"/>
+        </w:numPr>
+        <w:suppressLineNumbers w:val="0"/>
+        <w:tabs>
+          <w:tab w:val="left" w:pos="720"/>
+        </w:tabs>
+        <w:spacing w:before="0" w:beforeAutospacing="1" w:after="0" w:afterAutospacing="1"/>
+      </w:pPr>
+      <w:r>
+        <w:rPr>
+          <w:rFonts w:hint="default"/>
+        </w:rPr>
+        <w:t xml:space="preserve"> select job_title from jobs where max_salary &gt; (select max(salary) from employees);</w:t>
+      </w:r>
+    </w:p>
+    <w:p>
+      <w:pPr>
+        <w:keepNext w:val="0"/>
+        <w:keepLines w:val="0"/>
+        <w:widowControl/>
+        <w:numPr>
+          <w:ilvl w:val="0"/>
+          <w:numId w:val="31"/>
+        </w:numPr>
+        <w:suppressLineNumbers w:val="0"/>
+        <w:spacing w:before="0" w:beforeAutospacing="1" w:after="0" w:afterAutospacing="1"/>
+        <w:ind w:left="720" w:hanging="360"/>
+      </w:pPr>
+      <w:r>
+        <w:t xml:space="preserve">Fetch the details of employees whose </w:t>
+      </w:r>
+      <w:r>
+        <w:rPr>
+          <w:rStyle w:val="6"/>
+        </w:rPr>
+        <w:t>MANAGER_ID</w:t>
+      </w:r>
+      <w:r>
+        <w:t xml:space="preserve"> exists in the </w:t>
+      </w:r>
+      <w:r>
+        <w:rPr>
+          <w:rStyle w:val="6"/>
+        </w:rPr>
+        <w:t>EMPLOYEE_ID</w:t>
+      </w:r>
+      <w:r>
+        <w:t xml:space="preserve"> list of employees working in department 90.</w:t>
+      </w:r>
+    </w:p>
+    <w:p>
+      <w:pPr>
+        <w:keepNext w:val="0"/>
+        <w:keepLines w:val="0"/>
+        <w:widowControl/>
+        <w:numPr>
+          <w:numId w:val="0"/>
+        </w:numPr>
+        <w:suppressLineNumbers w:val="0"/>
+        <w:tabs>
+          <w:tab w:val="left" w:pos="720"/>
+        </w:tabs>
+        <w:spacing w:before="0" w:beforeAutospacing="1" w:after="0" w:afterAutospacing="1"/>
+      </w:pPr>
+      <w:r>
+        <w:rPr>
+          <w:rFonts w:hint="default"/>
+        </w:rPr>
+        <w:t>select * from employees where employee_id in (select manager_id from employees where department_id = 60);</w:t>
+      </w:r>
+    </w:p>
+    <w:p>
+      <w:pPr>
+        <w:keepNext w:val="0"/>
+        <w:keepLines w:val="0"/>
+        <w:widowControl/>
+        <w:suppressLineNumbers w:val="0"/>
+      </w:pPr>
+      <w:r>
+        <w:pict>
+          <v:rect id="_x0000_i1052" o:spt="1" style="height:1.5pt;width:432pt;" fillcolor="#A0A0A0" filled="t" stroked="f" coordsize="21600,21600" o:hr="t" o:hrstd="t" o:hralign="center">
+            <v:path/>
+            <v:fill on="t" focussize="0,0"/>
+            <v:stroke on="f"/>
+            <v:imagedata o:title=""/>
+            <o:lock v:ext="edit"/>
+            <w10:wrap type="none"/>
+            <w10:anchorlock/>
+          </v:rect>
+        </w:pict>
+      </w:r>
+    </w:p>
+    <w:p>
+      <w:pPr>
+        <w:pStyle w:val="2"/>
+        <w:keepNext w:val="0"/>
+        <w:keepLines w:val="0"/>
+        <w:widowControl/>
+        <w:suppressLineNumbers w:val="0"/>
+      </w:pPr>
+      <w:r>
+        <w:rPr>
+          <w:rStyle w:val="10"/>
+          <w:b/>
+          <w:bCs/>
+        </w:rPr>
+        <w:t>Correlated Subqueries</w:t>
+      </w:r>
+    </w:p>
+    <w:p>
+      <w:pPr>
+        <w:keepNext w:val="0"/>
+        <w:keepLines w:val="0"/>
+        <w:widowControl/>
+        <w:numPr>
+          <w:ilvl w:val="0"/>
+          <w:numId w:val="32"/>
+        </w:numPr>
+        <w:suppressLineNumbers w:val="0"/>
+        <w:spacing w:before="0" w:beforeAutospacing="1" w:after="0" w:afterAutospacing="1"/>
+        <w:ind w:left="720" w:hanging="360"/>
+      </w:pPr>
+      <w:r>
+        <w:t xml:space="preserve">Retrieve the </w:t>
+      </w:r>
+      <w:r>
+        <w:rPr>
+          <w:rStyle w:val="6"/>
+        </w:rPr>
+        <w:t>EMPLOYEE_ID</w:t>
+      </w:r>
+      <w:r>
+        <w:t xml:space="preserve"> and </w:t>
+      </w:r>
+      <w:r>
+        <w:rPr>
+          <w:rStyle w:val="6"/>
+        </w:rPr>
+        <w:t>SALARY</w:t>
+      </w:r>
+      <w:r>
+        <w:t xml:space="preserve"> of employees whose salary is higher than the average salary of their department.</w:t>
+      </w:r>
+    </w:p>
+    <w:p>
+      <w:pPr>
+        <w:keepNext w:val="0"/>
+        <w:keepLines w:val="0"/>
+        <w:widowControl/>
+        <w:numPr>
+          <w:ilvl w:val="0"/>
+          <w:numId w:val="32"/>
+        </w:numPr>
+        <w:suppressLineNumbers w:val="0"/>
+        <w:spacing w:before="0" w:beforeAutospacing="1" w:after="0" w:afterAutospacing="1"/>
+        <w:ind w:left="720" w:hanging="360"/>
+      </w:pPr>
+      <w:r>
+        <w:t xml:space="preserve">List the </w:t>
+      </w:r>
+      <w:r>
+        <w:rPr>
+          <w:rStyle w:val="6"/>
+        </w:rPr>
+        <w:t>JOB_ID</w:t>
+      </w:r>
+      <w:r>
+        <w:t xml:space="preserve"> and </w:t>
+      </w:r>
+      <w:r>
+        <w:rPr>
+          <w:rStyle w:val="6"/>
+        </w:rPr>
+        <w:t>MIN_SALARY</w:t>
+      </w:r>
+      <w:r>
+        <w:t xml:space="preserve"> of jobs where </w:t>
+      </w:r>
+      <w:r>
+        <w:rPr>
+          <w:rStyle w:val="6"/>
+        </w:rPr>
+        <w:t>MIN_SALARY</w:t>
+      </w:r>
+      <w:r>
+        <w:t xml:space="preserve"> is greater than the minimum salary of employees in those jobs.</w:t>
+      </w:r>
+    </w:p>
+    <w:p>
+      <w:pPr>
+        <w:keepNext w:val="0"/>
+        <w:keepLines w:val="0"/>
+        <w:widowControl/>
+        <w:numPr>
+          <w:ilvl w:val="0"/>
+          <w:numId w:val="32"/>
+        </w:numPr>
+        <w:suppressLineNumbers w:val="0"/>
+        <w:spacing w:before="0" w:beforeAutospacing="1" w:after="0" w:afterAutospacing="1"/>
+        <w:ind w:left="720" w:hanging="360"/>
+      </w:pPr>
+      <w:r>
+        <w:t xml:space="preserve">Display the </w:t>
+      </w:r>
+      <w:r>
+        <w:rPr>
+          <w:rStyle w:val="6"/>
+        </w:rPr>
+        <w:t>COUNTRY_ID</w:t>
+      </w:r>
+      <w:r>
+        <w:t xml:space="preserve"> of countries with a </w:t>
+      </w:r>
+      <w:r>
+        <w:rPr>
+          <w:rStyle w:val="6"/>
+        </w:rPr>
+        <w:t>REGION_ID</w:t>
+      </w:r>
+      <w:r>
+        <w:t xml:space="preserve"> that matches the </w:t>
+      </w:r>
+      <w:r>
+        <w:rPr>
+          <w:rStyle w:val="6"/>
+        </w:rPr>
+        <w:t>REGION_ID</w:t>
+      </w:r>
+      <w:r>
+        <w:t xml:space="preserve"> of the region named "Europe."</w:t>
+      </w:r>
+    </w:p>
+    <w:p>
+      <w:pPr>
+        <w:keepNext w:val="0"/>
+        <w:keepLines w:val="0"/>
+        <w:widowControl/>
+        <w:numPr>
+          <w:ilvl w:val="0"/>
+          <w:numId w:val="32"/>
+        </w:numPr>
+        <w:suppressLineNumbers w:val="0"/>
+        <w:spacing w:before="0" w:beforeAutospacing="1" w:after="0" w:afterAutospacing="1"/>
+        <w:ind w:left="720" w:hanging="360"/>
+      </w:pPr>
+      <w:r>
+        <w:t xml:space="preserve">Fetch the </w:t>
+      </w:r>
+      <w:r>
+        <w:rPr>
+          <w:rStyle w:val="6"/>
+        </w:rPr>
+        <w:t>DEPARTMENT_NAME</w:t>
+      </w:r>
+      <w:r>
+        <w:t xml:space="preserve"> of departments whose location is in the same city as the location of department 50.</w:t>
+      </w:r>
+    </w:p>
+    <w:p>
+      <w:pPr>
+        <w:keepNext w:val="0"/>
+        <w:keepLines w:val="0"/>
+        <w:widowControl/>
+        <w:numPr>
+          <w:ilvl w:val="0"/>
+          <w:numId w:val="32"/>
+        </w:numPr>
+        <w:suppressLineNumbers w:val="0"/>
+        <w:spacing w:before="0" w:beforeAutospacing="1" w:after="0" w:afterAutospacing="1"/>
+        <w:ind w:left="720" w:hanging="360"/>
+      </w:pPr>
+      <w:r>
+        <w:t xml:space="preserve">Retrieve the </w:t>
+      </w:r>
+      <w:r>
+        <w:rPr>
+          <w:rStyle w:val="6"/>
+        </w:rPr>
+        <w:t>EMPLOYEE_ID</w:t>
+      </w:r>
+      <w:r>
+        <w:t xml:space="preserve"> and </w:t>
+      </w:r>
+      <w:r>
+        <w:rPr>
+          <w:rStyle w:val="6"/>
+        </w:rPr>
+        <w:t>HIRE_DATE</w:t>
+      </w:r>
+      <w:r>
+        <w:t xml:space="preserve"> of employees hired later than their respective department managers.</w:t>
+      </w:r>
+    </w:p>
+    <w:p>
+      <w:pPr>
+        <w:keepNext w:val="0"/>
+        <w:keepLines w:val="0"/>
+        <w:widowControl/>
+        <w:suppressLineNumbers w:val="0"/>
+      </w:pPr>
+      <w:r>
+        <w:pict>
+          <v:rect id="_x0000_i1053" o:spt="1" style="height:1.5pt;width:432pt;" fillcolor="#A0A0A0" filled="t" stroked="f" coordsize="21600,21600" o:hr="t" o:hrstd="t" o:hralign="center">
+            <v:path/>
+            <v:fill on="t" focussize="0,0"/>
+            <v:stroke on="f"/>
+            <v:imagedata o:title=""/>
+            <o:lock v:ext="edit"/>
+            <w10:wrap type="none"/>
+            <w10:anchorlock/>
+          </v:rect>
+        </w:pict>
+      </w:r>
+    </w:p>
+    <w:p>
+      <w:pPr>
+        <w:pStyle w:val="2"/>
+        <w:keepNext w:val="0"/>
+        <w:keepLines w:val="0"/>
+        <w:widowControl/>
+        <w:suppressLineNumbers w:val="0"/>
+      </w:pPr>
+      <w:r>
+        <w:rPr>
+          <w:rStyle w:val="10"/>
+          <w:b/>
+          <w:bCs/>
+        </w:rPr>
+        <w:t>Inner Joins</w:t>
+      </w:r>
+    </w:p>
+    <w:p>
+      <w:pPr>
+        <w:keepNext w:val="0"/>
+        <w:keepLines w:val="0"/>
+        <w:widowControl/>
+        <w:numPr>
+          <w:ilvl w:val="0"/>
+          <w:numId w:val="33"/>
+        </w:numPr>
+        <w:suppressLineNumbers w:val="0"/>
+        <w:spacing w:before="0" w:beforeAutospacing="1" w:after="0" w:afterAutospacing="1"/>
+        <w:ind w:left="720" w:hanging="360"/>
+      </w:pPr>
+      <w:r>
+        <w:t xml:space="preserve">Display all employees' </w:t>
+      </w:r>
+      <w:r>
+        <w:rPr>
+          <w:rStyle w:val="6"/>
+        </w:rPr>
+        <w:t>FIRST_NAME</w:t>
+      </w:r>
+      <w:r>
+        <w:t xml:space="preserve">, </w:t>
+      </w:r>
+      <w:r>
+        <w:rPr>
+          <w:rStyle w:val="6"/>
+        </w:rPr>
+        <w:t>LAST_NAME</w:t>
+      </w:r>
+      <w:r>
+        <w:t xml:space="preserve">, and </w:t>
+      </w:r>
+      <w:r>
+        <w:rPr>
+          <w:rStyle w:val="6"/>
+        </w:rPr>
+        <w:t>DEPARTMENT_NAME</w:t>
+      </w:r>
+      <w:r>
+        <w:t>.</w:t>
+      </w:r>
+    </w:p>
+    <w:p>
+      <w:pPr>
+        <w:keepNext w:val="0"/>
+        <w:keepLines w:val="0"/>
+        <w:widowControl/>
+        <w:numPr>
+          <w:ilvl w:val="0"/>
+          <w:numId w:val="33"/>
+        </w:numPr>
+        <w:suppressLineNumbers w:val="0"/>
+        <w:spacing w:before="0" w:beforeAutospacing="1" w:after="0" w:afterAutospacing="1"/>
+        <w:ind w:left="720" w:hanging="360"/>
+      </w:pPr>
+      <w:r>
+        <w:t xml:space="preserve">List the </w:t>
+      </w:r>
+      <w:r>
+        <w:rPr>
+          <w:rStyle w:val="6"/>
+        </w:rPr>
+        <w:t>EMPLOYEE_ID</w:t>
+      </w:r>
+      <w:r>
+        <w:t xml:space="preserve">, </w:t>
+      </w:r>
+      <w:r>
+        <w:rPr>
+          <w:rStyle w:val="6"/>
+        </w:rPr>
+        <w:t>SALARY</w:t>
+      </w:r>
+      <w:r>
+        <w:t xml:space="preserve">, and </w:t>
+      </w:r>
+      <w:r>
+        <w:rPr>
+          <w:rStyle w:val="6"/>
+        </w:rPr>
+        <w:t>JOB_TITLE</w:t>
+      </w:r>
+      <w:r>
+        <w:t xml:space="preserve"> of employees earning more than </w:t>
+      </w:r>
+      <w:r>
+        <w:rPr>
+          <w:rStyle w:val="6"/>
+        </w:rPr>
+        <w:t>10000</w:t>
+      </w:r>
+      <w:r>
+        <w:t>.</w:t>
+      </w:r>
+    </w:p>
+    <w:p>
+      <w:pPr>
+        <w:keepNext w:val="0"/>
+        <w:keepLines w:val="0"/>
+        <w:widowControl/>
+        <w:numPr>
+          <w:ilvl w:val="0"/>
+          <w:numId w:val="33"/>
+        </w:numPr>
+        <w:suppressLineNumbers w:val="0"/>
+        <w:spacing w:before="0" w:beforeAutospacing="1" w:after="0" w:afterAutospacing="1"/>
+        <w:ind w:left="720" w:hanging="360"/>
+      </w:pPr>
+      <w:r>
+        <w:t xml:space="preserve">Retrieve the </w:t>
+      </w:r>
+      <w:r>
+        <w:rPr>
+          <w:rStyle w:val="6"/>
+        </w:rPr>
+        <w:t>REGION_NAME</w:t>
+      </w:r>
+      <w:r>
+        <w:t xml:space="preserve"> and </w:t>
+      </w:r>
+      <w:r>
+        <w:rPr>
+          <w:rStyle w:val="6"/>
+        </w:rPr>
+        <w:t>COUNTRY_NAME</w:t>
+      </w:r>
+      <w:r>
+        <w:t xml:space="preserve"> for all countries.</w:t>
+      </w:r>
+    </w:p>
+    <w:p>
+      <w:pPr>
+        <w:keepNext w:val="0"/>
+        <w:keepLines w:val="0"/>
+        <w:widowControl/>
+        <w:numPr>
+          <w:ilvl w:val="0"/>
+          <w:numId w:val="33"/>
+        </w:numPr>
+        <w:suppressLineNumbers w:val="0"/>
+        <w:spacing w:before="0" w:beforeAutospacing="1" w:after="0" w:afterAutospacing="1"/>
+        <w:ind w:left="720" w:hanging="360"/>
+      </w:pPr>
+      <w:r>
+        <w:t xml:space="preserve">Show the </w:t>
+      </w:r>
+      <w:r>
+        <w:rPr>
+          <w:rStyle w:val="6"/>
+        </w:rPr>
+        <w:t>LOCATION_ID</w:t>
+      </w:r>
+      <w:r>
+        <w:t xml:space="preserve">, </w:t>
+      </w:r>
+      <w:r>
+        <w:rPr>
+          <w:rStyle w:val="6"/>
+        </w:rPr>
+        <w:t>CITY</w:t>
+      </w:r>
+      <w:r>
+        <w:t xml:space="preserve">, and </w:t>
+      </w:r>
+      <w:r>
+        <w:rPr>
+          <w:rStyle w:val="6"/>
+        </w:rPr>
+        <w:t>DEPARTMENT_NAME</w:t>
+      </w:r>
+      <w:r>
+        <w:t xml:space="preserve"> for departments in location 1700.</w:t>
+      </w:r>
+    </w:p>
+    <w:p>
+      <w:pPr>
+        <w:keepNext w:val="0"/>
+        <w:keepLines w:val="0"/>
+        <w:widowControl/>
+        <w:numPr>
+          <w:ilvl w:val="0"/>
+          <w:numId w:val="33"/>
+        </w:numPr>
+        <w:suppressLineNumbers w:val="0"/>
+        <w:spacing w:before="0" w:beforeAutospacing="1" w:after="0" w:afterAutospacing="1"/>
+        <w:ind w:left="720" w:hanging="360"/>
+      </w:pPr>
+      <w:r>
+        <w:t xml:space="preserve">Fetch the </w:t>
+      </w:r>
+      <w:r>
+        <w:rPr>
+          <w:rStyle w:val="6"/>
+        </w:rPr>
+        <w:t>EMPLOYEE_ID</w:t>
+      </w:r>
+      <w:r>
+        <w:t xml:space="preserve">, </w:t>
+      </w:r>
+      <w:r>
+        <w:rPr>
+          <w:rStyle w:val="6"/>
+        </w:rPr>
+        <w:t>FIRST_NAME</w:t>
+      </w:r>
+      <w:r>
+        <w:t xml:space="preserve">, and </w:t>
+      </w:r>
+      <w:r>
+        <w:rPr>
+          <w:rStyle w:val="6"/>
+        </w:rPr>
+        <w:t>MANAGER_ID</w:t>
+      </w:r>
+      <w:r>
+        <w:t xml:space="preserve"> of employees along with their manager’s </w:t>
+      </w:r>
+      <w:r>
+        <w:rPr>
+          <w:rStyle w:val="6"/>
+        </w:rPr>
+        <w:t>FIRST_NAME</w:t>
+      </w:r>
+      <w:r>
+        <w:t>.</w:t>
+      </w:r>
+    </w:p>
+    <w:p>
+      <w:pPr>
+        <w:keepNext w:val="0"/>
+        <w:keepLines w:val="0"/>
+        <w:widowControl/>
+        <w:suppressLineNumbers w:val="0"/>
+      </w:pPr>
+      <w:r>
+        <w:pict>
+          <v:rect id="_x0000_i1054" o:spt="1" style="height:1.5pt;width:432pt;" fillcolor="#A0A0A0" filled="t" stroked="f" coordsize="21600,21600" o:hr="t" o:hrstd="t" o:hralign="center">
+            <v:path/>
+            <v:fill on="t" focussize="0,0"/>
+            <v:stroke on="f"/>
+            <v:imagedata o:title=""/>
+            <o:lock v:ext="edit"/>
+            <w10:wrap type="none"/>
+            <w10:anchorlock/>
+          </v:rect>
+        </w:pict>
+      </w:r>
+    </w:p>
+    <w:p>
+      <w:pPr>
+        <w:pStyle w:val="2"/>
+        <w:keepNext w:val="0"/>
+        <w:keepLines w:val="0"/>
+        <w:widowControl/>
+        <w:suppressLineNumbers w:val="0"/>
+      </w:pPr>
+      <w:r>
+        <w:rPr>
+          <w:rStyle w:val="10"/>
+          <w:b/>
+          <w:bCs/>
+        </w:rPr>
+        <w:t>Outer Joins</w:t>
+      </w:r>
+    </w:p>
+    <w:p>
+      <w:pPr>
+        <w:keepNext w:val="0"/>
+        <w:keepLines w:val="0"/>
+        <w:widowControl/>
+        <w:numPr>
+          <w:ilvl w:val="0"/>
+          <w:numId w:val="34"/>
+        </w:numPr>
+        <w:suppressLineNumbers w:val="0"/>
+        <w:spacing w:before="0" w:beforeAutospacing="1" w:after="0" w:afterAutospacing="1"/>
+        <w:ind w:left="720" w:hanging="360"/>
+      </w:pPr>
+      <w:r>
+        <w:t xml:space="preserve">Display all </w:t>
+      </w:r>
+      <w:r>
+        <w:rPr>
+          <w:rStyle w:val="6"/>
+        </w:rPr>
+        <w:t>DEPARTMENT_NAME</w:t>
+      </w:r>
+      <w:r>
+        <w:t xml:space="preserve"> and their respective </w:t>
+      </w:r>
+      <w:r>
+        <w:rPr>
+          <w:rStyle w:val="6"/>
+        </w:rPr>
+        <w:t>LOCATION_ID</w:t>
+      </w:r>
+      <w:r>
+        <w:t xml:space="preserve"> even if no departments exist in some locations.</w:t>
+      </w:r>
+    </w:p>
+    <w:p>
+      <w:pPr>
+        <w:keepNext w:val="0"/>
+        <w:keepLines w:val="0"/>
+        <w:widowControl/>
+        <w:numPr>
+          <w:ilvl w:val="0"/>
+          <w:numId w:val="34"/>
+        </w:numPr>
+        <w:suppressLineNumbers w:val="0"/>
+        <w:spacing w:before="0" w:beforeAutospacing="1" w:after="0" w:afterAutospacing="1"/>
+        <w:ind w:left="720" w:hanging="360"/>
+      </w:pPr>
+      <w:r>
+        <w:t xml:space="preserve">List all </w:t>
+      </w:r>
+      <w:r>
+        <w:rPr>
+          <w:rStyle w:val="6"/>
+        </w:rPr>
+        <w:t>COUNTRY_NAME</w:t>
+      </w:r>
+      <w:r>
+        <w:t xml:space="preserve"> and their </w:t>
+      </w:r>
+      <w:r>
+        <w:rPr>
+          <w:rStyle w:val="6"/>
+        </w:rPr>
+        <w:t>REGION_NAME</w:t>
+      </w:r>
+      <w:r>
+        <w:t>, even if there are no regions assigned.</w:t>
+      </w:r>
+    </w:p>
+    <w:p>
+      <w:pPr>
+        <w:keepNext w:val="0"/>
+        <w:keepLines w:val="0"/>
+        <w:widowControl/>
+        <w:numPr>
+          <w:ilvl w:val="0"/>
+          <w:numId w:val="34"/>
+        </w:numPr>
+        <w:suppressLineNumbers w:val="0"/>
+        <w:spacing w:before="0" w:beforeAutospacing="1" w:after="0" w:afterAutospacing="1"/>
+        <w:ind w:left="720" w:hanging="360"/>
+      </w:pPr>
+      <w:r>
+        <w:t xml:space="preserve">Retrieve the </w:t>
+      </w:r>
+      <w:r>
+        <w:rPr>
+          <w:rStyle w:val="6"/>
+        </w:rPr>
+        <w:t>FIRST_NAME</w:t>
+      </w:r>
+      <w:r>
+        <w:t xml:space="preserve">, </w:t>
+      </w:r>
+      <w:r>
+        <w:rPr>
+          <w:rStyle w:val="6"/>
+        </w:rPr>
+        <w:t>LAST_NAME</w:t>
+      </w:r>
+      <w:r>
+        <w:t xml:space="preserve">, and </w:t>
+      </w:r>
+      <w:r>
+        <w:rPr>
+          <w:rStyle w:val="6"/>
+        </w:rPr>
+        <w:t>MANAGER_ID</w:t>
+      </w:r>
+      <w:r>
+        <w:t xml:space="preserve"> of employees, including employees without managers.</w:t>
+      </w:r>
+    </w:p>
+    <w:p>
+      <w:pPr>
+        <w:keepNext w:val="0"/>
+        <w:keepLines w:val="0"/>
+        <w:widowControl/>
+        <w:numPr>
+          <w:ilvl w:val="0"/>
+          <w:numId w:val="34"/>
+        </w:numPr>
+        <w:suppressLineNumbers w:val="0"/>
+        <w:spacing w:before="0" w:beforeAutospacing="1" w:after="0" w:afterAutospacing="1"/>
+        <w:ind w:left="720" w:hanging="360"/>
+      </w:pPr>
+      <w:r>
+        <w:t xml:space="preserve">Fetch all </w:t>
+      </w:r>
+      <w:r>
+        <w:rPr>
+          <w:rStyle w:val="6"/>
+        </w:rPr>
+        <w:t>JOB_TITLE</w:t>
+      </w:r>
+      <w:r>
+        <w:t xml:space="preserve"> and their respective employees, including jobs with no employees assigned.</w:t>
+      </w:r>
+    </w:p>
+    <w:p>
+      <w:pPr>
+        <w:keepNext w:val="0"/>
+        <w:keepLines w:val="0"/>
+        <w:widowControl/>
+        <w:numPr>
+          <w:ilvl w:val="0"/>
+          <w:numId w:val="34"/>
+        </w:numPr>
+        <w:suppressLineNumbers w:val="0"/>
+        <w:spacing w:before="0" w:beforeAutospacing="1" w:after="0" w:afterAutospacing="1"/>
+        <w:ind w:left="720" w:hanging="360"/>
+      </w:pPr>
+      <w:r>
+        <w:t xml:space="preserve">Display all </w:t>
+      </w:r>
+      <w:r>
+        <w:rPr>
+          <w:rStyle w:val="6"/>
+        </w:rPr>
+        <w:t>CITY</w:t>
+      </w:r>
+      <w:r>
+        <w:t xml:space="preserve"> and their </w:t>
+      </w:r>
+      <w:r>
+        <w:rPr>
+          <w:rStyle w:val="6"/>
+        </w:rPr>
+        <w:t>DEPARTMENT_NAME</w:t>
+      </w:r>
+      <w:r>
+        <w:t>, including cities with no departments.</w:t>
+      </w:r>
+    </w:p>
+    <w:p>
+      <w:pPr>
+        <w:keepNext w:val="0"/>
+        <w:keepLines w:val="0"/>
+        <w:widowControl/>
+        <w:suppressLineNumbers w:val="0"/>
+      </w:pPr>
+      <w:r>
+        <w:pict>
+          <v:rect id="_x0000_i1055" o:spt="1" style="height:1.5pt;width:432pt;" fillcolor="#A0A0A0" filled="t" stroked="f" coordsize="21600,21600" o:hr="t" o:hrstd="t" o:hralign="center">
+            <v:path/>
+            <v:fill on="t" focussize="0,0"/>
+            <v:stroke on="f"/>
+            <v:imagedata o:title=""/>
+            <o:lock v:ext="edit"/>
+            <w10:wrap type="none"/>
+            <w10:anchorlock/>
+          </v:rect>
+        </w:pict>
+      </w:r>
+    </w:p>
+    <w:p>
+      <w:pPr>
+        <w:pStyle w:val="2"/>
+        <w:keepNext w:val="0"/>
+        <w:keepLines w:val="0"/>
+        <w:widowControl/>
+        <w:suppressLineNumbers w:val="0"/>
+      </w:pPr>
+      <w:r>
+        <w:rPr>
+          <w:rStyle w:val="10"/>
+          <w:b/>
+          <w:bCs/>
+        </w:rPr>
+        <w:t>Cross Joins</w:t>
+      </w:r>
+    </w:p>
+    <w:p>
+      <w:pPr>
+        <w:keepNext w:val="0"/>
+        <w:keepLines w:val="0"/>
+        <w:widowControl/>
+        <w:numPr>
+          <w:ilvl w:val="0"/>
+          <w:numId w:val="35"/>
+        </w:numPr>
+        <w:suppressLineNumbers w:val="0"/>
+        <w:spacing w:before="0" w:beforeAutospacing="1" w:after="0" w:afterAutospacing="1"/>
+        <w:ind w:left="720" w:hanging="360"/>
+      </w:pPr>
+      <w:r>
+        <w:t xml:space="preserve">Generate a Cartesian product of </w:t>
+      </w:r>
+      <w:r>
+        <w:rPr>
+          <w:rStyle w:val="6"/>
+        </w:rPr>
+        <w:t>EMPLOYEES</w:t>
+      </w:r>
+      <w:r>
+        <w:t xml:space="preserve"> and </w:t>
+      </w:r>
+      <w:r>
+        <w:rPr>
+          <w:rStyle w:val="6"/>
+        </w:rPr>
+        <w:t>DEPARTMENTS</w:t>
+      </w:r>
+      <w:r>
+        <w:t xml:space="preserve"> tables showing </w:t>
+      </w:r>
+      <w:r>
+        <w:rPr>
+          <w:rStyle w:val="6"/>
+        </w:rPr>
+        <w:t>FIRST_NAME</w:t>
+      </w:r>
+      <w:r>
+        <w:t xml:space="preserve">, </w:t>
+      </w:r>
+      <w:r>
+        <w:rPr>
+          <w:rStyle w:val="6"/>
+        </w:rPr>
+        <w:t>LAST_NAME</w:t>
+      </w:r>
+      <w:r>
+        <w:t xml:space="preserve">, and </w:t>
+      </w:r>
+      <w:r>
+        <w:rPr>
+          <w:rStyle w:val="6"/>
+        </w:rPr>
+        <w:t>DEPARTMENT_NAME</w:t>
+      </w:r>
+      <w:r>
+        <w:t>.</w:t>
+      </w:r>
+    </w:p>
+    <w:p>
+      <w:pPr>
+        <w:keepNext w:val="0"/>
+        <w:keepLines w:val="0"/>
+        <w:widowControl/>
+        <w:numPr>
+          <w:ilvl w:val="0"/>
+          <w:numId w:val="35"/>
+        </w:numPr>
+        <w:suppressLineNumbers w:val="0"/>
+        <w:spacing w:before="0" w:beforeAutospacing="1" w:after="0" w:afterAutospacing="1"/>
+        <w:ind w:left="720" w:hanging="360"/>
+      </w:pPr>
+      <w:r>
+        <w:t xml:space="preserve">Create a Cartesian product of </w:t>
+      </w:r>
+      <w:r>
+        <w:rPr>
+          <w:rStyle w:val="6"/>
+        </w:rPr>
+        <w:t>COUNTRIES</w:t>
+      </w:r>
+      <w:r>
+        <w:t xml:space="preserve"> and </w:t>
+      </w:r>
+      <w:r>
+        <w:rPr>
+          <w:rStyle w:val="6"/>
+        </w:rPr>
+        <w:t>REGIONS</w:t>
+      </w:r>
+      <w:r>
+        <w:t xml:space="preserve"> displaying </w:t>
+      </w:r>
+      <w:r>
+        <w:rPr>
+          <w:rStyle w:val="6"/>
+        </w:rPr>
+        <w:t>COUNTRY_NAME</w:t>
+      </w:r>
+      <w:r>
+        <w:t xml:space="preserve"> and </w:t>
+      </w:r>
+      <w:r>
+        <w:rPr>
+          <w:rStyle w:val="6"/>
+        </w:rPr>
+        <w:t>REGION_NAME</w:t>
+      </w:r>
+      <w:r>
+        <w:t>.</w:t>
+      </w:r>
+    </w:p>
+    <w:p>
+      <w:pPr>
+        <w:keepNext w:val="0"/>
+        <w:keepLines w:val="0"/>
+        <w:widowControl/>
+        <w:suppressLineNumbers w:val="0"/>
+      </w:pPr>
+      <w:r>
+        <w:pict>
+          <v:rect id="_x0000_i1056" o:spt="1" style="height:1.5pt;width:432pt;" fillcolor="#A0A0A0" filled="t" stroked="f" coordsize="21600,21600" o:hr="t" o:hrstd="t" o:hralign="center">
+            <v:path/>
+            <v:fill on="t" focussize="0,0"/>
+            <v:stroke on="f"/>
+            <v:imagedata o:title=""/>
+            <o:lock v:ext="edit"/>
+            <w10:wrap type="none"/>
+            <w10:anchorlock/>
+          </v:rect>
+        </w:pict>
+      </w:r>
+    </w:p>
+    <w:p>
+      <w:pPr>
+        <w:pStyle w:val="2"/>
+        <w:keepNext w:val="0"/>
+        <w:keepLines w:val="0"/>
+        <w:widowControl/>
+        <w:suppressLineNumbers w:val="0"/>
+      </w:pPr>
+      <w:r>
+        <w:rPr>
+          <w:rStyle w:val="10"/>
+          <w:b/>
+          <w:bCs/>
+        </w:rPr>
+        <w:t>Self Joins</w:t>
+      </w:r>
+    </w:p>
+    <w:p>
+      <w:pPr>
+        <w:keepNext w:val="0"/>
+        <w:keepLines w:val="0"/>
+        <w:widowControl/>
+        <w:numPr>
+          <w:ilvl w:val="0"/>
+          <w:numId w:val="36"/>
+        </w:numPr>
+        <w:suppressLineNumbers w:val="0"/>
+        <w:spacing w:before="0" w:beforeAutospacing="1" w:after="0" w:afterAutospacing="1"/>
+        <w:ind w:left="720" w:hanging="360"/>
+      </w:pPr>
+      <w:r>
+        <w:t xml:space="preserve">Retrieve the </w:t>
+      </w:r>
+      <w:r>
+        <w:rPr>
+          <w:rStyle w:val="6"/>
+        </w:rPr>
+        <w:t>EMPLOYEE_ID</w:t>
+      </w:r>
+      <w:r>
+        <w:t xml:space="preserve"> and </w:t>
+      </w:r>
+      <w:r>
+        <w:rPr>
+          <w:rStyle w:val="6"/>
+        </w:rPr>
+        <w:t>FIRST_NAME</w:t>
+      </w:r>
+      <w:r>
+        <w:t xml:space="preserve"> of employees along with their manager’s </w:t>
+      </w:r>
+      <w:r>
+        <w:rPr>
+          <w:rStyle w:val="6"/>
+        </w:rPr>
+        <w:t>EMPLOYEE_ID</w:t>
+      </w:r>
+      <w:r>
+        <w:t xml:space="preserve"> and </w:t>
+      </w:r>
+      <w:r>
+        <w:rPr>
+          <w:rStyle w:val="6"/>
+        </w:rPr>
+        <w:t>FIRST_NAME</w:t>
+      </w:r>
+      <w:r>
+        <w:t>.</w:t>
+      </w:r>
+    </w:p>
+    <w:p>
+      <w:pPr>
+        <w:keepNext w:val="0"/>
+        <w:keepLines w:val="0"/>
+        <w:widowControl/>
+        <w:numPr>
+          <w:ilvl w:val="0"/>
+          <w:numId w:val="36"/>
+        </w:numPr>
+        <w:suppressLineNumbers w:val="0"/>
+        <w:spacing w:before="0" w:beforeAutospacing="1" w:after="0" w:afterAutospacing="1"/>
+        <w:ind w:left="720" w:hanging="360"/>
+      </w:pPr>
+      <w:r>
+        <w:t>List employees who work in the same department as employee 100.</w:t>
+      </w:r>
+    </w:p>
+    <w:p>
+      <w:pPr>
+        <w:keepNext w:val="0"/>
+        <w:keepLines w:val="0"/>
+        <w:widowControl/>
+        <w:numPr>
+          <w:ilvl w:val="0"/>
+          <w:numId w:val="36"/>
+        </w:numPr>
+        <w:suppressLineNumbers w:val="0"/>
+        <w:spacing w:before="0" w:beforeAutospacing="1" w:after="0" w:afterAutospacing="1"/>
+        <w:ind w:left="720" w:hanging="360"/>
+      </w:pPr>
+      <w:r>
+        <w:t>Show all pairs of employees who are working under the same manager.</w:t>
+      </w:r>
+    </w:p>
+    <w:p>
+      <w:pPr>
+        <w:keepNext w:val="0"/>
+        <w:keepLines w:val="0"/>
+        <w:widowControl/>
+        <w:suppressLineNumbers w:val="0"/>
+      </w:pPr>
+      <w:r>
+        <w:pict>
+          <v:rect id="_x0000_i1057" o:spt="1" style="height:1.5pt;width:432pt;" fillcolor="#A0A0A0" filled="t" stroked="f" coordsize="21600,21600" o:hr="t" o:hrstd="t" o:hralign="center">
+            <v:path/>
+            <v:fill on="t" focussize="0,0"/>
+            <v:stroke on="f"/>
+            <v:imagedata o:title=""/>
+            <o:lock v:ext="edit"/>
+            <w10:wrap type="none"/>
+            <w10:anchorlock/>
+          </v:rect>
+        </w:pict>
+      </w:r>
+    </w:p>
+    <w:p>
+      <w:pPr>
+        <w:pStyle w:val="2"/>
+        <w:keepNext w:val="0"/>
+        <w:keepLines w:val="0"/>
+        <w:widowControl/>
+        <w:suppressLineNumbers w:val="0"/>
+      </w:pPr>
+      <w:r>
+        <w:rPr>
+          <w:rStyle w:val="10"/>
+          <w:b/>
+          <w:bCs/>
+        </w:rPr>
+        <w:t>Natural Joins</w:t>
+      </w:r>
+    </w:p>
+    <w:p>
+      <w:pPr>
+        <w:keepNext w:val="0"/>
+        <w:keepLines w:val="0"/>
+        <w:widowControl/>
+        <w:numPr>
+          <w:ilvl w:val="0"/>
+          <w:numId w:val="37"/>
+        </w:numPr>
+        <w:suppressLineNumbers w:val="0"/>
+        <w:spacing w:before="0" w:beforeAutospacing="1" w:after="0" w:afterAutospacing="1"/>
+        <w:ind w:left="720" w:hanging="360"/>
+      </w:pPr>
+      <w:r>
+        <w:t xml:space="preserve">Retrieve the </w:t>
+      </w:r>
+      <w:r>
+        <w:rPr>
+          <w:rStyle w:val="6"/>
+        </w:rPr>
+        <w:t>DEPARTMENT_NAME</w:t>
+      </w:r>
+      <w:r>
+        <w:t xml:space="preserve"> and </w:t>
+      </w:r>
+      <w:r>
+        <w:rPr>
+          <w:rStyle w:val="6"/>
+        </w:rPr>
+        <w:t>LOCATION_ID</w:t>
+      </w:r>
+      <w:r>
+        <w:t xml:space="preserve"> using a natural join between </w:t>
+      </w:r>
+      <w:r>
+        <w:rPr>
+          <w:rStyle w:val="6"/>
+        </w:rPr>
+        <w:t>DEPARTMENTS</w:t>
+      </w:r>
+      <w:r>
+        <w:t xml:space="preserve"> and </w:t>
+      </w:r>
+      <w:r>
+        <w:rPr>
+          <w:rStyle w:val="6"/>
+        </w:rPr>
+        <w:t>LOCATIONS</w:t>
+      </w:r>
+      <w:r>
+        <w:t>.</w:t>
+      </w:r>
+    </w:p>
+    <w:p>
+      <w:pPr>
+        <w:keepNext w:val="0"/>
+        <w:keepLines w:val="0"/>
+        <w:widowControl/>
+        <w:numPr>
+          <w:ilvl w:val="0"/>
+          <w:numId w:val="37"/>
+        </w:numPr>
+        <w:suppressLineNumbers w:val="0"/>
+        <w:spacing w:before="0" w:beforeAutospacing="1" w:after="0" w:afterAutospacing="1"/>
+        <w:ind w:left="720" w:hanging="360"/>
+      </w:pPr>
+      <w:r>
+        <w:t xml:space="preserve">List the </w:t>
+      </w:r>
+      <w:r>
+        <w:rPr>
+          <w:rStyle w:val="6"/>
+        </w:rPr>
+        <w:t>COUNTRY_NAME</w:t>
+      </w:r>
+      <w:r>
+        <w:t xml:space="preserve"> and </w:t>
+      </w:r>
+      <w:r>
+        <w:rPr>
+          <w:rStyle w:val="6"/>
+        </w:rPr>
+        <w:t>REGION_NAME</w:t>
+      </w:r>
+      <w:r>
+        <w:t xml:space="preserve"> using a natural join between </w:t>
+      </w:r>
+      <w:r>
+        <w:rPr>
+          <w:rStyle w:val="6"/>
+        </w:rPr>
+        <w:t>COUNTRIES</w:t>
+      </w:r>
+      <w:r>
+        <w:t xml:space="preserve"> and </w:t>
+      </w:r>
+      <w:r>
+        <w:rPr>
+          <w:rStyle w:val="6"/>
+        </w:rPr>
+        <w:t>REGIONS</w:t>
+      </w:r>
+      <w:r>
+        <w:t>.</w:t>
+      </w:r>
+    </w:p>
+    <w:p>
+      <w:pPr>
+        <w:keepNext w:val="0"/>
+        <w:keepLines w:val="0"/>
+        <w:widowControl/>
+        <w:suppressLineNumbers w:val="0"/>
+      </w:pPr>
+      <w:r>
+        <w:pict>
+          <v:rect id="_x0000_i1058" o:spt="1" style="height:1.5pt;width:432pt;" fillcolor="#A0A0A0" filled="t" stroked="f" coordsize="21600,21600" o:hr="t" o:hrstd="t" o:hralign="center">
+            <v:path/>
+            <v:fill on="t" focussize="0,0"/>
+            <v:stroke on="f"/>
+            <v:imagedata o:title=""/>
+            <o:lock v:ext="edit"/>
+            <w10:wrap type="none"/>
+            <w10:anchorlock/>
+          </v:rect>
+        </w:pict>
+      </w:r>
+    </w:p>
+    <w:p>
+      <w:pPr>
+        <w:pStyle w:val="2"/>
+        <w:keepNext w:val="0"/>
+        <w:keepLines w:val="0"/>
+        <w:widowControl/>
+        <w:suppressLineNumbers w:val="0"/>
+      </w:pPr>
+      <w:r>
+        <w:rPr>
+          <w:rStyle w:val="10"/>
+          <w:b/>
+          <w:bCs/>
+        </w:rPr>
+        <w:t>Set Operators with Joins/Subqueries</w:t>
+      </w:r>
+    </w:p>
+    <w:p>
+      <w:pPr>
+        <w:keepNext w:val="0"/>
+        <w:keepLines w:val="0"/>
+        <w:widowControl/>
+        <w:numPr>
+          <w:ilvl w:val="0"/>
+          <w:numId w:val="38"/>
+        </w:numPr>
+        <w:suppressLineNumbers w:val="0"/>
+        <w:spacing w:before="0" w:beforeAutospacing="1" w:after="0" w:afterAutospacing="1"/>
+        <w:ind w:left="720" w:hanging="360"/>
+      </w:pPr>
+      <w:r>
+        <w:t xml:space="preserve">Find the </w:t>
+      </w:r>
+      <w:r>
+        <w:rPr>
+          <w:rStyle w:val="6"/>
+        </w:rPr>
+        <w:t>FIRST_NAME</w:t>
+      </w:r>
+      <w:r>
+        <w:t xml:space="preserve"> and </w:t>
+      </w:r>
+      <w:r>
+        <w:rPr>
+          <w:rStyle w:val="6"/>
+        </w:rPr>
+        <w:t>LAST_NAME</w:t>
+      </w:r>
+      <w:r>
+        <w:t xml:space="preserve"> of employees who either have a salary greater than 15000 or work in department 60.</w:t>
+      </w:r>
+    </w:p>
+    <w:p>
+      <w:pPr>
+        <w:keepNext w:val="0"/>
+        <w:keepLines w:val="0"/>
+        <w:widowControl/>
+        <w:numPr>
+          <w:ilvl w:val="0"/>
+          <w:numId w:val="38"/>
+        </w:numPr>
+        <w:suppressLineNumbers w:val="0"/>
+        <w:spacing w:before="0" w:beforeAutospacing="1" w:after="0" w:afterAutospacing="1"/>
+        <w:ind w:left="720" w:hanging="360"/>
+      </w:pPr>
+      <w:r>
+        <w:t xml:space="preserve">Retrieve all unique </w:t>
+      </w:r>
+      <w:r>
+        <w:rPr>
+          <w:rStyle w:val="6"/>
+        </w:rPr>
+        <w:t>CITY</w:t>
+      </w:r>
+      <w:r>
+        <w:t xml:space="preserve"> names where either departments or employees are located.</w:t>
+      </w:r>
+    </w:p>
+    <w:p>
+      <w:pPr>
+        <w:keepNext w:val="0"/>
+        <w:keepLines w:val="0"/>
+        <w:widowControl/>
+        <w:numPr>
+          <w:ilvl w:val="0"/>
+          <w:numId w:val="38"/>
+        </w:numPr>
+        <w:suppressLineNumbers w:val="0"/>
+        <w:spacing w:before="0" w:beforeAutospacing="1" w:after="0" w:afterAutospacing="1"/>
+        <w:ind w:left="720" w:hanging="360"/>
+      </w:pPr>
+      <w:r>
+        <w:t xml:space="preserve">List all </w:t>
+      </w:r>
+      <w:r>
+        <w:rPr>
+          <w:rStyle w:val="6"/>
+        </w:rPr>
+        <w:t>REGION_NAME</w:t>
+      </w:r>
+      <w:r>
+        <w:t xml:space="preserve"> and </w:t>
+      </w:r>
+      <w:r>
+        <w:rPr>
+          <w:rStyle w:val="6"/>
+        </w:rPr>
+        <w:t>COUNTRY_NAME</w:t>
+      </w:r>
+      <w:r>
+        <w:t xml:space="preserve"> where countries belong to regions with </w:t>
+      </w:r>
+      <w:r>
+        <w:rPr>
+          <w:rStyle w:val="6"/>
+        </w:rPr>
+        <w:t>REGION_ID</w:t>
+      </w:r>
+      <w:r>
+        <w:t xml:space="preserve"> less than 3.</w:t>
+      </w:r>
+    </w:p>
+    <w:p>
+      <w:pPr>
+        <w:keepNext w:val="0"/>
+        <w:keepLines w:val="0"/>
+        <w:widowControl/>
+        <w:suppressLineNumbers w:val="0"/>
+      </w:pPr>
+      <w:r>
+        <w:pict>
+          <v:rect id="_x0000_i1059" o:spt="1" style="height:1.5pt;width:432pt;" fillcolor="#A0A0A0" filled="t" stroked="f" coordsize="21600,21600" o:hr="t" o:hrstd="t" o:hralign="center">
             <v:path/>
             <v:fill on="t" focussize="0,0"/>
             <v:stroke on="f"/>
@@ -15315,6 +17572,155 @@
 <file path=word/numbering.xml><?xml version="1.0" encoding="utf-8"?>
 <w:numbering xmlns:wpc="http://schemas.microsoft.com/office/word/2010/wordprocessingCanvas" xmlns:mc="http://schemas.openxmlformats.org/markup-compatibility/2006" xmlns:o="urn:schemas-microsoft-com:office:office" xmlns:r="http://schemas.openxmlformats.org/officeDocument/2006/relationships" xmlns:m="http://schemas.openxmlformats.org/officeDocument/2006/math" xmlns:v="urn:schemas-microsoft-com:vml" xmlns:wp14="http://schemas.microsoft.com/office/word/2010/wordprocessingDrawing" xmlns:wp="http://schemas.openxmlformats.org/drawingml/2006/wordprocessingDrawing" xmlns:w10="urn:schemas-microsoft-com:office:word" xmlns:w="http://schemas.openxmlformats.org/wordprocessingml/2006/main" xmlns:w14="http://schemas.microsoft.com/office/word/2010/wordml" xmlns:wpg="http://schemas.microsoft.com/office/word/2010/wordprocessingGroup" xmlns:wpi="http://schemas.microsoft.com/office/word/2010/wordprocessingInk" xmlns:wne="http://schemas.microsoft.com/office/word/2006/wordml" xmlns:wps="http://schemas.microsoft.com/office/word/2010/wordprocessingShape" xmlns:wpsCustomData="http://www.wps.cn/officeDocument/2013/wpsCustomData" mc:Ignorable="w14 wp14">
   <w:abstractNum w:abstractNumId="0">
+    <w:nsid w:val="8246AF5C"/>
+    <w:multiLevelType w:val="multilevel"/>
+    <w:tmpl w:val="8246AF5C"/>
+    <w:lvl w:ilvl="0" w:tentative="0">
+      <w:start w:val="1"/>
+      <w:numFmt w:val="decimal"/>
+      <w:lvlText w:val="%1."/>
+      <w:lvlJc w:val="left"/>
+      <w:pPr>
+        <w:tabs>
+          <w:tab w:val="left" w:pos="720"/>
+        </w:tabs>
+        <w:ind w:left="720" w:hanging="360"/>
+      </w:pPr>
+      <w:rPr>
+        <w:sz w:val="24"/>
+        <w:szCs w:val="24"/>
+      </w:rPr>
+    </w:lvl>
+    <w:lvl w:ilvl="1" w:tentative="0">
+      <w:start w:val="1"/>
+      <w:numFmt w:val="decimal"/>
+      <w:lvlText w:val="%2."/>
+      <w:lvlJc w:val="left"/>
+      <w:pPr>
+        <w:tabs>
+          <w:tab w:val="left" w:pos="1440"/>
+        </w:tabs>
+        <w:ind w:left="1440" w:hanging="360"/>
+      </w:pPr>
+      <w:rPr>
+        <w:sz w:val="24"/>
+        <w:szCs w:val="24"/>
+      </w:rPr>
+    </w:lvl>
+    <w:lvl w:ilvl="2" w:tentative="0">
+      <w:start w:val="1"/>
+      <w:numFmt w:val="decimal"/>
+      <w:lvlText w:val="%3."/>
+      <w:lvlJc w:val="left"/>
+      <w:pPr>
+        <w:tabs>
+          <w:tab w:val="left" w:pos="2160"/>
+        </w:tabs>
+        <w:ind w:left="2160" w:hanging="360"/>
+      </w:pPr>
+      <w:rPr>
+        <w:sz w:val="24"/>
+        <w:szCs w:val="24"/>
+      </w:rPr>
+    </w:lvl>
+    <w:lvl w:ilvl="3" w:tentative="0">
+      <w:start w:val="1"/>
+      <w:numFmt w:val="decimal"/>
+      <w:lvlText w:val="%4."/>
+      <w:lvlJc w:val="left"/>
+      <w:pPr>
+        <w:tabs>
+          <w:tab w:val="left" w:pos="2517"/>
+        </w:tabs>
+        <w:ind w:left="2880" w:hanging="360"/>
+      </w:pPr>
+      <w:rPr>
+        <w:sz w:val="24"/>
+        <w:szCs w:val="24"/>
+      </w:rPr>
+    </w:lvl>
+    <w:lvl w:ilvl="4" w:tentative="0">
+      <w:start w:val="1"/>
+      <w:numFmt w:val="decimal"/>
+      <w:lvlText w:val="%5."/>
+      <w:lvlJc w:val="left"/>
+      <w:pPr>
+        <w:tabs>
+          <w:tab w:val="left" w:pos="3238"/>
+        </w:tabs>
+        <w:ind w:left="3600" w:hanging="360"/>
+      </w:pPr>
+      <w:rPr>
+        <w:sz w:val="24"/>
+        <w:szCs w:val="24"/>
+      </w:rPr>
+    </w:lvl>
+    <w:lvl w:ilvl="5" w:tentative="0">
+      <w:start w:val="1"/>
+      <w:numFmt w:val="decimal"/>
+      <w:lvlText w:val="%6."/>
+      <w:lvlJc w:val="left"/>
+      <w:pPr>
+        <w:tabs>
+          <w:tab w:val="left" w:pos="3958"/>
+        </w:tabs>
+        <w:ind w:left="4320" w:hanging="360"/>
+      </w:pPr>
+      <w:rPr>
+        <w:sz w:val="24"/>
+        <w:szCs w:val="24"/>
+      </w:rPr>
+    </w:lvl>
+    <w:lvl w:ilvl="6" w:tentative="0">
+      <w:start w:val="1"/>
+      <w:numFmt w:val="decimal"/>
+      <w:lvlText w:val="%7."/>
+      <w:lvlJc w:val="left"/>
+      <w:pPr>
+        <w:tabs>
+          <w:tab w:val="left" w:pos="4678"/>
+        </w:tabs>
+        <w:ind w:left="5040" w:hanging="360"/>
+      </w:pPr>
+      <w:rPr>
+        <w:sz w:val="24"/>
+        <w:szCs w:val="24"/>
+      </w:rPr>
+    </w:lvl>
+    <w:lvl w:ilvl="7" w:tentative="0">
+      <w:start w:val="1"/>
+      <w:numFmt w:val="decimal"/>
+      <w:lvlText w:val="%8."/>
+      <w:lvlJc w:val="left"/>
+      <w:pPr>
+        <w:tabs>
+          <w:tab w:val="left" w:pos="5398"/>
+        </w:tabs>
+        <w:ind w:left="5760" w:hanging="360"/>
+      </w:pPr>
+      <w:rPr>
+        <w:sz w:val="24"/>
+        <w:szCs w:val="24"/>
+      </w:rPr>
+    </w:lvl>
+    <w:lvl w:ilvl="8" w:tentative="0">
+      <w:start w:val="1"/>
+      <w:numFmt w:val="decimal"/>
+      <w:lvlText w:val="%9."/>
+      <w:lvlJc w:val="left"/>
+      <w:pPr>
+        <w:tabs>
+          <w:tab w:val="left" w:pos="6118"/>
+        </w:tabs>
+        <w:ind w:left="6480" w:hanging="360"/>
+      </w:pPr>
+      <w:rPr>
+        <w:sz w:val="24"/>
+        <w:szCs w:val="24"/>
+      </w:rPr>
+    </w:lvl>
+  </w:abstractNum>
+  <w:abstractNum w:abstractNumId="1">
     <w:nsid w:val="852AD227"/>
     <w:multiLevelType w:val="multilevel"/>
     <w:tmpl w:val="852AD227"/>
@@ -15463,7 +17869,7 @@
       </w:rPr>
     </w:lvl>
   </w:abstractNum>
-  <w:abstractNum w:abstractNumId="1">
+  <w:abstractNum w:abstractNumId="2">
     <w:nsid w:val="9B1BA974"/>
     <w:multiLevelType w:val="multilevel"/>
     <w:tmpl w:val="9B1BA974"/>
@@ -15612,7 +18018,7 @@
       </w:rPr>
     </w:lvl>
   </w:abstractNum>
-  <w:abstractNum w:abstractNumId="2">
+  <w:abstractNum w:abstractNumId="3">
     <w:nsid w:val="9E1E9C37"/>
     <w:multiLevelType w:val="multilevel"/>
     <w:tmpl w:val="9E1E9C37"/>
@@ -15761,7 +18167,7 @@
       </w:rPr>
     </w:lvl>
   </w:abstractNum>
-  <w:abstractNum w:abstractNumId="3">
+  <w:abstractNum w:abstractNumId="4">
     <w:nsid w:val="9E56101F"/>
     <w:multiLevelType w:val="multilevel"/>
     <w:tmpl w:val="9E56101F"/>
@@ -15910,7 +18316,7 @@
       </w:rPr>
     </w:lvl>
   </w:abstractNum>
-  <w:abstractNum w:abstractNumId="4">
+  <w:abstractNum w:abstractNumId="5">
     <w:nsid w:val="A1BCCF97"/>
     <w:multiLevelType w:val="multilevel"/>
     <w:tmpl w:val="A1BCCF97"/>
@@ -16059,7 +18465,7 @@
       </w:rPr>
     </w:lvl>
   </w:abstractNum>
-  <w:abstractNum w:abstractNumId="5">
+  <w:abstractNum w:abstractNumId="6">
     <w:nsid w:val="A529CCA9"/>
     <w:multiLevelType w:val="multilevel"/>
     <w:tmpl w:val="A529CCA9"/>
@@ -16208,7 +18614,7 @@
       </w:rPr>
     </w:lvl>
   </w:abstractNum>
-  <w:abstractNum w:abstractNumId="6">
+  <w:abstractNum w:abstractNumId="7">
     <w:nsid w:val="A8DAE53A"/>
     <w:multiLevelType w:val="multilevel"/>
     <w:tmpl w:val="A8DAE53A"/>
@@ -16357,7 +18763,7 @@
       </w:rPr>
     </w:lvl>
   </w:abstractNum>
-  <w:abstractNum w:abstractNumId="7">
+  <w:abstractNum w:abstractNumId="8">
     <w:nsid w:val="AD5B2CAA"/>
     <w:multiLevelType w:val="multilevel"/>
     <w:tmpl w:val="AD5B2CAA"/>
@@ -16506,7 +18912,7 @@
       </w:rPr>
     </w:lvl>
   </w:abstractNum>
-  <w:abstractNum w:abstractNumId="8">
+  <w:abstractNum w:abstractNumId="9">
     <w:nsid w:val="BB9087D6"/>
     <w:multiLevelType w:val="multilevel"/>
     <w:tmpl w:val="BB9087D6"/>
@@ -16655,7 +19061,305 @@
       </w:rPr>
     </w:lvl>
   </w:abstractNum>
-  <w:abstractNum w:abstractNumId="9">
+  <w:abstractNum w:abstractNumId="10">
+    <w:nsid w:val="C7067F5D"/>
+    <w:multiLevelType w:val="multilevel"/>
+    <w:tmpl w:val="C7067F5D"/>
+    <w:lvl w:ilvl="0" w:tentative="0">
+      <w:start w:val="1"/>
+      <w:numFmt w:val="decimal"/>
+      <w:lvlText w:val="%1."/>
+      <w:lvlJc w:val="left"/>
+      <w:pPr>
+        <w:tabs>
+          <w:tab w:val="left" w:pos="720"/>
+        </w:tabs>
+        <w:ind w:left="720" w:hanging="360"/>
+      </w:pPr>
+      <w:rPr>
+        <w:sz w:val="24"/>
+        <w:szCs w:val="24"/>
+      </w:rPr>
+    </w:lvl>
+    <w:lvl w:ilvl="1" w:tentative="0">
+      <w:start w:val="1"/>
+      <w:numFmt w:val="decimal"/>
+      <w:lvlText w:val="%2."/>
+      <w:lvlJc w:val="left"/>
+      <w:pPr>
+        <w:tabs>
+          <w:tab w:val="left" w:pos="1440"/>
+        </w:tabs>
+        <w:ind w:left="1440" w:hanging="360"/>
+      </w:pPr>
+      <w:rPr>
+        <w:sz w:val="24"/>
+        <w:szCs w:val="24"/>
+      </w:rPr>
+    </w:lvl>
+    <w:lvl w:ilvl="2" w:tentative="0">
+      <w:start w:val="1"/>
+      <w:numFmt w:val="decimal"/>
+      <w:lvlText w:val="%3."/>
+      <w:lvlJc w:val="left"/>
+      <w:pPr>
+        <w:tabs>
+          <w:tab w:val="left" w:pos="2160"/>
+        </w:tabs>
+        <w:ind w:left="2160" w:hanging="360"/>
+      </w:pPr>
+      <w:rPr>
+        <w:sz w:val="24"/>
+        <w:szCs w:val="24"/>
+      </w:rPr>
+    </w:lvl>
+    <w:lvl w:ilvl="3" w:tentative="0">
+      <w:start w:val="1"/>
+      <w:numFmt w:val="decimal"/>
+      <w:lvlText w:val="%4."/>
+      <w:lvlJc w:val="left"/>
+      <w:pPr>
+        <w:tabs>
+          <w:tab w:val="left" w:pos="2517"/>
+        </w:tabs>
+        <w:ind w:left="2880" w:hanging="360"/>
+      </w:pPr>
+      <w:rPr>
+        <w:sz w:val="24"/>
+        <w:szCs w:val="24"/>
+      </w:rPr>
+    </w:lvl>
+    <w:lvl w:ilvl="4" w:tentative="0">
+      <w:start w:val="1"/>
+      <w:numFmt w:val="decimal"/>
+      <w:lvlText w:val="%5."/>
+      <w:lvlJc w:val="left"/>
+      <w:pPr>
+        <w:tabs>
+          <w:tab w:val="left" w:pos="3238"/>
+        </w:tabs>
+        <w:ind w:left="3600" w:hanging="360"/>
+      </w:pPr>
+      <w:rPr>
+        <w:sz w:val="24"/>
+        <w:szCs w:val="24"/>
+      </w:rPr>
+    </w:lvl>
+    <w:lvl w:ilvl="5" w:tentative="0">
+      <w:start w:val="1"/>
+      <w:numFmt w:val="decimal"/>
+      <w:lvlText w:val="%6."/>
+      <w:lvlJc w:val="left"/>
+      <w:pPr>
+        <w:tabs>
+          <w:tab w:val="left" w:pos="3958"/>
+        </w:tabs>
+        <w:ind w:left="4320" w:hanging="360"/>
+      </w:pPr>
+      <w:rPr>
+        <w:sz w:val="24"/>
+        <w:szCs w:val="24"/>
+      </w:rPr>
+    </w:lvl>
+    <w:lvl w:ilvl="6" w:tentative="0">
+      <w:start w:val="1"/>
+      <w:numFmt w:val="decimal"/>
+      <w:lvlText w:val="%7."/>
+      <w:lvlJc w:val="left"/>
+      <w:pPr>
+        <w:tabs>
+          <w:tab w:val="left" w:pos="4678"/>
+        </w:tabs>
+        <w:ind w:left="5040" w:hanging="360"/>
+      </w:pPr>
+      <w:rPr>
+        <w:sz w:val="24"/>
+        <w:szCs w:val="24"/>
+      </w:rPr>
+    </w:lvl>
+    <w:lvl w:ilvl="7" w:tentative="0">
+      <w:start w:val="1"/>
+      <w:numFmt w:val="decimal"/>
+      <w:lvlText w:val="%8."/>
+      <w:lvlJc w:val="left"/>
+      <w:pPr>
+        <w:tabs>
+          <w:tab w:val="left" w:pos="5398"/>
+        </w:tabs>
+        <w:ind w:left="5760" w:hanging="360"/>
+      </w:pPr>
+      <w:rPr>
+        <w:sz w:val="24"/>
+        <w:szCs w:val="24"/>
+      </w:rPr>
+    </w:lvl>
+    <w:lvl w:ilvl="8" w:tentative="0">
+      <w:start w:val="1"/>
+      <w:numFmt w:val="decimal"/>
+      <w:lvlText w:val="%9."/>
+      <w:lvlJc w:val="left"/>
+      <w:pPr>
+        <w:tabs>
+          <w:tab w:val="left" w:pos="6118"/>
+        </w:tabs>
+        <w:ind w:left="6480" w:hanging="360"/>
+      </w:pPr>
+      <w:rPr>
+        <w:sz w:val="24"/>
+        <w:szCs w:val="24"/>
+      </w:rPr>
+    </w:lvl>
+  </w:abstractNum>
+  <w:abstractNum w:abstractNumId="11">
+    <w:nsid w:val="CA0FC278"/>
+    <w:multiLevelType w:val="multilevel"/>
+    <w:tmpl w:val="CA0FC278"/>
+    <w:lvl w:ilvl="0" w:tentative="0">
+      <w:start w:val="1"/>
+      <w:numFmt w:val="decimal"/>
+      <w:lvlText w:val="%1."/>
+      <w:lvlJc w:val="left"/>
+      <w:pPr>
+        <w:tabs>
+          <w:tab w:val="left" w:pos="720"/>
+        </w:tabs>
+        <w:ind w:left="720" w:hanging="360"/>
+      </w:pPr>
+      <w:rPr>
+        <w:sz w:val="24"/>
+        <w:szCs w:val="24"/>
+      </w:rPr>
+    </w:lvl>
+    <w:lvl w:ilvl="1" w:tentative="0">
+      <w:start w:val="1"/>
+      <w:numFmt w:val="decimal"/>
+      <w:lvlText w:val="%2."/>
+      <w:lvlJc w:val="left"/>
+      <w:pPr>
+        <w:tabs>
+          <w:tab w:val="left" w:pos="1440"/>
+        </w:tabs>
+        <w:ind w:left="1440" w:hanging="360"/>
+      </w:pPr>
+      <w:rPr>
+        <w:sz w:val="24"/>
+        <w:szCs w:val="24"/>
+      </w:rPr>
+    </w:lvl>
+    <w:lvl w:ilvl="2" w:tentative="0">
+      <w:start w:val="1"/>
+      <w:numFmt w:val="decimal"/>
+      <w:lvlText w:val="%3."/>
+      <w:lvlJc w:val="left"/>
+      <w:pPr>
+        <w:tabs>
+          <w:tab w:val="left" w:pos="2160"/>
+        </w:tabs>
+        <w:ind w:left="2160" w:hanging="360"/>
+      </w:pPr>
+      <w:rPr>
+        <w:sz w:val="24"/>
+        <w:szCs w:val="24"/>
+      </w:rPr>
+    </w:lvl>
+    <w:lvl w:ilvl="3" w:tentative="0">
+      <w:start w:val="1"/>
+      <w:numFmt w:val="decimal"/>
+      <w:lvlText w:val="%4."/>
+      <w:lvlJc w:val="left"/>
+      <w:pPr>
+        <w:tabs>
+          <w:tab w:val="left" w:pos="2517"/>
+        </w:tabs>
+        <w:ind w:left="2880" w:hanging="360"/>
+      </w:pPr>
+      <w:rPr>
+        <w:sz w:val="24"/>
+        <w:szCs w:val="24"/>
+      </w:rPr>
+    </w:lvl>
+    <w:lvl w:ilvl="4" w:tentative="0">
+      <w:start w:val="1"/>
+      <w:numFmt w:val="decimal"/>
+      <w:lvlText w:val="%5."/>
+      <w:lvlJc w:val="left"/>
+      <w:pPr>
+        <w:tabs>
+          <w:tab w:val="left" w:pos="3238"/>
+        </w:tabs>
+        <w:ind w:left="3600" w:hanging="360"/>
+      </w:pPr>
+      <w:rPr>
+        <w:sz w:val="24"/>
+        <w:szCs w:val="24"/>
+      </w:rPr>
+    </w:lvl>
+    <w:lvl w:ilvl="5" w:tentative="0">
+      <w:start w:val="1"/>
+      <w:numFmt w:val="decimal"/>
+      <w:lvlText w:val="%6."/>
+      <w:lvlJc w:val="left"/>
+      <w:pPr>
+        <w:tabs>
+          <w:tab w:val="left" w:pos="3958"/>
+        </w:tabs>
+        <w:ind w:left="4320" w:hanging="360"/>
+      </w:pPr>
+      <w:rPr>
+        <w:sz w:val="24"/>
+        <w:szCs w:val="24"/>
+      </w:rPr>
+    </w:lvl>
+    <w:lvl w:ilvl="6" w:tentative="0">
+      <w:start w:val="1"/>
+      <w:numFmt w:val="decimal"/>
+      <w:lvlText w:val="%7."/>
+      <w:lvlJc w:val="left"/>
+      <w:pPr>
+        <w:tabs>
+          <w:tab w:val="left" w:pos="4678"/>
+        </w:tabs>
+        <w:ind w:left="5040" w:hanging="360"/>
+      </w:pPr>
+      <w:rPr>
+        <w:sz w:val="24"/>
+        <w:szCs w:val="24"/>
+      </w:rPr>
+    </w:lvl>
+    <w:lvl w:ilvl="7" w:tentative="0">
+      <w:start w:val="1"/>
+      <w:numFmt w:val="decimal"/>
+      <w:lvlText w:val="%8."/>
+      <w:lvlJc w:val="left"/>
+      <w:pPr>
+        <w:tabs>
+          <w:tab w:val="left" w:pos="5398"/>
+        </w:tabs>
+        <w:ind w:left="5760" w:hanging="360"/>
+      </w:pPr>
+      <w:rPr>
+        <w:sz w:val="24"/>
+        <w:szCs w:val="24"/>
+      </w:rPr>
+    </w:lvl>
+    <w:lvl w:ilvl="8" w:tentative="0">
+      <w:start w:val="1"/>
+      <w:numFmt w:val="decimal"/>
+      <w:lvlText w:val="%9."/>
+      <w:lvlJc w:val="left"/>
+      <w:pPr>
+        <w:tabs>
+          <w:tab w:val="left" w:pos="6118"/>
+        </w:tabs>
+        <w:ind w:left="6480" w:hanging="360"/>
+      </w:pPr>
+      <w:rPr>
+        <w:sz w:val="24"/>
+        <w:szCs w:val="24"/>
+      </w:rPr>
+    </w:lvl>
+  </w:abstractNum>
+  <w:abstractNum w:abstractNumId="12">
     <w:nsid w:val="CF97645C"/>
     <w:multiLevelType w:val="multilevel"/>
     <w:tmpl w:val="CF97645C"/>
@@ -16804,7 +19508,7 @@
       </w:rPr>
     </w:lvl>
   </w:abstractNum>
-  <w:abstractNum w:abstractNumId="10">
+  <w:abstractNum w:abstractNumId="13">
     <w:nsid w:val="D77BD619"/>
     <w:multiLevelType w:val="multilevel"/>
     <w:tmpl w:val="D77BD619"/>
@@ -16953,7 +19657,7 @@
       </w:rPr>
     </w:lvl>
   </w:abstractNum>
-  <w:abstractNum w:abstractNumId="11">
+  <w:abstractNum w:abstractNumId="14">
     <w:nsid w:val="D9438086"/>
     <w:multiLevelType w:val="multilevel"/>
     <w:tmpl w:val="D9438086"/>
@@ -17102,7 +19806,156 @@
       </w:rPr>
     </w:lvl>
   </w:abstractNum>
-  <w:abstractNum w:abstractNumId="12">
+  <w:abstractNum w:abstractNumId="15">
+    <w:nsid w:val="DD4A00C8"/>
+    <w:multiLevelType w:val="multilevel"/>
+    <w:tmpl w:val="DD4A00C8"/>
+    <w:lvl w:ilvl="0" w:tentative="0">
+      <w:start w:val="1"/>
+      <w:numFmt w:val="decimal"/>
+      <w:lvlText w:val="%1."/>
+      <w:lvlJc w:val="left"/>
+      <w:pPr>
+        <w:tabs>
+          <w:tab w:val="left" w:pos="720"/>
+        </w:tabs>
+        <w:ind w:left="720" w:hanging="360"/>
+      </w:pPr>
+      <w:rPr>
+        <w:sz w:val="24"/>
+        <w:szCs w:val="24"/>
+      </w:rPr>
+    </w:lvl>
+    <w:lvl w:ilvl="1" w:tentative="0">
+      <w:start w:val="1"/>
+      <w:numFmt w:val="decimal"/>
+      <w:lvlText w:val="%2."/>
+      <w:lvlJc w:val="left"/>
+      <w:pPr>
+        <w:tabs>
+          <w:tab w:val="left" w:pos="1440"/>
+        </w:tabs>
+        <w:ind w:left="1440" w:hanging="360"/>
+      </w:pPr>
+      <w:rPr>
+        <w:sz w:val="24"/>
+        <w:szCs w:val="24"/>
+      </w:rPr>
+    </w:lvl>
+    <w:lvl w:ilvl="2" w:tentative="0">
+      <w:start w:val="1"/>
+      <w:numFmt w:val="decimal"/>
+      <w:lvlText w:val="%3."/>
+      <w:lvlJc w:val="left"/>
+      <w:pPr>
+        <w:tabs>
+          <w:tab w:val="left" w:pos="2160"/>
+        </w:tabs>
+        <w:ind w:left="2160" w:hanging="360"/>
+      </w:pPr>
+      <w:rPr>
+        <w:sz w:val="24"/>
+        <w:szCs w:val="24"/>
+      </w:rPr>
+    </w:lvl>
+    <w:lvl w:ilvl="3" w:tentative="0">
+      <w:start w:val="1"/>
+      <w:numFmt w:val="decimal"/>
+      <w:lvlText w:val="%4."/>
+      <w:lvlJc w:val="left"/>
+      <w:pPr>
+        <w:tabs>
+          <w:tab w:val="left" w:pos="2517"/>
+        </w:tabs>
+        <w:ind w:left="2880" w:hanging="360"/>
+      </w:pPr>
+      <w:rPr>
+        <w:sz w:val="24"/>
+        <w:szCs w:val="24"/>
+      </w:rPr>
+    </w:lvl>
+    <w:lvl w:ilvl="4" w:tentative="0">
+      <w:start w:val="1"/>
+      <w:numFmt w:val="decimal"/>
+      <w:lvlText w:val="%5."/>
+      <w:lvlJc w:val="left"/>
+      <w:pPr>
+        <w:tabs>
+          <w:tab w:val="left" w:pos="3238"/>
+        </w:tabs>
+        <w:ind w:left="3600" w:hanging="360"/>
+      </w:pPr>
+      <w:rPr>
+        <w:sz w:val="24"/>
+        <w:szCs w:val="24"/>
+      </w:rPr>
+    </w:lvl>
+    <w:lvl w:ilvl="5" w:tentative="0">
+      <w:start w:val="1"/>
+      <w:numFmt w:val="decimal"/>
+      <w:lvlText w:val="%6."/>
+      <w:lvlJc w:val="left"/>
+      <w:pPr>
+        <w:tabs>
+          <w:tab w:val="left" w:pos="3958"/>
+        </w:tabs>
+        <w:ind w:left="4320" w:hanging="360"/>
+      </w:pPr>
+      <w:rPr>
+        <w:sz w:val="24"/>
+        <w:szCs w:val="24"/>
+      </w:rPr>
+    </w:lvl>
+    <w:lvl w:ilvl="6" w:tentative="0">
+      <w:start w:val="1"/>
+      <w:numFmt w:val="decimal"/>
+      <w:lvlText w:val="%7."/>
+      <w:lvlJc w:val="left"/>
+      <w:pPr>
+        <w:tabs>
+          <w:tab w:val="left" w:pos="4678"/>
+        </w:tabs>
+        <w:ind w:left="5040" w:hanging="360"/>
+      </w:pPr>
+      <w:rPr>
+        <w:sz w:val="24"/>
+        <w:szCs w:val="24"/>
+      </w:rPr>
+    </w:lvl>
+    <w:lvl w:ilvl="7" w:tentative="0">
+      <w:start w:val="1"/>
+      <w:numFmt w:val="decimal"/>
+      <w:lvlText w:val="%8."/>
+      <w:lvlJc w:val="left"/>
+      <w:pPr>
+        <w:tabs>
+          <w:tab w:val="left" w:pos="5398"/>
+        </w:tabs>
+        <w:ind w:left="5760" w:hanging="360"/>
+      </w:pPr>
+      <w:rPr>
+        <w:sz w:val="24"/>
+        <w:szCs w:val="24"/>
+      </w:rPr>
+    </w:lvl>
+    <w:lvl w:ilvl="8" w:tentative="0">
+      <w:start w:val="1"/>
+      <w:numFmt w:val="decimal"/>
+      <w:lvlText w:val="%9."/>
+      <w:lvlJc w:val="left"/>
+      <w:pPr>
+        <w:tabs>
+          <w:tab w:val="left" w:pos="6118"/>
+        </w:tabs>
+        <w:ind w:left="6480" w:hanging="360"/>
+      </w:pPr>
+      <w:rPr>
+        <w:sz w:val="24"/>
+        <w:szCs w:val="24"/>
+      </w:rPr>
+    </w:lvl>
+  </w:abstractNum>
+  <w:abstractNum w:abstractNumId="16">
     <w:nsid w:val="F70CA52F"/>
     <w:multiLevelType w:val="multilevel"/>
     <w:tmpl w:val="F70CA52F"/>
@@ -17251,7 +20104,7 @@
       </w:rPr>
     </w:lvl>
   </w:abstractNum>
-  <w:abstractNum w:abstractNumId="13">
+  <w:abstractNum w:abstractNumId="17">
     <w:nsid w:val="F7373C62"/>
     <w:multiLevelType w:val="multilevel"/>
     <w:tmpl w:val="F7373C62"/>
@@ -17400,7 +20253,7 @@
       </w:rPr>
     </w:lvl>
   </w:abstractNum>
-  <w:abstractNum w:abstractNumId="14">
+  <w:abstractNum w:abstractNumId="18">
     <w:nsid w:val="F850B27F"/>
     <w:multiLevelType w:val="multilevel"/>
     <w:tmpl w:val="F850B27F"/>
@@ -17549,7 +20402,7 @@
       </w:rPr>
     </w:lvl>
   </w:abstractNum>
-  <w:abstractNum w:abstractNumId="15">
+  <w:abstractNum w:abstractNumId="19">
     <w:nsid w:val="F893D5EB"/>
     <w:multiLevelType w:val="multilevel"/>
     <w:tmpl w:val="F893D5EB"/>
@@ -17698,7 +20551,7 @@
       </w:rPr>
     </w:lvl>
   </w:abstractNum>
-  <w:abstractNum w:abstractNumId="16">
+  <w:abstractNum w:abstractNumId="20">
     <w:nsid w:val="FE5B757E"/>
     <w:multiLevelType w:val="multilevel"/>
     <w:tmpl w:val="FE5B757E"/>
@@ -17847,7 +20700,7 @@
       </w:rPr>
     </w:lvl>
   </w:abstractNum>
-  <w:abstractNum w:abstractNumId="17">
+  <w:abstractNum w:abstractNumId="21">
     <w:nsid w:val="001B4E8E"/>
     <w:multiLevelType w:val="multilevel"/>
     <w:tmpl w:val="001B4E8E"/>
@@ -17996,7 +20849,7 @@
       </w:rPr>
     </w:lvl>
   </w:abstractNum>
-  <w:abstractNum w:abstractNumId="18">
+  <w:abstractNum w:abstractNumId="22">
     <w:nsid w:val="0ED64118"/>
     <w:multiLevelType w:val="multilevel"/>
     <w:tmpl w:val="0ED64118"/>
@@ -18145,7 +20998,7 @@
       </w:rPr>
     </w:lvl>
   </w:abstractNum>
-  <w:abstractNum w:abstractNumId="19">
+  <w:abstractNum w:abstractNumId="23">
     <w:nsid w:val="150E692E"/>
     <w:multiLevelType w:val="multilevel"/>
     <w:tmpl w:val="150E692E"/>
@@ -18294,7 +21147,7 @@
       </w:rPr>
     </w:lvl>
   </w:abstractNum>
-  <w:abstractNum w:abstractNumId="20">
+  <w:abstractNum w:abstractNumId="24">
     <w:nsid w:val="1EF9FDDC"/>
     <w:multiLevelType w:val="multilevel"/>
     <w:tmpl w:val="1EF9FDDC"/>
@@ -18443,7 +21296,156 @@
       </w:rPr>
     </w:lvl>
   </w:abstractNum>
-  <w:abstractNum w:abstractNumId="21">
+  <w:abstractNum w:abstractNumId="25">
+    <w:nsid w:val="28281E76"/>
+    <w:multiLevelType w:val="multilevel"/>
+    <w:tmpl w:val="28281E76"/>
+    <w:lvl w:ilvl="0" w:tentative="0">
+      <w:start w:val="1"/>
+      <w:numFmt w:val="decimal"/>
+      <w:lvlText w:val="%1."/>
+      <w:lvlJc w:val="left"/>
+      <w:pPr>
+        <w:tabs>
+          <w:tab w:val="left" w:pos="720"/>
+        </w:tabs>
+        <w:ind w:left="720" w:hanging="360"/>
+      </w:pPr>
+      <w:rPr>
+        <w:sz w:val="24"/>
+        <w:szCs w:val="24"/>
+      </w:rPr>
+    </w:lvl>
+    <w:lvl w:ilvl="1" w:tentative="0">
+      <w:start w:val="1"/>
+      <w:numFmt w:val="decimal"/>
+      <w:lvlText w:val="%2."/>
+      <w:lvlJc w:val="left"/>
+      <w:pPr>
+        <w:tabs>
+          <w:tab w:val="left" w:pos="1440"/>
+        </w:tabs>
+        <w:ind w:left="1440" w:hanging="360"/>
+      </w:pPr>
+      <w:rPr>
+        <w:sz w:val="24"/>
+        <w:szCs w:val="24"/>
+      </w:rPr>
+    </w:lvl>
+    <w:lvl w:ilvl="2" w:tentative="0">
+      <w:start w:val="1"/>
+      <w:numFmt w:val="decimal"/>
+      <w:lvlText w:val="%3."/>
+      <w:lvlJc w:val="left"/>
+      <w:pPr>
+        <w:tabs>
+          <w:tab w:val="left" w:pos="2160"/>
+        </w:tabs>
+        <w:ind w:left="2160" w:hanging="360"/>
+      </w:pPr>
+      <w:rPr>
+        <w:sz w:val="24"/>
+        <w:szCs w:val="24"/>
+      </w:rPr>
+    </w:lvl>
+    <w:lvl w:ilvl="3" w:tentative="0">
+      <w:start w:val="1"/>
+      <w:numFmt w:val="decimal"/>
+      <w:lvlText w:val="%4."/>
+      <w:lvlJc w:val="left"/>
+      <w:pPr>
+        <w:tabs>
+          <w:tab w:val="left" w:pos="2517"/>
+        </w:tabs>
+        <w:ind w:left="2880" w:hanging="360"/>
+      </w:pPr>
+      <w:rPr>
+        <w:sz w:val="24"/>
+        <w:szCs w:val="24"/>
+      </w:rPr>
+    </w:lvl>
+    <w:lvl w:ilvl="4" w:tentative="0">
+      <w:start w:val="1"/>
+      <w:numFmt w:val="decimal"/>
+      <w:lvlText w:val="%5."/>
+      <w:lvlJc w:val="left"/>
+      <w:pPr>
+        <w:tabs>
+          <w:tab w:val="left" w:pos="3238"/>
+        </w:tabs>
+        <w:ind w:left="3600" w:hanging="360"/>
+      </w:pPr>
+      <w:rPr>
+        <w:sz w:val="24"/>
+        <w:szCs w:val="24"/>
+      </w:rPr>
+    </w:lvl>
+    <w:lvl w:ilvl="5" w:tentative="0">
+      <w:start w:val="1"/>
+      <w:numFmt w:val="decimal"/>
+      <w:lvlText w:val="%6."/>
+      <w:lvlJc w:val="left"/>
+      <w:pPr>
+        <w:tabs>
+          <w:tab w:val="left" w:pos="3958"/>
+        </w:tabs>
+        <w:ind w:left="4320" w:hanging="360"/>
+      </w:pPr>
+      <w:rPr>
+        <w:sz w:val="24"/>
+        <w:szCs w:val="24"/>
+      </w:rPr>
+    </w:lvl>
+    <w:lvl w:ilvl="6" w:tentative="0">
+      <w:start w:val="1"/>
+      <w:numFmt w:val="decimal"/>
+      <w:lvlText w:val="%7."/>
+      <w:lvlJc w:val="left"/>
+      <w:pPr>
+        <w:tabs>
+          <w:tab w:val="left" w:pos="4678"/>
+        </w:tabs>
+        <w:ind w:left="5040" w:hanging="360"/>
+      </w:pPr>
+      <w:rPr>
+        <w:sz w:val="24"/>
+        <w:szCs w:val="24"/>
+      </w:rPr>
+    </w:lvl>
+    <w:lvl w:ilvl="7" w:tentative="0">
+      <w:start w:val="1"/>
+      <w:numFmt w:val="decimal"/>
+      <w:lvlText w:val="%8."/>
+      <w:lvlJc w:val="left"/>
+      <w:pPr>
+        <w:tabs>
+          <w:tab w:val="left" w:pos="5398"/>
+        </w:tabs>
+        <w:ind w:left="5760" w:hanging="360"/>
+      </w:pPr>
+      <w:rPr>
+        <w:sz w:val="24"/>
+        <w:szCs w:val="24"/>
+      </w:rPr>
+    </w:lvl>
+    <w:lvl w:ilvl="8" w:tentative="0">
+      <w:start w:val="1"/>
+      <w:numFmt w:val="decimal"/>
+      <w:lvlText w:val="%9."/>
+      <w:lvlJc w:val="left"/>
+      <w:pPr>
+        <w:tabs>
+          <w:tab w:val="left" w:pos="6118"/>
+        </w:tabs>
+        <w:ind w:left="6480" w:hanging="360"/>
+      </w:pPr>
+      <w:rPr>
+        <w:sz w:val="24"/>
+        <w:szCs w:val="24"/>
+      </w:rPr>
+    </w:lvl>
+  </w:abstractNum>
+  <w:abstractNum w:abstractNumId="26">
     <w:nsid w:val="2E8C09AC"/>
     <w:multiLevelType w:val="multilevel"/>
     <w:tmpl w:val="2E8C09AC"/>
@@ -18592,7 +21594,156 @@
       </w:rPr>
     </w:lvl>
   </w:abstractNum>
-  <w:abstractNum w:abstractNumId="22">
+  <w:abstractNum w:abstractNumId="27">
+    <w:nsid w:val="381A0E8C"/>
+    <w:multiLevelType w:val="multilevel"/>
+    <w:tmpl w:val="381A0E8C"/>
+    <w:lvl w:ilvl="0" w:tentative="0">
+      <w:start w:val="1"/>
+      <w:numFmt w:val="decimal"/>
+      <w:lvlText w:val="%1."/>
+      <w:lvlJc w:val="left"/>
+      <w:pPr>
+        <w:tabs>
+          <w:tab w:val="left" w:pos="720"/>
+        </w:tabs>
+        <w:ind w:left="720" w:hanging="360"/>
+      </w:pPr>
+      <w:rPr>
+        <w:sz w:val="24"/>
+        <w:szCs w:val="24"/>
+      </w:rPr>
+    </w:lvl>
+    <w:lvl w:ilvl="1" w:tentative="0">
+      <w:start w:val="1"/>
+      <w:numFmt w:val="decimal"/>
+      <w:lvlText w:val="%2."/>
+      <w:lvlJc w:val="left"/>
+      <w:pPr>
+        <w:tabs>
+          <w:tab w:val="left" w:pos="1440"/>
+        </w:tabs>
+        <w:ind w:left="1440" w:hanging="360"/>
+      </w:pPr>
+      <w:rPr>
+        <w:sz w:val="24"/>
+        <w:szCs w:val="24"/>
+      </w:rPr>
+    </w:lvl>
+    <w:lvl w:ilvl="2" w:tentative="0">
+      <w:start w:val="1"/>
+      <w:numFmt w:val="decimal"/>
+      <w:lvlText w:val="%3."/>
+      <w:lvlJc w:val="left"/>
+      <w:pPr>
+        <w:tabs>
+          <w:tab w:val="left" w:pos="2160"/>
+        </w:tabs>
+        <w:ind w:left="2160" w:hanging="360"/>
+      </w:pPr>
+      <w:rPr>
+        <w:sz w:val="24"/>
+        <w:szCs w:val="24"/>
+      </w:rPr>
+    </w:lvl>
+    <w:lvl w:ilvl="3" w:tentative="0">
+      <w:start w:val="1"/>
+      <w:numFmt w:val="decimal"/>
+      <w:lvlText w:val="%4."/>
+      <w:lvlJc w:val="left"/>
+      <w:pPr>
+        <w:tabs>
+          <w:tab w:val="left" w:pos="2517"/>
+        </w:tabs>
+        <w:ind w:left="2880" w:hanging="360"/>
+      </w:pPr>
+      <w:rPr>
+        <w:sz w:val="24"/>
+        <w:szCs w:val="24"/>
+      </w:rPr>
+    </w:lvl>
+    <w:lvl w:ilvl="4" w:tentative="0">
+      <w:start w:val="1"/>
+      <w:numFmt w:val="decimal"/>
+      <w:lvlText w:val="%5."/>
+      <w:lvlJc w:val="left"/>
+      <w:pPr>
+        <w:tabs>
+          <w:tab w:val="left" w:pos="3238"/>
+        </w:tabs>
+        <w:ind w:left="3600" w:hanging="360"/>
+      </w:pPr>
+      <w:rPr>
+        <w:sz w:val="24"/>
+        <w:szCs w:val="24"/>
+      </w:rPr>
+    </w:lvl>
+    <w:lvl w:ilvl="5" w:tentative="0">
+      <w:start w:val="1"/>
+      <w:numFmt w:val="decimal"/>
+      <w:lvlText w:val="%6."/>
+      <w:lvlJc w:val="left"/>
+      <w:pPr>
+        <w:tabs>
+          <w:tab w:val="left" w:pos="3958"/>
+        </w:tabs>
+        <w:ind w:left="4320" w:hanging="360"/>
+      </w:pPr>
+      <w:rPr>
+        <w:sz w:val="24"/>
+        <w:szCs w:val="24"/>
+      </w:rPr>
+    </w:lvl>
+    <w:lvl w:ilvl="6" w:tentative="0">
+      <w:start w:val="1"/>
+      <w:numFmt w:val="decimal"/>
+      <w:lvlText w:val="%7."/>
+      <w:lvlJc w:val="left"/>
+      <w:pPr>
+        <w:tabs>
+          <w:tab w:val="left" w:pos="4678"/>
+        </w:tabs>
+        <w:ind w:left="5040" w:hanging="360"/>
+      </w:pPr>
+      <w:rPr>
+        <w:sz w:val="24"/>
+        <w:szCs w:val="24"/>
+      </w:rPr>
+    </w:lvl>
+    <w:lvl w:ilvl="7" w:tentative="0">
+      <w:start w:val="1"/>
+      <w:numFmt w:val="decimal"/>
+      <w:lvlText w:val="%8."/>
+      <w:lvlJc w:val="left"/>
+      <w:pPr>
+        <w:tabs>
+          <w:tab w:val="left" w:pos="5398"/>
+        </w:tabs>
+        <w:ind w:left="5760" w:hanging="360"/>
+      </w:pPr>
+      <w:rPr>
+        <w:sz w:val="24"/>
+        <w:szCs w:val="24"/>
+      </w:rPr>
+    </w:lvl>
+    <w:lvl w:ilvl="8" w:tentative="0">
+      <w:start w:val="1"/>
+      <w:numFmt w:val="decimal"/>
+      <w:lvlText w:val="%9."/>
+      <w:lvlJc w:val="left"/>
+      <w:pPr>
+        <w:tabs>
+          <w:tab w:val="left" w:pos="6118"/>
+        </w:tabs>
+        <w:ind w:left="6480" w:hanging="360"/>
+      </w:pPr>
+      <w:rPr>
+        <w:sz w:val="24"/>
+        <w:szCs w:val="24"/>
+      </w:rPr>
+    </w:lvl>
+  </w:abstractNum>
+  <w:abstractNum w:abstractNumId="28">
     <w:nsid w:val="3E964C95"/>
     <w:multiLevelType w:val="multilevel"/>
     <w:tmpl w:val="3E964C95"/>
@@ -18741,7 +21892,7 @@
       </w:rPr>
     </w:lvl>
   </w:abstractNum>
-  <w:abstractNum w:abstractNumId="23">
+  <w:abstractNum w:abstractNumId="29">
     <w:nsid w:val="40ED9093"/>
     <w:multiLevelType w:val="multilevel"/>
     <w:tmpl w:val="40ED9093"/>
@@ -18890,7 +22041,156 @@
       </w:rPr>
     </w:lvl>
   </w:abstractNum>
-  <w:abstractNum w:abstractNumId="24">
+  <w:abstractNum w:abstractNumId="30">
+    <w:nsid w:val="47FE435A"/>
+    <w:multiLevelType w:val="multilevel"/>
+    <w:tmpl w:val="47FE435A"/>
+    <w:lvl w:ilvl="0" w:tentative="0">
+      <w:start w:val="1"/>
+      <w:numFmt w:val="decimal"/>
+      <w:lvlText w:val="%1."/>
+      <w:lvlJc w:val="left"/>
+      <w:pPr>
+        <w:tabs>
+          <w:tab w:val="left" w:pos="720"/>
+        </w:tabs>
+        <w:ind w:left="720" w:hanging="360"/>
+      </w:pPr>
+      <w:rPr>
+        <w:sz w:val="24"/>
+        <w:szCs w:val="24"/>
+      </w:rPr>
+    </w:lvl>
+    <w:lvl w:ilvl="1" w:tentative="0">
+      <w:start w:val="1"/>
+      <w:numFmt w:val="decimal"/>
+      <w:lvlText w:val="%2."/>
+      <w:lvlJc w:val="left"/>
+      <w:pPr>
+        <w:tabs>
+          <w:tab w:val="left" w:pos="1440"/>
+        </w:tabs>
+        <w:ind w:left="1440" w:hanging="360"/>
+      </w:pPr>
+      <w:rPr>
+        <w:sz w:val="24"/>
+        <w:szCs w:val="24"/>
+      </w:rPr>
+    </w:lvl>
+    <w:lvl w:ilvl="2" w:tentative="0">
+      <w:start w:val="1"/>
+      <w:numFmt w:val="decimal"/>
+      <w:lvlText w:val="%3."/>
+      <w:lvlJc w:val="left"/>
+      <w:pPr>
+        <w:tabs>
+          <w:tab w:val="left" w:pos="2160"/>
+        </w:tabs>
+        <w:ind w:left="2160" w:hanging="360"/>
+      </w:pPr>
+      <w:rPr>
+        <w:sz w:val="24"/>
+        <w:szCs w:val="24"/>
+      </w:rPr>
+    </w:lvl>
+    <w:lvl w:ilvl="3" w:tentative="0">
+      <w:start w:val="1"/>
+      <w:numFmt w:val="decimal"/>
+      <w:lvlText w:val="%4."/>
+      <w:lvlJc w:val="left"/>
+      <w:pPr>
+        <w:tabs>
+          <w:tab w:val="left" w:pos="2517"/>
+        </w:tabs>
+        <w:ind w:left="2880" w:hanging="360"/>
+      </w:pPr>
+      <w:rPr>
+        <w:sz w:val="24"/>
+        <w:szCs w:val="24"/>
+      </w:rPr>
+    </w:lvl>
+    <w:lvl w:ilvl="4" w:tentative="0">
+      <w:start w:val="1"/>
+      <w:numFmt w:val="decimal"/>
+      <w:lvlText w:val="%5."/>
+      <w:lvlJc w:val="left"/>
+      <w:pPr>
+        <w:tabs>
+          <w:tab w:val="left" w:pos="3238"/>
+        </w:tabs>
+        <w:ind w:left="3600" w:hanging="360"/>
+      </w:pPr>
+      <w:rPr>
+        <w:sz w:val="24"/>
+        <w:szCs w:val="24"/>
+      </w:rPr>
+    </w:lvl>
+    <w:lvl w:ilvl="5" w:tentative="0">
+      <w:start w:val="1"/>
+      <w:numFmt w:val="decimal"/>
+      <w:lvlText w:val="%6."/>
+      <w:lvlJc w:val="left"/>
+      <w:pPr>
+        <w:tabs>
+          <w:tab w:val="left" w:pos="3958"/>
+        </w:tabs>
+        <w:ind w:left="4320" w:hanging="360"/>
+      </w:pPr>
+      <w:rPr>
+        <w:sz w:val="24"/>
+        <w:szCs w:val="24"/>
+      </w:rPr>
+    </w:lvl>
+    <w:lvl w:ilvl="6" w:tentative="0">
+      <w:start w:val="1"/>
+      <w:numFmt w:val="decimal"/>
+      <w:lvlText w:val="%7."/>
+      <w:lvlJc w:val="left"/>
+      <w:pPr>
+        <w:tabs>
+          <w:tab w:val="left" w:pos="4678"/>
+        </w:tabs>
+        <w:ind w:left="5040" w:hanging="360"/>
+      </w:pPr>
+      <w:rPr>
+        <w:sz w:val="24"/>
+        <w:szCs w:val="24"/>
+      </w:rPr>
+    </w:lvl>
+    <w:lvl w:ilvl="7" w:tentative="0">
+      <w:start w:val="1"/>
+      <w:numFmt w:val="decimal"/>
+      <w:lvlText w:val="%8."/>
+      <w:lvlJc w:val="left"/>
+      <w:pPr>
+        <w:tabs>
+          <w:tab w:val="left" w:pos="5398"/>
+        </w:tabs>
+        <w:ind w:left="5760" w:hanging="360"/>
+      </w:pPr>
+      <w:rPr>
+        <w:sz w:val="24"/>
+        <w:szCs w:val="24"/>
+      </w:rPr>
+    </w:lvl>
+    <w:lvl w:ilvl="8" w:tentative="0">
+      <w:start w:val="1"/>
+      <w:numFmt w:val="decimal"/>
+      <w:lvlText w:val="%9."/>
+      <w:lvlJc w:val="left"/>
+      <w:pPr>
+        <w:tabs>
+          <w:tab w:val="left" w:pos="6118"/>
+        </w:tabs>
+        <w:ind w:left="6480" w:hanging="360"/>
+      </w:pPr>
+      <w:rPr>
+        <w:sz w:val="24"/>
+        <w:szCs w:val="24"/>
+      </w:rPr>
+    </w:lvl>
+  </w:abstractNum>
+  <w:abstractNum w:abstractNumId="31">
     <w:nsid w:val="51A5F92B"/>
     <w:multiLevelType w:val="multilevel"/>
     <w:tmpl w:val="51A5F92B"/>
@@ -19039,7 +22339,7 @@
       </w:rPr>
     </w:lvl>
   </w:abstractNum>
-  <w:abstractNum w:abstractNumId="25">
+  <w:abstractNum w:abstractNumId="32">
     <w:nsid w:val="5318595D"/>
     <w:multiLevelType w:val="multilevel"/>
     <w:tmpl w:val="5318595D"/>
@@ -19188,7 +22488,7 @@
       </w:rPr>
     </w:lvl>
   </w:abstractNum>
-  <w:abstractNum w:abstractNumId="26">
+  <w:abstractNum w:abstractNumId="33">
     <w:nsid w:val="56AC5FBC"/>
     <w:multiLevelType w:val="multilevel"/>
     <w:tmpl w:val="56AC5FBC"/>
@@ -19337,7 +22637,7 @@
       </w:rPr>
     </w:lvl>
   </w:abstractNum>
-  <w:abstractNum w:abstractNumId="27">
+  <w:abstractNum w:abstractNumId="34">
     <w:nsid w:val="576EE158"/>
     <w:multiLevelType w:val="multilevel"/>
     <w:tmpl w:val="576EE158"/>
@@ -19486,7 +22786,7 @@
       </w:rPr>
     </w:lvl>
   </w:abstractNum>
-  <w:abstractNum w:abstractNumId="28">
+  <w:abstractNum w:abstractNumId="35">
     <w:nsid w:val="5C9C94D5"/>
     <w:multiLevelType w:val="multilevel"/>
     <w:tmpl w:val="5C9C94D5"/>
@@ -19635,7 +22935,156 @@
       </w:rPr>
     </w:lvl>
   </w:abstractNum>
-  <w:abstractNum w:abstractNumId="29">
+  <w:abstractNum w:abstractNumId="36">
+    <w:nsid w:val="7D70BBCB"/>
+    <w:multiLevelType w:val="multilevel"/>
+    <w:tmpl w:val="7D70BBCB"/>
+    <w:lvl w:ilvl="0" w:tentative="0">
+      <w:start w:val="1"/>
+      <w:numFmt w:val="decimal"/>
+      <w:lvlText w:val="%1."/>
+      <w:lvlJc w:val="left"/>
+      <w:pPr>
+        <w:tabs>
+          <w:tab w:val="left" w:pos="720"/>
+        </w:tabs>
+        <w:ind w:left="720" w:hanging="360"/>
+      </w:pPr>
+      <w:rPr>
+        <w:sz w:val="24"/>
+        <w:szCs w:val="24"/>
+      </w:rPr>
+    </w:lvl>
+    <w:lvl w:ilvl="1" w:tentative="0">
+      <w:start w:val="1"/>
+      <w:numFmt w:val="decimal"/>
+      <w:lvlText w:val="%2."/>
+      <w:lvlJc w:val="left"/>
+      <w:pPr>
+        <w:tabs>
+          <w:tab w:val="left" w:pos="1440"/>
+        </w:tabs>
+        <w:ind w:left="1440" w:hanging="360"/>
+      </w:pPr>
+      <w:rPr>
+        <w:sz w:val="24"/>
+        <w:szCs w:val="24"/>
+      </w:rPr>
+    </w:lvl>
+    <w:lvl w:ilvl="2" w:tentative="0">
+      <w:start w:val="1"/>
+      <w:numFmt w:val="decimal"/>
+      <w:lvlText w:val="%3."/>
+      <w:lvlJc w:val="left"/>
+      <w:pPr>
+        <w:tabs>
+          <w:tab w:val="left" w:pos="2160"/>
+        </w:tabs>
+        <w:ind w:left="2160" w:hanging="360"/>
+      </w:pPr>
+      <w:rPr>
+        <w:sz w:val="24"/>
+        <w:szCs w:val="24"/>
+      </w:rPr>
+    </w:lvl>
+    <w:lvl w:ilvl="3" w:tentative="0">
+      <w:start w:val="1"/>
+      <w:numFmt w:val="decimal"/>
+      <w:lvlText w:val="%4."/>
+      <w:lvlJc w:val="left"/>
+      <w:pPr>
+        <w:tabs>
+          <w:tab w:val="left" w:pos="2517"/>
+        </w:tabs>
+        <w:ind w:left="2880" w:hanging="360"/>
+      </w:pPr>
+      <w:rPr>
+        <w:sz w:val="24"/>
+        <w:szCs w:val="24"/>
+      </w:rPr>
+    </w:lvl>
+    <w:lvl w:ilvl="4" w:tentative="0">
+      <w:start w:val="1"/>
+      <w:numFmt w:val="decimal"/>
+      <w:lvlText w:val="%5."/>
+      <w:lvlJc w:val="left"/>
+      <w:pPr>
+        <w:tabs>
+          <w:tab w:val="left" w:pos="3238"/>
+        </w:tabs>
+        <w:ind w:left="3600" w:hanging="360"/>
+      </w:pPr>
+      <w:rPr>
+        <w:sz w:val="24"/>
+        <w:szCs w:val="24"/>
+      </w:rPr>
+    </w:lvl>
+    <w:lvl w:ilvl="5" w:tentative="0">
+      <w:start w:val="1"/>
+      <w:numFmt w:val="decimal"/>
+      <w:lvlText w:val="%6."/>
+      <w:lvlJc w:val="left"/>
+      <w:pPr>
+        <w:tabs>
+          <w:tab w:val="left" w:pos="3958"/>
+        </w:tabs>
+        <w:ind w:left="4320" w:hanging="360"/>
+      </w:pPr>
+      <w:rPr>
+        <w:sz w:val="24"/>
+        <w:szCs w:val="24"/>
+      </w:rPr>
+    </w:lvl>
+    <w:lvl w:ilvl="6" w:tentative="0">
+      <w:start w:val="1"/>
+      <w:numFmt w:val="decimal"/>
+      <w:lvlText w:val="%7."/>
+      <w:lvlJc w:val="left"/>
+      <w:pPr>
+        <w:tabs>
+          <w:tab w:val="left" w:pos="4678"/>
+        </w:tabs>
+        <w:ind w:left="5040" w:hanging="360"/>
+      </w:pPr>
+      <w:rPr>
+        <w:sz w:val="24"/>
+        <w:szCs w:val="24"/>
+      </w:rPr>
+    </w:lvl>
+    <w:lvl w:ilvl="7" w:tentative="0">
+      <w:start w:val="1"/>
+      <w:numFmt w:val="decimal"/>
+      <w:lvlText w:val="%8."/>
+      <w:lvlJc w:val="left"/>
+      <w:pPr>
+        <w:tabs>
+          <w:tab w:val="left" w:pos="5398"/>
+        </w:tabs>
+        <w:ind w:left="5760" w:hanging="360"/>
+      </w:pPr>
+      <w:rPr>
+        <w:sz w:val="24"/>
+        <w:szCs w:val="24"/>
+      </w:rPr>
+    </w:lvl>
+    <w:lvl w:ilvl="8" w:tentative="0">
+      <w:start w:val="1"/>
+      <w:numFmt w:val="decimal"/>
+      <w:lvlText w:val="%9."/>
+      <w:lvlJc w:val="left"/>
+      <w:pPr>
+        <w:tabs>
+          <w:tab w:val="left" w:pos="6118"/>
+        </w:tabs>
+        <w:ind w:left="6480" w:hanging="360"/>
+      </w:pPr>
+      <w:rPr>
+        <w:sz w:val="24"/>
+        <w:szCs w:val="24"/>
+      </w:rPr>
+    </w:lvl>
+  </w:abstractNum>
+  <w:abstractNum w:abstractNumId="37">
     <w:nsid w:val="7FA8FE61"/>
     <w:multiLevelType w:val="multilevel"/>
     <w:tmpl w:val="7FA8FE61"/>
@@ -19785,94 +23234,118 @@
     </w:lvl>
   </w:abstractNum>
   <w:num w:numId="1">
+    <w:abstractNumId w:val="19"/>
+  </w:num>
+  <w:num w:numId="2">
+    <w:abstractNumId w:val="26"/>
+  </w:num>
+  <w:num w:numId="3">
+    <w:abstractNumId w:val="8"/>
+  </w:num>
+  <w:num w:numId="4">
+    <w:abstractNumId w:val="17"/>
+  </w:num>
+  <w:num w:numId="5">
+    <w:abstractNumId w:val="37"/>
+  </w:num>
+  <w:num w:numId="6">
+    <w:abstractNumId w:val="32"/>
+  </w:num>
+  <w:num w:numId="7">
+    <w:abstractNumId w:val="28"/>
+  </w:num>
+  <w:num w:numId="8">
+    <w:abstractNumId w:val="12"/>
+  </w:num>
+  <w:num w:numId="9">
+    <w:abstractNumId w:val="18"/>
+  </w:num>
+  <w:num w:numId="10">
+    <w:abstractNumId w:val="29"/>
+  </w:num>
+  <w:num w:numId="11">
+    <w:abstractNumId w:val="20"/>
+  </w:num>
+  <w:num w:numId="12">
+    <w:abstractNumId w:val="6"/>
+  </w:num>
+  <w:num w:numId="13">
+    <w:abstractNumId w:val="4"/>
+  </w:num>
+  <w:num w:numId="14">
+    <w:abstractNumId w:val="23"/>
+  </w:num>
+  <w:num w:numId="15">
+    <w:abstractNumId w:val="21"/>
+  </w:num>
+  <w:num w:numId="16">
+    <w:abstractNumId w:val="33"/>
+  </w:num>
+  <w:num w:numId="17">
+    <w:abstractNumId w:val="2"/>
+  </w:num>
+  <w:num w:numId="18">
+    <w:abstractNumId w:val="24"/>
+  </w:num>
+  <w:num w:numId="19">
+    <w:abstractNumId w:val="22"/>
+  </w:num>
+  <w:num w:numId="20">
+    <w:abstractNumId w:val="35"/>
+  </w:num>
+  <w:num w:numId="21">
+    <w:abstractNumId w:val="31"/>
+  </w:num>
+  <w:num w:numId="22">
+    <w:abstractNumId w:val="3"/>
+  </w:num>
+  <w:num w:numId="23">
+    <w:abstractNumId w:val="7"/>
+  </w:num>
+  <w:num w:numId="24">
+    <w:abstractNumId w:val="14"/>
+  </w:num>
+  <w:num w:numId="25">
+    <w:abstractNumId w:val="5"/>
+  </w:num>
+  <w:num w:numId="26">
+    <w:abstractNumId w:val="13"/>
+  </w:num>
+  <w:num w:numId="27">
+    <w:abstractNumId w:val="9"/>
+  </w:num>
+  <w:num w:numId="28">
+    <w:abstractNumId w:val="1"/>
+  </w:num>
+  <w:num w:numId="29">
+    <w:abstractNumId w:val="16"/>
+  </w:num>
+  <w:num w:numId="30">
+    <w:abstractNumId w:val="34"/>
+  </w:num>
+  <w:num w:numId="31">
+    <w:abstractNumId w:val="10"/>
+  </w:num>
+  <w:num w:numId="32">
+    <w:abstractNumId w:val="36"/>
+  </w:num>
+  <w:num w:numId="33">
+    <w:abstractNumId w:val="0"/>
+  </w:num>
+  <w:num w:numId="34">
+    <w:abstractNumId w:val="11"/>
+  </w:num>
+  <w:num w:numId="35">
+    <w:abstractNumId w:val="27"/>
+  </w:num>
+  <w:num w:numId="36">
     <w:abstractNumId w:val="15"/>
   </w:num>
-  <w:num w:numId="2">
-    <w:abstractNumId w:val="21"/>
-  </w:num>
-  <w:num w:numId="3">
-    <w:abstractNumId w:val="7"/>
-  </w:num>
-  <w:num w:numId="4">
-    <w:abstractNumId w:val="13"/>
-  </w:num>
-  <w:num w:numId="5">
-    <w:abstractNumId w:val="29"/>
-  </w:num>
-  <w:num w:numId="6">
+  <w:num w:numId="37">
     <w:abstractNumId w:val="25"/>
   </w:num>
-  <w:num w:numId="7">
-    <w:abstractNumId w:val="22"/>
-  </w:num>
-  <w:num w:numId="8">
-    <w:abstractNumId w:val="9"/>
-  </w:num>
-  <w:num w:numId="9">
-    <w:abstractNumId w:val="14"/>
-  </w:num>
-  <w:num w:numId="10">
-    <w:abstractNumId w:val="23"/>
-  </w:num>
-  <w:num w:numId="11">
-    <w:abstractNumId w:val="16"/>
-  </w:num>
-  <w:num w:numId="12">
-    <w:abstractNumId w:val="5"/>
-  </w:num>
-  <w:num w:numId="13">
-    <w:abstractNumId w:val="3"/>
-  </w:num>
-  <w:num w:numId="14">
-    <w:abstractNumId w:val="19"/>
-  </w:num>
-  <w:num w:numId="15">
-    <w:abstractNumId w:val="17"/>
-  </w:num>
-  <w:num w:numId="16">
-    <w:abstractNumId w:val="26"/>
-  </w:num>
-  <w:num w:numId="17">
-    <w:abstractNumId w:val="1"/>
-  </w:num>
-  <w:num w:numId="18">
-    <w:abstractNumId w:val="20"/>
-  </w:num>
-  <w:num w:numId="19">
-    <w:abstractNumId w:val="18"/>
-  </w:num>
-  <w:num w:numId="20">
-    <w:abstractNumId w:val="28"/>
-  </w:num>
-  <w:num w:numId="21">
-    <w:abstractNumId w:val="24"/>
-  </w:num>
-  <w:num w:numId="22">
-    <w:abstractNumId w:val="2"/>
-  </w:num>
-  <w:num w:numId="23">
-    <w:abstractNumId w:val="6"/>
-  </w:num>
-  <w:num w:numId="24">
-    <w:abstractNumId w:val="11"/>
-  </w:num>
-  <w:num w:numId="25">
-    <w:abstractNumId w:val="4"/>
-  </w:num>
-  <w:num w:numId="26">
-    <w:abstractNumId w:val="10"/>
-  </w:num>
-  <w:num w:numId="27">
-    <w:abstractNumId w:val="8"/>
-  </w:num>
-  <w:num w:numId="28">
-    <w:abstractNumId w:val="0"/>
-  </w:num>
-  <w:num w:numId="29">
-    <w:abstractNumId w:val="12"/>
-  </w:num>
-  <w:num w:numId="30">
-    <w:abstractNumId w:val="27"/>
+  <w:num w:numId="38">
+    <w:abstractNumId w:val="30"/>
   </w:num>
 </w:numbering>
 </file>

</xml_diff>